<commit_message>
added information to file
</commit_message>
<xml_diff>
--- a/Project_description.docx
+++ b/Project_description.docx
@@ -27,11 +27,6 @@
               <w:sz w:val="24"/>
             </w:rPr>
           </w:pPr>
-        </w:p>
-        <w:p>
-          <w:r>
-            <w:br w:type="page"/>
-          </w:r>
           <w:r>
             <w:rPr>
               <w:noProof/>
@@ -41,13 +36,13 @@
               <wp:anchor distT="0" distB="0" distL="114300" distR="114300" simplePos="0" relativeHeight="251659264" behindDoc="1" locked="0" layoutInCell="1" allowOverlap="0">
                 <wp:simplePos x="0" y="0"/>
                 <wp:positionH relativeFrom="margin">
-                  <wp:posOffset>945515</wp:posOffset>
+                  <wp:align>center</wp:align>
                 </wp:positionH>
                 <wp:positionV relativeFrom="margin">
-                  <wp:posOffset>191297</wp:posOffset>
+                  <wp:posOffset>-356235</wp:posOffset>
                 </wp:positionV>
-                <wp:extent cx="3657600" cy="5486400"/>
-                <wp:effectExtent l="266700" t="285750" r="266700" b="285750"/>
+                <wp:extent cx="4724400" cy="5041265"/>
+                <wp:effectExtent l="19050" t="0" r="19050" b="1435735"/>
                 <wp:wrapSquare wrapText="bothSides"/>
                 <wp:docPr id="22" name="Billede 1"/>
                 <wp:cNvGraphicFramePr>
@@ -63,10 +58,23 @@
                         </pic:cNvPicPr>
                       </pic:nvPicPr>
                       <pic:blipFill>
-                        <a:blip r:embed="rId10" cstate="print">
+                        <a:blip r:embed="rId10">
+                          <a:duotone>
+                            <a:schemeClr val="accent4">
+                              <a:shade val="45000"/>
+                              <a:satMod val="135000"/>
+                            </a:schemeClr>
+                            <a:prstClr val="white"/>
+                          </a:duotone>
                           <a:extLst>
-                            <a:ext uri="{28A0092B-C50C-407E-A947-70E740481C1C}">
-                              <a14:useLocalDpi xmlns:a14="http://schemas.microsoft.com/office/drawing/2010/main" val="0"/>
+                            <a:ext uri="{BEBA8EAE-BF5A-486C-A8C5-ECC9F3942E4B}">
+                              <a14:imgProps xmlns:a14="http://schemas.microsoft.com/office/drawing/2010/main">
+                                <a14:imgLayer r:embed="rId11">
+                                  <a14:imgEffect>
+                                    <a14:artisticTexturizer/>
+                                  </a14:imgEffect>
+                                </a14:imgLayer>
+                              </a14:imgProps>
                             </a:ext>
                           </a:extLst>
                         </a:blip>
@@ -77,40 +85,24 @@
                       <pic:spPr bwMode="auto">
                         <a:xfrm>
                           <a:off x="0" y="0"/>
-                          <a:ext cx="3657600" cy="5486400"/>
+                          <a:ext cx="4724400" cy="5041265"/>
                         </a:xfrm>
-                        <a:prstGeom prst="rect">
-                          <a:avLst/>
+                        <a:prstGeom prst="roundRect">
+                          <a:avLst>
+                            <a:gd name="adj" fmla="val 8594"/>
+                          </a:avLst>
                         </a:prstGeom>
                         <a:solidFill>
                           <a:srgbClr val="FFFFFF">
                             <a:shade val="85000"/>
                           </a:srgbClr>
                         </a:solidFill>
-                        <a:ln w="254000" cap="rnd">
-                          <a:solidFill>
-                            <a:srgbClr val="FFFFFF"/>
-                          </a:solidFill>
+                        <a:ln>
+                          <a:noFill/>
                         </a:ln>
                         <a:effectLst>
-                          <a:outerShdw blurRad="152400" algn="tl" rotWithShape="0">
-                            <a:srgbClr val="000000">
-                              <a:alpha val="25000"/>
-                            </a:srgbClr>
-                          </a:outerShdw>
+                          <a:reflection blurRad="12700" stA="38000" endPos="28000" dist="5000" dir="5400000" sy="-100000" algn="bl" rotWithShape="0"/>
                         </a:effectLst>
-                        <a:scene3d>
-                          <a:camera prst="orthographicFront"/>
-                          <a:lightRig rig="twoPt" dir="t">
-                            <a:rot lat="0" lon="0" rev="7800000"/>
-                          </a:lightRig>
-                        </a:scene3d>
-                        <a:sp3d contourW="6350">
-                          <a:bevelT w="6350" h="6350"/>
-                          <a:contourClr>
-                            <a:srgbClr val="C0C0C0"/>
-                          </a:contourClr>
-                        </a:sp3d>
                       </pic:spPr>
                     </pic:pic>
                   </a:graphicData>
@@ -124,6 +116,12 @@
               </wp:anchor>
             </w:drawing>
           </w:r>
+        </w:p>
+        <w:p>
+          <w:r>
+            <w:br w:type="page"/>
+          </w:r>
+          <w:bookmarkStart w:id="0" w:name="_GoBack"/>
           <w:r>
             <w:rPr>
               <w:noProof/>
@@ -458,7 +456,21 @@
                                       <w:rPr>
                                         <w:lang w:val="en-US"/>
                                       </w:rPr>
-                                      <w:t>26. May 2018</w:t>
+                                      <w:t xml:space="preserve">26. </w:t>
+                                    </w:r>
+                                    <w:proofErr w:type="spellStart"/>
+                                    <w:r>
+                                      <w:rPr>
+                                        <w:lang w:val="en-US"/>
+                                      </w:rPr>
+                                      <w:t>maj</w:t>
+                                    </w:r>
+                                    <w:proofErr w:type="spellEnd"/>
+                                    <w:r>
+                                      <w:rPr>
+                                        <w:lang w:val="en-US"/>
+                                      </w:rPr>
+                                      <w:t xml:space="preserve"> 2018</w:t>
                                     </w:r>
                                   </w:sdtContent>
                                 </w:sdt>
@@ -577,7 +589,21 @@
                                 <w:rPr>
                                   <w:lang w:val="en-US"/>
                                 </w:rPr>
-                                <w:t>26. May 2018</w:t>
+                                <w:t xml:space="preserve">26. </w:t>
+                              </w:r>
+                              <w:proofErr w:type="spellStart"/>
+                              <w:r>
+                                <w:rPr>
+                                  <w:lang w:val="en-US"/>
+                                </w:rPr>
+                                <w:t>maj</w:t>
+                              </w:r>
+                              <w:proofErr w:type="spellEnd"/>
+                              <w:r>
+                                <w:rPr>
+                                  <w:lang w:val="en-US"/>
+                                </w:rPr>
+                                <w:t xml:space="preserve"> 2018</w:t>
                               </w:r>
                             </w:sdtContent>
                           </w:sdt>
@@ -591,6 +617,7 @@
             </mc:AlternateContent>
           </w:r>
         </w:p>
+        <w:bookmarkEnd w:id="0" w:displacedByCustomXml="next"/>
       </w:sdtContent>
     </w:sdt>
     <w:p>
@@ -600,6 +627,11 @@
     </w:p>
     <w:sdt>
       <w:sdtPr>
+        <w:rPr>
+          <w:rFonts w:asciiTheme="minorHAnsi" w:eastAsiaTheme="minorHAnsi" w:hAnsiTheme="minorHAnsi" w:cstheme="minorBidi"/>
+          <w:color w:val="595959" w:themeColor="text1" w:themeTint="A6"/>
+          <w:sz w:val="20"/>
+        </w:rPr>
         <w:id w:val="1061213066"/>
         <w:docPartObj>
           <w:docPartGallery w:val="Table of Contents"/>
@@ -608,11 +640,8 @@
       </w:sdtPr>
       <w:sdtEndPr>
         <w:rPr>
-          <w:rFonts w:asciiTheme="minorHAnsi" w:eastAsiaTheme="minorHAnsi" w:hAnsiTheme="minorHAnsi" w:cstheme="minorBidi"/>
           <w:b/>
           <w:bCs/>
-          <w:color w:val="595959" w:themeColor="text1" w:themeTint="A6"/>
-          <w:sz w:val="20"/>
         </w:rPr>
       </w:sdtEndPr>
       <w:sdtContent>
@@ -625,6 +654,20 @@
           </w:r>
         </w:p>
         <w:p>
+          <w:pPr>
+            <w:pStyle w:val="Indholdsfortegnelse1"/>
+            <w:tabs>
+              <w:tab w:val="right" w:leader="dot" w:pos="8728"/>
+            </w:tabs>
+            <w:rPr>
+              <w:rFonts w:eastAsiaTheme="minorEastAsia"/>
+              <w:noProof/>
+              <w:color w:val="auto"/>
+              <w:sz w:val="22"/>
+              <w:szCs w:val="22"/>
+              <w:lang w:eastAsia="da-DK" w:bidi="ar-SA"/>
+            </w:rPr>
+          </w:pPr>
           <w:r>
             <w:fldChar w:fldCharType="begin"/>
           </w:r>
@@ -634,14 +677,284 @@
           <w:r>
             <w:fldChar w:fldCharType="separate"/>
           </w:r>
-          <w:r>
+          <w:hyperlink w:anchor="_Toc515329374" w:history="1">
+            <w:r>
+              <w:rPr>
+                <w:rStyle w:val="Hyperlink"/>
+                <w:noProof/>
+              </w:rPr>
+              <w:t>Introduktion</w:t>
+            </w:r>
+            <w:r>
+              <w:rPr>
+                <w:noProof/>
+                <w:webHidden/>
+              </w:rPr>
+              <w:tab/>
+            </w:r>
+            <w:r>
+              <w:rPr>
+                <w:noProof/>
+                <w:webHidden/>
+              </w:rPr>
+              <w:fldChar w:fldCharType="begin"/>
+            </w:r>
+            <w:r>
+              <w:rPr>
+                <w:noProof/>
+                <w:webHidden/>
+              </w:rPr>
+              <w:instrText xml:space="preserve"> PAGEREF _Toc515329374 \h </w:instrText>
+            </w:r>
+            <w:r>
+              <w:rPr>
+                <w:noProof/>
+                <w:webHidden/>
+              </w:rPr>
+            </w:r>
+            <w:r>
+              <w:rPr>
+                <w:noProof/>
+                <w:webHidden/>
+              </w:rPr>
+              <w:fldChar w:fldCharType="separate"/>
+            </w:r>
+            <w:r>
+              <w:rPr>
+                <w:noProof/>
+                <w:webHidden/>
+              </w:rPr>
+              <w:t>2</w:t>
+            </w:r>
+            <w:r>
+              <w:rPr>
+                <w:noProof/>
+                <w:webHidden/>
+              </w:rPr>
+              <w:fldChar w:fldCharType="end"/>
+            </w:r>
+          </w:hyperlink>
+        </w:p>
+        <w:p>
+          <w:pPr>
+            <w:pStyle w:val="Indholdsfortegnelse1"/>
+            <w:tabs>
+              <w:tab w:val="right" w:leader="dot" w:pos="8728"/>
+            </w:tabs>
             <w:rPr>
-              <w:b/>
-              <w:bCs/>
+              <w:rFonts w:eastAsiaTheme="minorEastAsia"/>
               <w:noProof/>
+              <w:color w:val="auto"/>
+              <w:sz w:val="22"/>
+              <w:szCs w:val="22"/>
+              <w:lang w:eastAsia="da-DK" w:bidi="ar-SA"/>
             </w:rPr>
-            <w:t>Der blev ikke fundet nogen elementer til indholdsfortegnelsen.</w:t>
-          </w:r>
+          </w:pPr>
+          <w:hyperlink w:anchor="_Toc515329375" w:history="1">
+            <w:r>
+              <w:rPr>
+                <w:rStyle w:val="Hyperlink"/>
+                <w:noProof/>
+              </w:rPr>
+              <w:t>Kom i gang</w:t>
+            </w:r>
+            <w:r>
+              <w:rPr>
+                <w:noProof/>
+                <w:webHidden/>
+              </w:rPr>
+              <w:tab/>
+            </w:r>
+            <w:r>
+              <w:rPr>
+                <w:noProof/>
+                <w:webHidden/>
+              </w:rPr>
+              <w:fldChar w:fldCharType="begin"/>
+            </w:r>
+            <w:r>
+              <w:rPr>
+                <w:noProof/>
+                <w:webHidden/>
+              </w:rPr>
+              <w:instrText xml:space="preserve"> PAGEREF _Toc515329375 \h </w:instrText>
+            </w:r>
+            <w:r>
+              <w:rPr>
+                <w:noProof/>
+                <w:webHidden/>
+              </w:rPr>
+            </w:r>
+            <w:r>
+              <w:rPr>
+                <w:noProof/>
+                <w:webHidden/>
+              </w:rPr>
+              <w:fldChar w:fldCharType="separate"/>
+            </w:r>
+            <w:r>
+              <w:rPr>
+                <w:noProof/>
+                <w:webHidden/>
+              </w:rPr>
+              <w:t>2</w:t>
+            </w:r>
+            <w:r>
+              <w:rPr>
+                <w:noProof/>
+                <w:webHidden/>
+              </w:rPr>
+              <w:fldChar w:fldCharType="end"/>
+            </w:r>
+          </w:hyperlink>
+        </w:p>
+        <w:p>
+          <w:pPr>
+            <w:pStyle w:val="Indholdsfortegnelse2"/>
+            <w:tabs>
+              <w:tab w:val="right" w:leader="dot" w:pos="8728"/>
+            </w:tabs>
+            <w:rPr>
+              <w:rFonts w:eastAsiaTheme="minorEastAsia"/>
+              <w:noProof/>
+              <w:color w:val="auto"/>
+              <w:sz w:val="22"/>
+              <w:szCs w:val="22"/>
+              <w:lang w:eastAsia="da-DK" w:bidi="ar-SA"/>
+            </w:rPr>
+          </w:pPr>
+          <w:hyperlink w:anchor="_Toc515329376" w:history="1">
+            <w:r>
+              <w:rPr>
+                <w:rStyle w:val="Hyperlink"/>
+                <w:noProof/>
+              </w:rPr>
+              <w:t>Kør program</w:t>
+            </w:r>
+            <w:r>
+              <w:rPr>
+                <w:noProof/>
+                <w:webHidden/>
+              </w:rPr>
+              <w:tab/>
+            </w:r>
+            <w:r>
+              <w:rPr>
+                <w:noProof/>
+                <w:webHidden/>
+              </w:rPr>
+              <w:fldChar w:fldCharType="begin"/>
+            </w:r>
+            <w:r>
+              <w:rPr>
+                <w:noProof/>
+                <w:webHidden/>
+              </w:rPr>
+              <w:instrText xml:space="preserve"> PAGEREF _Toc515329376 \h </w:instrText>
+            </w:r>
+            <w:r>
+              <w:rPr>
+                <w:noProof/>
+                <w:webHidden/>
+              </w:rPr>
+            </w:r>
+            <w:r>
+              <w:rPr>
+                <w:noProof/>
+                <w:webHidden/>
+              </w:rPr>
+              <w:fldChar w:fldCharType="separate"/>
+            </w:r>
+            <w:r>
+              <w:rPr>
+                <w:noProof/>
+                <w:webHidden/>
+              </w:rPr>
+              <w:t>2</w:t>
+            </w:r>
+            <w:r>
+              <w:rPr>
+                <w:noProof/>
+                <w:webHidden/>
+              </w:rPr>
+              <w:fldChar w:fldCharType="end"/>
+            </w:r>
+          </w:hyperlink>
+        </w:p>
+        <w:p>
+          <w:pPr>
+            <w:pStyle w:val="Indholdsfortegnelse1"/>
+            <w:tabs>
+              <w:tab w:val="right" w:leader="dot" w:pos="8728"/>
+            </w:tabs>
+            <w:rPr>
+              <w:rFonts w:eastAsiaTheme="minorEastAsia"/>
+              <w:noProof/>
+              <w:color w:val="auto"/>
+              <w:sz w:val="22"/>
+              <w:szCs w:val="22"/>
+              <w:lang w:eastAsia="da-DK" w:bidi="ar-SA"/>
+            </w:rPr>
+          </w:pPr>
+          <w:hyperlink w:anchor="_Toc515329377" w:history="1">
+            <w:r>
+              <w:rPr>
+                <w:rStyle w:val="Hyperlink"/>
+                <w:noProof/>
+              </w:rPr>
+              <w:t>Spørgsmål</w:t>
+            </w:r>
+            <w:r>
+              <w:rPr>
+                <w:noProof/>
+                <w:webHidden/>
+              </w:rPr>
+              <w:tab/>
+            </w:r>
+            <w:r>
+              <w:rPr>
+                <w:noProof/>
+                <w:webHidden/>
+              </w:rPr>
+              <w:fldChar w:fldCharType="begin"/>
+            </w:r>
+            <w:r>
+              <w:rPr>
+                <w:noProof/>
+                <w:webHidden/>
+              </w:rPr>
+              <w:instrText xml:space="preserve"> PAGEREF _Toc515329377 \h </w:instrText>
+            </w:r>
+            <w:r>
+              <w:rPr>
+                <w:noProof/>
+                <w:webHidden/>
+              </w:rPr>
+            </w:r>
+            <w:r>
+              <w:rPr>
+                <w:noProof/>
+                <w:webHidden/>
+              </w:rPr>
+              <w:fldChar w:fldCharType="separate"/>
+            </w:r>
+            <w:r>
+              <w:rPr>
+                <w:noProof/>
+                <w:webHidden/>
+              </w:rPr>
+              <w:t>2</w:t>
+            </w:r>
+            <w:r>
+              <w:rPr>
+                <w:noProof/>
+                <w:webHidden/>
+              </w:rPr>
+              <w:fldChar w:fldCharType="end"/>
+            </w:r>
+          </w:hyperlink>
+        </w:p>
+        <w:p>
           <w:r>
             <w:rPr>
               <w:b/>
@@ -759,58 +1072,38 @@
     </w:p>
     <w:p>
       <w:pPr>
-        <w:spacing w:after="160"/>
-      </w:pPr>
-    </w:p>
-    <w:p>
-      <w:pPr>
-        <w:spacing w:after="160"/>
-      </w:pPr>
-    </w:p>
-    <w:p>
-      <w:pPr>
-        <w:spacing w:after="160"/>
-      </w:pPr>
-    </w:p>
-    <w:p>
-      <w:pPr>
-        <w:spacing w:after="160"/>
-      </w:pPr>
-    </w:p>
-    <w:p>
-      <w:pPr>
-        <w:spacing w:after="160"/>
-      </w:pPr>
-    </w:p>
-    <w:p>
-      <w:pPr>
         <w:pStyle w:val="Overskrift1"/>
-      </w:pPr>
+        <w:rPr>
+          <w:u w:val="single"/>
+        </w:rPr>
+      </w:pPr>
+      <w:bookmarkStart w:id="1" w:name="_Toc515329374"/>
       <w:r>
+        <w:rPr>
+          <w:u w:val="single"/>
+        </w:rPr>
         <w:lastRenderedPageBreak/>
         <w:t>Introdu</w:t>
       </w:r>
       <w:r>
+        <w:rPr>
+          <w:u w:val="single"/>
+        </w:rPr>
         <w:t>k</w:t>
       </w:r>
       <w:r>
+        <w:rPr>
+          <w:u w:val="single"/>
+        </w:rPr>
         <w:t>tion</w:t>
       </w:r>
+      <w:bookmarkEnd w:id="1"/>
     </w:p>
     <w:p>
       <w:r>
-        <w:t xml:space="preserve">På </w:t>
+        <w:t xml:space="preserve">På hjemmesiden </w:t>
       </w:r>
-      <w:r>
-        <w:t>hjemmeside</w:t>
-      </w:r>
-      <w:r>
-        <w:t>n</w:t>
-      </w:r>
-      <w:r>
-        <w:t xml:space="preserve"> </w:t>
-      </w:r>
-      <w:hyperlink r:id="rId11" w:history="1">
+      <w:hyperlink r:id="rId12" w:history="1">
         <w:r>
           <w:rPr>
             <w:rStyle w:val="Hyperlink"/>
@@ -819,7 +1112,13 @@
         </w:r>
       </w:hyperlink>
       <w:r>
-        <w:t xml:space="preserve"> findes mange forskellige CSV-filer, som gratis kan downloades og bruges. </w:t>
+        <w:t xml:space="preserve"> findes mange forskellige CSV-filer, som gratis kan downloades og bruges</w:t>
+      </w:r>
+      <w:r>
+        <w:t xml:space="preserve"> til dataanalyser</w:t>
+      </w:r>
+      <w:r>
+        <w:t xml:space="preserve">. </w:t>
       </w:r>
       <w:r>
         <w:t>Dette projekt</w:t>
@@ -884,44 +1183,74 @@
     <w:p>
       <w:pPr>
         <w:pStyle w:val="Overskrift1"/>
-      </w:pPr>
+        <w:rPr>
+          <w:u w:val="single"/>
+        </w:rPr>
+      </w:pPr>
+      <w:bookmarkStart w:id="2" w:name="_Toc515329375"/>
       <w:r>
-        <w:t xml:space="preserve">Kom i gang </w:t>
+        <w:rPr>
+          <w:u w:val="single"/>
+        </w:rPr>
+        <w:t>Kom i gang</w:t>
       </w:r>
-    </w:p>
-    <w:p>
+      <w:bookmarkEnd w:id="2"/>
       <w:r>
-        <w:t xml:space="preserve">Projektet er blevet </w:t>
-      </w:r>
-      <w:proofErr w:type="spellStart"/>
-      <w:r>
-        <w:t>oploadet</w:t>
-      </w:r>
-      <w:proofErr w:type="spellEnd"/>
-      <w:r>
-        <w:t xml:space="preserve"> til </w:t>
-      </w:r>
-      <w:proofErr w:type="spellStart"/>
-      <w:r>
-        <w:t>Github</w:t>
-      </w:r>
-      <w:bookmarkStart w:id="0" w:name="_GoBack"/>
-      <w:bookmarkEnd w:id="0"/>
-      <w:proofErr w:type="spellEnd"/>
-      <w:r>
+        <w:rPr>
+          <w:u w:val="single"/>
+        </w:rPr>
         <w:t xml:space="preserve"> </w:t>
       </w:r>
     </w:p>
     <w:p>
       <w:pPr>
-        <w:pStyle w:val="Overskrift3"/>
+        <w:pStyle w:val="Ingenafstand"/>
+        <w:rPr>
+          <w:rStyle w:val="Fremhv"/>
+          <w:color w:val="auto"/>
+        </w:rPr>
+      </w:pPr>
+    </w:p>
+    <w:p>
+      <w:pPr>
+        <w:pStyle w:val="Ingenafstand"/>
+        <w:rPr>
+          <w:rStyle w:val="Fremhv"/>
+          <w:color w:val="auto"/>
+        </w:rPr>
       </w:pPr>
       <w:r>
-        <w:t xml:space="preserve">Projektet kan klones herfra </w:t>
+        <w:rPr>
+          <w:rStyle w:val="Fremhv"/>
+          <w:color w:val="auto"/>
+        </w:rPr>
+        <w:t>Projektet kan klones herfra</w:t>
+      </w:r>
+      <w:r>
+        <w:rPr>
+          <w:rStyle w:val="Fremhv"/>
+          <w:color w:val="auto"/>
+        </w:rPr>
+        <w:t>:</w:t>
+      </w:r>
+      <w:r>
+        <w:rPr>
+          <w:rStyle w:val="Fremhv"/>
+          <w:color w:val="auto"/>
+        </w:rPr>
+        <w:t xml:space="preserve"> </w:t>
       </w:r>
     </w:p>
     <w:p>
-      <w:hyperlink r:id="rId12" w:history="1">
+      <w:pPr>
+        <w:rPr>
+          <w:rStyle w:val="Overskrift3Tegn"/>
+          <w:rFonts w:asciiTheme="minorHAnsi" w:eastAsiaTheme="minorHAnsi" w:hAnsiTheme="minorHAnsi" w:cstheme="minorBidi"/>
+          <w:color w:val="595959" w:themeColor="text1" w:themeTint="A6"/>
+          <w:sz w:val="20"/>
+        </w:rPr>
+      </w:pPr>
+      <w:hyperlink r:id="rId13" w:history="1">
         <w:r>
           <w:rPr>
             <w:rStyle w:val="Hyperlink"/>
@@ -933,21 +1262,27 @@
     <w:p>
       <w:pPr>
         <w:rPr>
-          <w:rStyle w:val="Overskrift3Tegn"/>
+          <w:rStyle w:val="IngenafstandTegn"/>
         </w:rPr>
       </w:pPr>
     </w:p>
     <w:p>
       <w:r>
         <w:rPr>
-          <w:rStyle w:val="Overskrift3Tegn"/>
+          <w:rStyle w:val="IngenafstandTegn"/>
         </w:rPr>
         <w:t>Dataset kan downloades herfra</w:t>
       </w:r>
       <w:r>
+        <w:rPr>
+          <w:rStyle w:val="IngenafstandTegn"/>
+        </w:rPr>
+        <w:t>:</w:t>
+      </w:r>
+      <w:r>
         <w:t xml:space="preserve"> </w:t>
       </w:r>
-      <w:hyperlink r:id="rId13" w:history="1">
+      <w:hyperlink r:id="rId14" w:history="1">
         <w:r>
           <w:rPr>
             <w:rStyle w:val="Hyperlink"/>
@@ -956,19 +1291,1540 @@
         </w:r>
       </w:hyperlink>
     </w:p>
-    <w:p/>
-    <w:p/>
-    <w:p/>
     <w:p>
+      <w:pPr>
+        <w:pStyle w:val="Ingenafstand"/>
+      </w:pPr>
+    </w:p>
+    <w:p>
+      <w:pPr>
+        <w:pStyle w:val="Ingenafstand"/>
+      </w:pPr>
+      <w:r>
+        <w:t>Imports:</w:t>
+      </w:r>
+    </w:p>
+    <w:p>
+      <w:pPr>
+        <w:pStyle w:val="Listeafsnit"/>
+        <w:numPr>
+          <w:ilvl w:val="0"/>
+          <w:numId w:val="7"/>
+        </w:numPr>
+      </w:pPr>
+      <w:r>
+        <w:t xml:space="preserve">pandas as </w:t>
+      </w:r>
+      <w:proofErr w:type="spellStart"/>
+      <w:r>
+        <w:t>pd</w:t>
+      </w:r>
+      <w:proofErr w:type="spellEnd"/>
+    </w:p>
+    <w:p>
+      <w:pPr>
+        <w:pStyle w:val="Listeafsnit"/>
+        <w:numPr>
+          <w:ilvl w:val="0"/>
+          <w:numId w:val="7"/>
+        </w:numPr>
+      </w:pPr>
+      <w:r>
+        <w:t>from flask import Flask</w:t>
+      </w:r>
+    </w:p>
+    <w:p>
+      <w:pPr>
+        <w:pStyle w:val="Listeafsnit"/>
+        <w:numPr>
+          <w:ilvl w:val="0"/>
+          <w:numId w:val="7"/>
+        </w:numPr>
+      </w:pPr>
+      <w:proofErr w:type="spellStart"/>
+      <w:r>
+        <w:t>pygal</w:t>
+      </w:r>
+      <w:proofErr w:type="spellEnd"/>
+    </w:p>
+    <w:p>
+      <w:pPr>
+        <w:pStyle w:val="Listeafsnit"/>
+      </w:pPr>
+    </w:p>
+    <w:p>
+      <w:pPr>
+        <w:pStyle w:val="Overskrift2"/>
+      </w:pPr>
+      <w:bookmarkStart w:id="3" w:name="_Toc515329376"/>
+      <w:r>
+        <w:t>Kør program</w:t>
+      </w:r>
+      <w:bookmarkEnd w:id="3"/>
       <w:r>
         <w:t xml:space="preserve"> </w:t>
       </w:r>
+    </w:p>
+    <w:p>
+      <w:pPr>
+        <w:pStyle w:val="Ingenafstand"/>
+      </w:pPr>
       <w:r>
+        <w:t>T</w:t>
+      </w:r>
+      <w:r>
+        <w:t>erminal:</w:t>
+      </w:r>
+    </w:p>
+    <w:p>
+      <w:pPr>
+        <w:pStyle w:val="Listeafsnit"/>
+        <w:numPr>
+          <w:ilvl w:val="0"/>
+          <w:numId w:val="7"/>
+        </w:numPr>
+      </w:pPr>
+      <w:proofErr w:type="spellStart"/>
+      <w:r>
+        <w:t>python</w:t>
+      </w:r>
+      <w:proofErr w:type="spellEnd"/>
+      <w:r>
+        <w:t xml:space="preserve"> run.py</w:t>
+      </w:r>
+    </w:p>
+    <w:p>
+      <w:pPr>
+        <w:pStyle w:val="Overskrift1"/>
+        <w:rPr>
+          <w:u w:val="single"/>
+        </w:rPr>
+      </w:pPr>
+      <w:bookmarkStart w:id="4" w:name="_Toc515329377"/>
+      <w:r>
+        <w:rPr>
+          <w:u w:val="single"/>
+        </w:rPr>
+        <w:t>Spørgsmål</w:t>
+      </w:r>
+      <w:bookmarkEnd w:id="4"/>
+    </w:p>
+    <w:tbl>
+      <w:tblPr>
+        <w:tblStyle w:val="rapporttabel"/>
+        <w:tblW w:w="0" w:type="auto"/>
+        <w:tblLook w:val="04A0" w:firstRow="1" w:lastRow="0" w:firstColumn="1" w:lastColumn="0" w:noHBand="0" w:noVBand="1"/>
+      </w:tblPr>
+      <w:tblGrid>
+        <w:gridCol w:w="4253"/>
+        <w:gridCol w:w="2835"/>
+        <w:gridCol w:w="1650"/>
+      </w:tblGrid>
+      <w:tr>
+        <w:trPr>
+          <w:cnfStyle w:val="100000000000" w:firstRow="1" w:lastRow="0" w:firstColumn="0" w:lastColumn="0" w:oddVBand="0" w:evenVBand="0" w:oddHBand="0" w:evenHBand="0" w:firstRowFirstColumn="0" w:firstRowLastColumn="0" w:lastRowFirstColumn="0" w:lastRowLastColumn="0"/>
+        </w:trPr>
+        <w:tc>
+          <w:tcPr>
+            <w:cnfStyle w:val="001000000000" w:firstRow="0" w:lastRow="0" w:firstColumn="1" w:lastColumn="0" w:oddVBand="0" w:evenVBand="0" w:oddHBand="0" w:evenHBand="0" w:firstRowFirstColumn="0" w:firstRowLastColumn="0" w:lastRowFirstColumn="0" w:lastRowLastColumn="0"/>
+            <w:tcW w:w="4253" w:type="dxa"/>
+          </w:tcPr>
+          <w:p/>
+        </w:tc>
+        <w:tc>
+          <w:tcPr>
+            <w:tcW w:w="2835" w:type="dxa"/>
+          </w:tcPr>
+          <w:p>
+            <w:pPr>
+              <w:cnfStyle w:val="100000000000" w:firstRow="1" w:lastRow="0" w:firstColumn="0" w:lastColumn="0" w:oddVBand="0" w:evenVBand="0" w:oddHBand="0" w:evenHBand="0" w:firstRowFirstColumn="0" w:firstRowLastColumn="0" w:lastRowFirstColumn="0" w:lastRowLastColumn="0"/>
+            </w:pPr>
+          </w:p>
+        </w:tc>
+        <w:tc>
+          <w:tcPr>
+            <w:tcW w:w="1650" w:type="dxa"/>
+          </w:tcPr>
+          <w:p>
+            <w:pPr>
+              <w:cnfStyle w:val="100000000000" w:firstRow="1" w:lastRow="0" w:firstColumn="0" w:lastColumn="0" w:oddVBand="0" w:evenVBand="0" w:oddHBand="0" w:evenHBand="0" w:firstRowFirstColumn="0" w:firstRowLastColumn="0" w:lastRowFirstColumn="0" w:lastRowLastColumn="0"/>
+            </w:pPr>
+          </w:p>
+        </w:tc>
+      </w:tr>
+      <w:tr>
+        <w:tc>
+          <w:tcPr>
+            <w:cnfStyle w:val="001000000000" w:firstRow="0" w:lastRow="0" w:firstColumn="1" w:lastColumn="0" w:oddVBand="0" w:evenVBand="0" w:oddHBand="0" w:evenHBand="0" w:firstRowFirstColumn="0" w:firstRowLastColumn="0" w:lastRowFirstColumn="0" w:lastRowLastColumn="0"/>
+            <w:tcW w:w="4253" w:type="dxa"/>
+            <w:shd w:val="clear" w:color="auto" w:fill="00ADDC" w:themeFill="accent4"/>
+          </w:tcPr>
+          <w:p>
+            <w:pPr>
+              <w:jc w:val="center"/>
+              <w:rPr>
+                <w:color w:val="FFFFFF" w:themeColor="background1"/>
+              </w:rPr>
+            </w:pPr>
+            <w:r>
+              <w:rPr>
+                <w:color w:val="FFFFFF" w:themeColor="background1"/>
+              </w:rPr>
+              <w:t>Spørgsmål</w:t>
+            </w:r>
+          </w:p>
+        </w:tc>
+        <w:tc>
+          <w:tcPr>
+            <w:tcW w:w="2835" w:type="dxa"/>
+            <w:shd w:val="clear" w:color="auto" w:fill="00ADDC" w:themeFill="accent4"/>
+          </w:tcPr>
+          <w:p>
+            <w:pPr>
+              <w:cnfStyle w:val="000000000000" w:firstRow="0" w:lastRow="0" w:firstColumn="0" w:lastColumn="0" w:oddVBand="0" w:evenVBand="0" w:oddHBand="0" w:evenHBand="0" w:firstRowFirstColumn="0" w:firstRowLastColumn="0" w:lastRowFirstColumn="0" w:lastRowLastColumn="0"/>
+              <w:rPr>
+                <w:color w:val="FFFFFF" w:themeColor="background1"/>
+              </w:rPr>
+            </w:pPr>
+            <w:proofErr w:type="spellStart"/>
+            <w:r>
+              <w:rPr>
+                <w:color w:val="FFFFFF" w:themeColor="background1"/>
+              </w:rPr>
+              <w:t>Endpoint</w:t>
+            </w:r>
+            <w:proofErr w:type="spellEnd"/>
+          </w:p>
+        </w:tc>
+        <w:tc>
+          <w:tcPr>
+            <w:tcW w:w="1650" w:type="dxa"/>
+            <w:shd w:val="clear" w:color="auto" w:fill="00ADDC" w:themeFill="accent4"/>
+          </w:tcPr>
+          <w:p>
+            <w:pPr>
+              <w:cnfStyle w:val="000000000000" w:firstRow="0" w:lastRow="0" w:firstColumn="0" w:lastColumn="0" w:oddVBand="0" w:evenVBand="0" w:oddHBand="0" w:evenHBand="0" w:firstRowFirstColumn="0" w:firstRowLastColumn="0" w:lastRowFirstColumn="0" w:lastRowLastColumn="0"/>
+              <w:rPr>
+                <w:color w:val="FFFFFF" w:themeColor="background1"/>
+              </w:rPr>
+            </w:pPr>
+            <w:r>
+              <w:rPr>
+                <w:color w:val="FFFFFF" w:themeColor="background1"/>
+              </w:rPr>
+              <w:t>Fil</w:t>
+            </w:r>
+          </w:p>
+        </w:tc>
+      </w:tr>
+      <w:tr>
+        <w:tc>
+          <w:tcPr>
+            <w:cnfStyle w:val="001000000000" w:firstRow="0" w:lastRow="0" w:firstColumn="1" w:lastColumn="0" w:oddVBand="0" w:evenVBand="0" w:oddHBand="0" w:evenHBand="0" w:firstRowFirstColumn="0" w:firstRowLastColumn="0" w:lastRowFirstColumn="0" w:lastRowLastColumn="0"/>
+            <w:tcW w:w="4253" w:type="dxa"/>
+          </w:tcPr>
+          <w:p>
+            <w:pPr>
+              <w:rPr>
+                <w:lang w:val="en-US"/>
+              </w:rPr>
+            </w:pPr>
+            <w:r>
+              <w:rPr>
+                <w:lang w:val="en-US"/>
+              </w:rPr>
+              <w:t>How many products have been tested?</w:t>
+            </w:r>
+          </w:p>
+        </w:tc>
+        <w:tc>
+          <w:tcPr>
+            <w:tcW w:w="2835" w:type="dxa"/>
+          </w:tcPr>
+          <w:p>
+            <w:pPr>
+              <w:jc w:val="left"/>
+              <w:cnfStyle w:val="000000000000" w:firstRow="0" w:lastRow="0" w:firstColumn="0" w:lastColumn="0" w:oddVBand="0" w:evenVBand="0" w:oddHBand="0" w:evenHBand="0" w:firstRowFirstColumn="0" w:firstRowLastColumn="0" w:lastRowFirstColumn="0" w:lastRowLastColumn="0"/>
+              <w:rPr>
+                <w:lang w:val="en-US"/>
+              </w:rPr>
+            </w:pPr>
+            <w:hyperlink r:id="rId15" w:history="1">
+              <w:r>
+                <w:rPr>
+                  <w:rStyle w:val="Hyperlink"/>
+                  <w:lang w:val="en-US"/>
+                </w:rPr>
+                <w:t>http://127.0.0.1:3000/1</w:t>
+              </w:r>
+            </w:hyperlink>
+          </w:p>
+        </w:tc>
+        <w:tc>
+          <w:tcPr>
+            <w:tcW w:w="1650" w:type="dxa"/>
+          </w:tcPr>
+          <w:p>
+            <w:pPr>
+              <w:cnfStyle w:val="000000000000" w:firstRow="0" w:lastRow="0" w:firstColumn="0" w:lastColumn="0" w:oddVBand="0" w:evenVBand="0" w:oddHBand="0" w:evenHBand="0" w:firstRowFirstColumn="0" w:firstRowLastColumn="0" w:lastRowFirstColumn="0" w:lastRowLastColumn="0"/>
+              <w:rPr>
+                <w:lang w:val="en-US"/>
+              </w:rPr>
+            </w:pPr>
+            <w:r>
+              <w:rPr>
+                <w:lang w:val="en-US"/>
+              </w:rPr>
+              <w:t>run.py</w:t>
+            </w:r>
+          </w:p>
+        </w:tc>
+      </w:tr>
+      <w:tr>
+        <w:tc>
+          <w:tcPr>
+            <w:cnfStyle w:val="001000000000" w:firstRow="0" w:lastRow="0" w:firstColumn="1" w:lastColumn="0" w:oddVBand="0" w:evenVBand="0" w:oddHBand="0" w:evenHBand="0" w:firstRowFirstColumn="0" w:firstRowLastColumn="0" w:lastRowFirstColumn="0" w:lastRowLastColumn="0"/>
+            <w:tcW w:w="4253" w:type="dxa"/>
+          </w:tcPr>
+          <w:p>
+            <w:pPr>
+              <w:rPr>
+                <w:lang w:val="en-US"/>
+              </w:rPr>
+            </w:pPr>
+            <w:r>
+              <w:rPr>
+                <w:lang w:val="en-US"/>
+              </w:rPr>
+              <w:t>How many times have each product been tested?</w:t>
+            </w:r>
+          </w:p>
+        </w:tc>
+        <w:tc>
+          <w:tcPr>
+            <w:tcW w:w="2835" w:type="dxa"/>
+          </w:tcPr>
+          <w:p>
+            <w:pPr>
+              <w:jc w:val="left"/>
+              <w:cnfStyle w:val="000000000000" w:firstRow="0" w:lastRow="0" w:firstColumn="0" w:lastColumn="0" w:oddVBand="0" w:evenVBand="0" w:oddHBand="0" w:evenHBand="0" w:firstRowFirstColumn="0" w:firstRowLastColumn="0" w:lastRowFirstColumn="0" w:lastRowLastColumn="0"/>
+              <w:rPr>
+                <w:lang w:val="en-US"/>
+              </w:rPr>
+            </w:pPr>
+            <w:hyperlink r:id="rId16" w:history="1">
+              <w:r>
+                <w:rPr>
+                  <w:rStyle w:val="Hyperlink"/>
+                  <w:lang w:val="en-US"/>
+                </w:rPr>
+                <w:t>http://127.0.0.1:3000/2</w:t>
+              </w:r>
+            </w:hyperlink>
+          </w:p>
+        </w:tc>
+        <w:tc>
+          <w:tcPr>
+            <w:tcW w:w="1650" w:type="dxa"/>
+          </w:tcPr>
+          <w:p>
+            <w:pPr>
+              <w:cnfStyle w:val="000000000000" w:firstRow="0" w:lastRow="0" w:firstColumn="0" w:lastColumn="0" w:oddVBand="0" w:evenVBand="0" w:oddHBand="0" w:evenHBand="0" w:firstRowFirstColumn="0" w:firstRowLastColumn="0" w:lastRowFirstColumn="0" w:lastRowLastColumn="0"/>
+              <w:rPr>
+                <w:lang w:val="en-US"/>
+              </w:rPr>
+            </w:pPr>
+            <w:r>
+              <w:rPr>
+                <w:lang w:val="en-US"/>
+              </w:rPr>
+              <w:t>run.py</w:t>
+            </w:r>
+          </w:p>
+        </w:tc>
+      </w:tr>
+      <w:tr>
+        <w:tc>
+          <w:tcPr>
+            <w:cnfStyle w:val="001000000000" w:firstRow="0" w:lastRow="0" w:firstColumn="1" w:lastColumn="0" w:oddVBand="0" w:evenVBand="0" w:oddHBand="0" w:evenHBand="0" w:firstRowFirstColumn="0" w:firstRowLastColumn="0" w:lastRowFirstColumn="0" w:lastRowLastColumn="0"/>
+            <w:tcW w:w="4253" w:type="dxa"/>
+          </w:tcPr>
+          <w:p>
+            <w:pPr>
+              <w:rPr>
+                <w:lang w:val="en-US"/>
+              </w:rPr>
+            </w:pPr>
+            <w:r>
+              <w:rPr>
+                <w:lang w:val="en-US"/>
+              </w:rPr>
+              <w:t>When was 'Tuna - canned' cheapest?</w:t>
+            </w:r>
+          </w:p>
+        </w:tc>
+        <w:tc>
+          <w:tcPr>
+            <w:tcW w:w="2835" w:type="dxa"/>
+          </w:tcPr>
+          <w:p>
+            <w:pPr>
+              <w:jc w:val="left"/>
+              <w:cnfStyle w:val="000000000000" w:firstRow="0" w:lastRow="0" w:firstColumn="0" w:lastColumn="0" w:oddVBand="0" w:evenVBand="0" w:oddHBand="0" w:evenHBand="0" w:firstRowFirstColumn="0" w:firstRowLastColumn="0" w:lastRowFirstColumn="0" w:lastRowLastColumn="0"/>
+              <w:rPr>
+                <w:lang w:val="en-US"/>
+              </w:rPr>
+            </w:pPr>
+            <w:hyperlink r:id="rId17" w:history="1">
+              <w:r>
+                <w:rPr>
+                  <w:rStyle w:val="Hyperlink"/>
+                  <w:lang w:val="en-US"/>
+                </w:rPr>
+                <w:t>http://127.0.0.1:3000/3</w:t>
+              </w:r>
+            </w:hyperlink>
+          </w:p>
+        </w:tc>
+        <w:tc>
+          <w:tcPr>
+            <w:tcW w:w="1650" w:type="dxa"/>
+          </w:tcPr>
+          <w:p>
+            <w:pPr>
+              <w:cnfStyle w:val="000000000000" w:firstRow="0" w:lastRow="0" w:firstColumn="0" w:lastColumn="0" w:oddVBand="0" w:evenVBand="0" w:oddHBand="0" w:evenHBand="0" w:firstRowFirstColumn="0" w:firstRowLastColumn="0" w:lastRowFirstColumn="0" w:lastRowLastColumn="0"/>
+              <w:rPr>
+                <w:lang w:val="en-US"/>
+              </w:rPr>
+            </w:pPr>
+            <w:r>
+              <w:rPr>
+                <w:lang w:val="en-US"/>
+              </w:rPr>
+              <w:t>run.py</w:t>
+            </w:r>
+          </w:p>
+        </w:tc>
+      </w:tr>
+      <w:tr>
+        <w:tc>
+          <w:tcPr>
+            <w:cnfStyle w:val="001000000000" w:firstRow="0" w:lastRow="0" w:firstColumn="1" w:lastColumn="0" w:oddVBand="0" w:evenVBand="0" w:oddHBand="0" w:evenHBand="0" w:firstRowFirstColumn="0" w:firstRowLastColumn="0" w:lastRowFirstColumn="0" w:lastRowLastColumn="0"/>
+            <w:tcW w:w="4253" w:type="dxa"/>
+          </w:tcPr>
+          <w:p>
+            <w:pPr>
+              <w:rPr>
+                <w:lang w:val="en-US"/>
+              </w:rPr>
+            </w:pPr>
+            <w:r>
+              <w:rPr>
+                <w:lang w:val="en-US"/>
+              </w:rPr>
+              <w:t>When was 'Tuna - canned' most expensive?</w:t>
+            </w:r>
+          </w:p>
+        </w:tc>
+        <w:tc>
+          <w:tcPr>
+            <w:tcW w:w="2835" w:type="dxa"/>
+          </w:tcPr>
+          <w:p>
+            <w:pPr>
+              <w:jc w:val="left"/>
+              <w:cnfStyle w:val="000000000000" w:firstRow="0" w:lastRow="0" w:firstColumn="0" w:lastColumn="0" w:oddVBand="0" w:evenVBand="0" w:oddHBand="0" w:evenHBand="0" w:firstRowFirstColumn="0" w:firstRowLastColumn="0" w:lastRowFirstColumn="0" w:lastRowLastColumn="0"/>
+              <w:rPr>
+                <w:lang w:val="en-US"/>
+              </w:rPr>
+            </w:pPr>
+            <w:hyperlink r:id="rId18" w:history="1">
+              <w:r>
+                <w:rPr>
+                  <w:rStyle w:val="Hyperlink"/>
+                  <w:lang w:val="en-US"/>
+                </w:rPr>
+                <w:t>http://127.0.0.1:3000/4</w:t>
+              </w:r>
+            </w:hyperlink>
+          </w:p>
+        </w:tc>
+        <w:tc>
+          <w:tcPr>
+            <w:tcW w:w="1650" w:type="dxa"/>
+          </w:tcPr>
+          <w:p>
+            <w:pPr>
+              <w:cnfStyle w:val="000000000000" w:firstRow="0" w:lastRow="0" w:firstColumn="0" w:lastColumn="0" w:oddVBand="0" w:evenVBand="0" w:oddHBand="0" w:evenHBand="0" w:firstRowFirstColumn="0" w:firstRowLastColumn="0" w:lastRowFirstColumn="0" w:lastRowLastColumn="0"/>
+              <w:rPr>
+                <w:lang w:val="en-US"/>
+              </w:rPr>
+            </w:pPr>
+            <w:r>
+              <w:rPr>
+                <w:lang w:val="en-US"/>
+              </w:rPr>
+              <w:t>run.py</w:t>
+            </w:r>
+          </w:p>
+        </w:tc>
+      </w:tr>
+      <w:tr>
+        <w:tc>
+          <w:tcPr>
+            <w:cnfStyle w:val="001000000000" w:firstRow="0" w:lastRow="0" w:firstColumn="1" w:lastColumn="0" w:oddVBand="0" w:evenVBand="0" w:oddHBand="0" w:evenHBand="0" w:firstRowFirstColumn="0" w:firstRowLastColumn="0" w:lastRowFirstColumn="0" w:lastRowLastColumn="0"/>
+            <w:tcW w:w="4253" w:type="dxa"/>
+          </w:tcPr>
+          <w:p>
+            <w:pPr>
+              <w:rPr>
+                <w:lang w:val="en-US"/>
+              </w:rPr>
+            </w:pPr>
+            <w:r>
+              <w:rPr>
+                <w:lang w:val="en-US"/>
+              </w:rPr>
+              <w:t>Show the cheapest product</w:t>
+            </w:r>
+            <w:r>
+              <w:rPr>
+                <w:lang w:val="en-US"/>
+              </w:rPr>
+              <w:t>s.</w:t>
+            </w:r>
+          </w:p>
+        </w:tc>
+        <w:tc>
+          <w:tcPr>
+            <w:tcW w:w="2835" w:type="dxa"/>
+          </w:tcPr>
+          <w:p>
+            <w:pPr>
+              <w:jc w:val="left"/>
+              <w:cnfStyle w:val="000000000000" w:firstRow="0" w:lastRow="0" w:firstColumn="0" w:lastColumn="0" w:oddVBand="0" w:evenVBand="0" w:oddHBand="0" w:evenHBand="0" w:firstRowFirstColumn="0" w:firstRowLastColumn="0" w:lastRowFirstColumn="0" w:lastRowLastColumn="0"/>
+              <w:rPr>
+                <w:lang w:val="en-US"/>
+              </w:rPr>
+            </w:pPr>
+            <w:hyperlink r:id="rId19" w:history="1">
+              <w:r>
+                <w:rPr>
+                  <w:rStyle w:val="Hyperlink"/>
+                  <w:lang w:val="en-US"/>
+                </w:rPr>
+                <w:t>http://127.0.0.1:3000/5</w:t>
+              </w:r>
+            </w:hyperlink>
+            <w:r>
+              <w:rPr>
+                <w:lang w:val="en-US"/>
+              </w:rPr>
+              <w:t xml:space="preserve"> </w:t>
+            </w:r>
+          </w:p>
+        </w:tc>
+        <w:tc>
+          <w:tcPr>
+            <w:tcW w:w="1650" w:type="dxa"/>
+          </w:tcPr>
+          <w:p>
+            <w:pPr>
+              <w:cnfStyle w:val="000000000000" w:firstRow="0" w:lastRow="0" w:firstColumn="0" w:lastColumn="0" w:oddVBand="0" w:evenVBand="0" w:oddHBand="0" w:evenHBand="0" w:firstRowFirstColumn="0" w:firstRowLastColumn="0" w:lastRowFirstColumn="0" w:lastRowLastColumn="0"/>
+              <w:rPr>
+                <w:lang w:val="en-US"/>
+              </w:rPr>
+            </w:pPr>
+            <w:r>
+              <w:rPr>
+                <w:lang w:val="en-US"/>
+              </w:rPr>
+              <w:t>run.py</w:t>
+            </w:r>
+          </w:p>
+        </w:tc>
+      </w:tr>
+      <w:tr>
+        <w:tc>
+          <w:tcPr>
+            <w:cnfStyle w:val="001000000000" w:firstRow="0" w:lastRow="0" w:firstColumn="1" w:lastColumn="0" w:oddVBand="0" w:evenVBand="0" w:oddHBand="0" w:evenHBand="0" w:firstRowFirstColumn="0" w:firstRowLastColumn="0" w:lastRowFirstColumn="0" w:lastRowLastColumn="0"/>
+            <w:tcW w:w="4253" w:type="dxa"/>
+          </w:tcPr>
+          <w:p>
+            <w:pPr>
+              <w:rPr>
+                <w:lang w:val="en-US"/>
+              </w:rPr>
+            </w:pPr>
+            <w:r>
+              <w:rPr>
+                <w:lang w:val="en-US"/>
+              </w:rPr>
+              <w:lastRenderedPageBreak/>
+              <w:t>Show the most expensive products</w:t>
+            </w:r>
+            <w:r>
+              <w:rPr>
+                <w:lang w:val="en-US"/>
+              </w:rPr>
+              <w:t>.</w:t>
+            </w:r>
+          </w:p>
+        </w:tc>
+        <w:tc>
+          <w:tcPr>
+            <w:tcW w:w="2835" w:type="dxa"/>
+          </w:tcPr>
+          <w:p>
+            <w:pPr>
+              <w:jc w:val="left"/>
+              <w:cnfStyle w:val="000000000000" w:firstRow="0" w:lastRow="0" w:firstColumn="0" w:lastColumn="0" w:oddVBand="0" w:evenVBand="0" w:oddHBand="0" w:evenHBand="0" w:firstRowFirstColumn="0" w:firstRowLastColumn="0" w:lastRowFirstColumn="0" w:lastRowLastColumn="0"/>
+              <w:rPr>
+                <w:lang w:val="en-US"/>
+              </w:rPr>
+            </w:pPr>
+            <w:hyperlink r:id="rId20" w:history="1">
+              <w:r>
+                <w:rPr>
+                  <w:rStyle w:val="Hyperlink"/>
+                  <w:lang w:val="en-US"/>
+                </w:rPr>
+                <w:t>http://127.0.0.1:3000/6</w:t>
+              </w:r>
+            </w:hyperlink>
+          </w:p>
+        </w:tc>
+        <w:tc>
+          <w:tcPr>
+            <w:tcW w:w="1650" w:type="dxa"/>
+          </w:tcPr>
+          <w:p>
+            <w:pPr>
+              <w:cnfStyle w:val="000000000000" w:firstRow="0" w:lastRow="0" w:firstColumn="0" w:lastColumn="0" w:oddVBand="0" w:evenVBand="0" w:oddHBand="0" w:evenHBand="0" w:firstRowFirstColumn="0" w:firstRowLastColumn="0" w:lastRowFirstColumn="0" w:lastRowLastColumn="0"/>
+              <w:rPr>
+                <w:lang w:val="en-US"/>
+              </w:rPr>
+            </w:pPr>
+            <w:r>
+              <w:rPr>
+                <w:lang w:val="en-US"/>
+              </w:rPr>
+              <w:t>run.py</w:t>
+            </w:r>
+          </w:p>
+        </w:tc>
+      </w:tr>
+      <w:tr>
+        <w:tc>
+          <w:tcPr>
+            <w:cnfStyle w:val="001000000000" w:firstRow="0" w:lastRow="0" w:firstColumn="1" w:lastColumn="0" w:oddVBand="0" w:evenVBand="0" w:oddHBand="0" w:evenHBand="0" w:firstRowFirstColumn="0" w:firstRowLastColumn="0" w:lastRowFirstColumn="0" w:lastRowLastColumn="0"/>
+            <w:tcW w:w="4253" w:type="dxa"/>
+          </w:tcPr>
+          <w:p>
+            <w:pPr>
+              <w:rPr>
+                <w:lang w:val="en-US"/>
+              </w:rPr>
+            </w:pPr>
+            <w:r>
+              <w:rPr>
+                <w:lang w:val="en-US"/>
+              </w:rPr>
+              <w:t>Show the top 10 cheapest food products</w:t>
+            </w:r>
+            <w:r>
+              <w:rPr>
+                <w:lang w:val="en-US"/>
+              </w:rPr>
+              <w:t>.</w:t>
+            </w:r>
+          </w:p>
+        </w:tc>
+        <w:tc>
+          <w:tcPr>
+            <w:tcW w:w="2835" w:type="dxa"/>
+          </w:tcPr>
+          <w:p>
+            <w:pPr>
+              <w:jc w:val="left"/>
+              <w:cnfStyle w:val="000000000000" w:firstRow="0" w:lastRow="0" w:firstColumn="0" w:lastColumn="0" w:oddVBand="0" w:evenVBand="0" w:oddHBand="0" w:evenHBand="0" w:firstRowFirstColumn="0" w:firstRowLastColumn="0" w:lastRowFirstColumn="0" w:lastRowLastColumn="0"/>
+              <w:rPr>
+                <w:lang w:val="en-US"/>
+              </w:rPr>
+            </w:pPr>
+            <w:hyperlink r:id="rId21" w:history="1">
+              <w:r>
+                <w:rPr>
+                  <w:rStyle w:val="Hyperlink"/>
+                  <w:lang w:val="en-US"/>
+                </w:rPr>
+                <w:t>http://127.0.0.1:3000/7</w:t>
+              </w:r>
+            </w:hyperlink>
+          </w:p>
+        </w:tc>
+        <w:tc>
+          <w:tcPr>
+            <w:tcW w:w="1650" w:type="dxa"/>
+          </w:tcPr>
+          <w:p>
+            <w:pPr>
+              <w:cnfStyle w:val="000000000000" w:firstRow="0" w:lastRow="0" w:firstColumn="0" w:lastColumn="0" w:oddVBand="0" w:evenVBand="0" w:oddHBand="0" w:evenHBand="0" w:firstRowFirstColumn="0" w:firstRowLastColumn="0" w:lastRowFirstColumn="0" w:lastRowLastColumn="0"/>
+              <w:rPr>
+                <w:lang w:val="en-US"/>
+              </w:rPr>
+            </w:pPr>
+            <w:r>
+              <w:rPr>
+                <w:lang w:val="en-US"/>
+              </w:rPr>
+              <w:t>run.py</w:t>
+            </w:r>
+          </w:p>
+        </w:tc>
+      </w:tr>
+      <w:tr>
+        <w:tc>
+          <w:tcPr>
+            <w:cnfStyle w:val="001000000000" w:firstRow="0" w:lastRow="0" w:firstColumn="1" w:lastColumn="0" w:oddVBand="0" w:evenVBand="0" w:oddHBand="0" w:evenHBand="0" w:firstRowFirstColumn="0" w:firstRowLastColumn="0" w:lastRowFirstColumn="0" w:lastRowLastColumn="0"/>
+            <w:tcW w:w="4253" w:type="dxa"/>
+          </w:tcPr>
+          <w:p>
+            <w:pPr>
+              <w:rPr>
+                <w:lang w:val="en-US"/>
+              </w:rPr>
+            </w:pPr>
+            <w:r>
+              <w:rPr>
+                <w:lang w:val="en-US"/>
+              </w:rPr>
+              <w:t>Show the top 10 most expensive food products</w:t>
+            </w:r>
+            <w:r>
+              <w:rPr>
+                <w:lang w:val="en-US"/>
+              </w:rPr>
+              <w:t>.</w:t>
+            </w:r>
+          </w:p>
+        </w:tc>
+        <w:tc>
+          <w:tcPr>
+            <w:tcW w:w="2835" w:type="dxa"/>
+          </w:tcPr>
+          <w:p>
+            <w:pPr>
+              <w:jc w:val="left"/>
+              <w:cnfStyle w:val="000000000000" w:firstRow="0" w:lastRow="0" w:firstColumn="0" w:lastColumn="0" w:oddVBand="0" w:evenVBand="0" w:oddHBand="0" w:evenHBand="0" w:firstRowFirstColumn="0" w:firstRowLastColumn="0" w:lastRowFirstColumn="0" w:lastRowLastColumn="0"/>
+              <w:rPr>
+                <w:lang w:val="en-US"/>
+              </w:rPr>
+            </w:pPr>
+            <w:hyperlink r:id="rId22" w:history="1">
+              <w:r>
+                <w:rPr>
+                  <w:rStyle w:val="Hyperlink"/>
+                  <w:lang w:val="en-US"/>
+                </w:rPr>
+                <w:t>http://127.0.0.1:3000/8</w:t>
+              </w:r>
+            </w:hyperlink>
+          </w:p>
+        </w:tc>
+        <w:tc>
+          <w:tcPr>
+            <w:tcW w:w="1650" w:type="dxa"/>
+          </w:tcPr>
+          <w:p>
+            <w:pPr>
+              <w:cnfStyle w:val="000000000000" w:firstRow="0" w:lastRow="0" w:firstColumn="0" w:lastColumn="0" w:oddVBand="0" w:evenVBand="0" w:oddHBand="0" w:evenHBand="0" w:firstRowFirstColumn="0" w:firstRowLastColumn="0" w:lastRowFirstColumn="0" w:lastRowLastColumn="0"/>
+              <w:rPr>
+                <w:lang w:val="en-US"/>
+              </w:rPr>
+            </w:pPr>
+            <w:r>
+              <w:rPr>
+                <w:lang w:val="en-US"/>
+              </w:rPr>
+              <w:t>run.py</w:t>
+            </w:r>
+          </w:p>
+        </w:tc>
+      </w:tr>
+      <w:tr>
+        <w:tc>
+          <w:tcPr>
+            <w:cnfStyle w:val="001000000000" w:firstRow="0" w:lastRow="0" w:firstColumn="1" w:lastColumn="0" w:oddVBand="0" w:evenVBand="0" w:oddHBand="0" w:evenHBand="0" w:firstRowFirstColumn="0" w:firstRowLastColumn="0" w:lastRowFirstColumn="0" w:lastRowLastColumn="0"/>
+            <w:tcW w:w="4253" w:type="dxa"/>
+          </w:tcPr>
+          <w:p>
+            <w:pPr>
+              <w:rPr>
+                <w:lang w:val="en-US"/>
+              </w:rPr>
+            </w:pPr>
+            <w:r>
+              <w:rPr>
+                <w:lang w:val="en-US"/>
+              </w:rPr>
+              <w:t>What was the average price for 1 kg bananas in 2012?</w:t>
+            </w:r>
+          </w:p>
+        </w:tc>
+        <w:tc>
+          <w:tcPr>
+            <w:tcW w:w="2835" w:type="dxa"/>
+          </w:tcPr>
+          <w:p>
+            <w:pPr>
+              <w:jc w:val="left"/>
+              <w:cnfStyle w:val="000000000000" w:firstRow="0" w:lastRow="0" w:firstColumn="0" w:lastColumn="0" w:oddVBand="0" w:evenVBand="0" w:oddHBand="0" w:evenHBand="0" w:firstRowFirstColumn="0" w:firstRowLastColumn="0" w:lastRowFirstColumn="0" w:lastRowLastColumn="0"/>
+              <w:rPr>
+                <w:lang w:val="en-US"/>
+              </w:rPr>
+            </w:pPr>
+            <w:hyperlink r:id="rId23" w:history="1">
+              <w:r>
+                <w:rPr>
+                  <w:rStyle w:val="Hyperlink"/>
+                  <w:lang w:val="en-US"/>
+                </w:rPr>
+                <w:t>http://127.0.0.1:3000/9</w:t>
+              </w:r>
+            </w:hyperlink>
+          </w:p>
+        </w:tc>
+        <w:tc>
+          <w:tcPr>
+            <w:tcW w:w="1650" w:type="dxa"/>
+          </w:tcPr>
+          <w:p>
+            <w:pPr>
+              <w:cnfStyle w:val="000000000000" w:firstRow="0" w:lastRow="0" w:firstColumn="0" w:lastColumn="0" w:oddVBand="0" w:evenVBand="0" w:oddHBand="0" w:evenHBand="0" w:firstRowFirstColumn="0" w:firstRowLastColumn="0" w:lastRowFirstColumn="0" w:lastRowLastColumn="0"/>
+              <w:rPr>
+                <w:lang w:val="en-US"/>
+              </w:rPr>
+            </w:pPr>
+            <w:r>
+              <w:rPr>
+                <w:lang w:val="en-US"/>
+              </w:rPr>
+              <w:t>run.py</w:t>
+            </w:r>
+          </w:p>
+        </w:tc>
+      </w:tr>
+      <w:tr>
+        <w:tc>
+          <w:tcPr>
+            <w:cnfStyle w:val="001000000000" w:firstRow="0" w:lastRow="0" w:firstColumn="1" w:lastColumn="0" w:oddVBand="0" w:evenVBand="0" w:oddHBand="0" w:evenHBand="0" w:firstRowFirstColumn="0" w:firstRowLastColumn="0" w:lastRowFirstColumn="0" w:lastRowLastColumn="0"/>
+            <w:tcW w:w="4253" w:type="dxa"/>
+          </w:tcPr>
+          <w:p>
+            <w:pPr>
+              <w:rPr>
+                <w:lang w:val="en-US"/>
+              </w:rPr>
+            </w:pPr>
+            <w:r>
+              <w:rPr>
+                <w:lang w:val="en-US"/>
+              </w:rPr>
+              <w:t>What was the average price for 1 kg bananas in 2012?</w:t>
+            </w:r>
+          </w:p>
+        </w:tc>
+        <w:tc>
+          <w:tcPr>
+            <w:tcW w:w="2835" w:type="dxa"/>
+          </w:tcPr>
+          <w:p>
+            <w:pPr>
+              <w:jc w:val="left"/>
+              <w:cnfStyle w:val="000000000000" w:firstRow="0" w:lastRow="0" w:firstColumn="0" w:lastColumn="0" w:oddVBand="0" w:evenVBand="0" w:oddHBand="0" w:evenHBand="0" w:firstRowFirstColumn="0" w:firstRowLastColumn="0" w:lastRowFirstColumn="0" w:lastRowLastColumn="0"/>
+              <w:rPr>
+                <w:lang w:val="en-US"/>
+              </w:rPr>
+            </w:pPr>
+            <w:hyperlink r:id="rId24" w:history="1">
+              <w:r>
+                <w:rPr>
+                  <w:rStyle w:val="Hyperlink"/>
+                  <w:lang w:val="en-US"/>
+                </w:rPr>
+                <w:t>http://127.0.0.1:3000/10</w:t>
+              </w:r>
+            </w:hyperlink>
+          </w:p>
+        </w:tc>
+        <w:tc>
+          <w:tcPr>
+            <w:tcW w:w="1650" w:type="dxa"/>
+          </w:tcPr>
+          <w:p>
+            <w:pPr>
+              <w:cnfStyle w:val="000000000000" w:firstRow="0" w:lastRow="0" w:firstColumn="0" w:lastColumn="0" w:oddVBand="0" w:evenVBand="0" w:oddHBand="0" w:evenHBand="0" w:firstRowFirstColumn="0" w:firstRowLastColumn="0" w:lastRowFirstColumn="0" w:lastRowLastColumn="0"/>
+              <w:rPr>
+                <w:lang w:val="en-US"/>
+              </w:rPr>
+            </w:pPr>
+            <w:r>
+              <w:rPr>
+                <w:lang w:val="en-US"/>
+              </w:rPr>
+              <w:t>run.py</w:t>
+            </w:r>
+          </w:p>
+        </w:tc>
+      </w:tr>
+      <w:tr>
+        <w:tc>
+          <w:tcPr>
+            <w:cnfStyle w:val="001000000000" w:firstRow="0" w:lastRow="0" w:firstColumn="1" w:lastColumn="0" w:oddVBand="0" w:evenVBand="0" w:oddHBand="0" w:evenHBand="0" w:firstRowFirstColumn="0" w:firstRowLastColumn="0" w:lastRowFirstColumn="0" w:lastRowLastColumn="0"/>
+            <w:tcW w:w="4253" w:type="dxa"/>
+          </w:tcPr>
+          <w:p>
+            <w:pPr>
+              <w:rPr>
+                <w:lang w:val="en-US"/>
+              </w:rPr>
+            </w:pPr>
+            <w:r>
+              <w:rPr>
+                <w:lang w:val="en-US"/>
+              </w:rPr>
+              <w:t>What was the price for 1 kg carrots in marts 2012?</w:t>
+            </w:r>
+          </w:p>
+        </w:tc>
+        <w:tc>
+          <w:tcPr>
+            <w:tcW w:w="2835" w:type="dxa"/>
+          </w:tcPr>
+          <w:p>
+            <w:pPr>
+              <w:jc w:val="left"/>
+              <w:cnfStyle w:val="000000000000" w:firstRow="0" w:lastRow="0" w:firstColumn="0" w:lastColumn="0" w:oddVBand="0" w:evenVBand="0" w:oddHBand="0" w:evenHBand="0" w:firstRowFirstColumn="0" w:firstRowLastColumn="0" w:lastRowFirstColumn="0" w:lastRowLastColumn="0"/>
+              <w:rPr>
+                <w:lang w:val="en-US"/>
+              </w:rPr>
+            </w:pPr>
+            <w:hyperlink r:id="rId25" w:history="1">
+              <w:r>
+                <w:rPr>
+                  <w:rStyle w:val="Hyperlink"/>
+                  <w:lang w:val="en-US"/>
+                </w:rPr>
+                <w:t>http://127.0.0.1:3000/11</w:t>
+              </w:r>
+            </w:hyperlink>
+          </w:p>
+        </w:tc>
+        <w:tc>
+          <w:tcPr>
+            <w:tcW w:w="1650" w:type="dxa"/>
+          </w:tcPr>
+          <w:p>
+            <w:pPr>
+              <w:cnfStyle w:val="000000000000" w:firstRow="0" w:lastRow="0" w:firstColumn="0" w:lastColumn="0" w:oddVBand="0" w:evenVBand="0" w:oddHBand="0" w:evenHBand="0" w:firstRowFirstColumn="0" w:firstRowLastColumn="0" w:lastRowFirstColumn="0" w:lastRowLastColumn="0"/>
+              <w:rPr>
+                <w:lang w:val="en-US"/>
+              </w:rPr>
+            </w:pPr>
+            <w:r>
+              <w:rPr>
+                <w:lang w:val="en-US"/>
+              </w:rPr>
+              <w:t>run.py</w:t>
+            </w:r>
+          </w:p>
+        </w:tc>
+      </w:tr>
+      <w:tr>
+        <w:tc>
+          <w:tcPr>
+            <w:cnfStyle w:val="001000000000" w:firstRow="0" w:lastRow="0" w:firstColumn="1" w:lastColumn="0" w:oddVBand="0" w:evenVBand="0" w:oddHBand="0" w:evenHBand="0" w:firstRowFirstColumn="0" w:firstRowLastColumn="0" w:lastRowFirstColumn="0" w:lastRowLastColumn="0"/>
+            <w:tcW w:w="4253" w:type="dxa"/>
+          </w:tcPr>
+          <w:p>
+            <w:pPr>
+              <w:rPr>
+                <w:lang w:val="en-US"/>
+              </w:rPr>
+            </w:pPr>
+            <w:r>
+              <w:rPr>
+                <w:lang w:val="en-US"/>
+              </w:rPr>
+              <w:t>What was the price for 1 kg carrots in marts 2013?</w:t>
+            </w:r>
+          </w:p>
+        </w:tc>
+        <w:tc>
+          <w:tcPr>
+            <w:tcW w:w="2835" w:type="dxa"/>
+          </w:tcPr>
+          <w:p>
+            <w:pPr>
+              <w:jc w:val="left"/>
+              <w:cnfStyle w:val="000000000000" w:firstRow="0" w:lastRow="0" w:firstColumn="0" w:lastColumn="0" w:oddVBand="0" w:evenVBand="0" w:oddHBand="0" w:evenHBand="0" w:firstRowFirstColumn="0" w:firstRowLastColumn="0" w:lastRowFirstColumn="0" w:lastRowLastColumn="0"/>
+              <w:rPr>
+                <w:lang w:val="en-US"/>
+              </w:rPr>
+            </w:pPr>
+            <w:hyperlink r:id="rId26" w:history="1">
+              <w:r>
+                <w:rPr>
+                  <w:rStyle w:val="Hyperlink"/>
+                  <w:lang w:val="en-US"/>
+                </w:rPr>
+                <w:t>http://127.0.0.1:3000/12</w:t>
+              </w:r>
+            </w:hyperlink>
+          </w:p>
+        </w:tc>
+        <w:tc>
+          <w:tcPr>
+            <w:tcW w:w="1650" w:type="dxa"/>
+          </w:tcPr>
+          <w:p>
+            <w:pPr>
+              <w:cnfStyle w:val="000000000000" w:firstRow="0" w:lastRow="0" w:firstColumn="0" w:lastColumn="0" w:oddVBand="0" w:evenVBand="0" w:oddHBand="0" w:evenHBand="0" w:firstRowFirstColumn="0" w:firstRowLastColumn="0" w:lastRowFirstColumn="0" w:lastRowLastColumn="0"/>
+              <w:rPr>
+                <w:lang w:val="en-US"/>
+              </w:rPr>
+            </w:pPr>
+            <w:r>
+              <w:rPr>
+                <w:lang w:val="en-US"/>
+              </w:rPr>
+              <w:t>run.py</w:t>
+            </w:r>
+          </w:p>
+        </w:tc>
+      </w:tr>
+      <w:tr>
+        <w:tc>
+          <w:tcPr>
+            <w:cnfStyle w:val="001000000000" w:firstRow="0" w:lastRow="0" w:firstColumn="1" w:lastColumn="0" w:oddVBand="0" w:evenVBand="0" w:oddHBand="0" w:evenHBand="0" w:firstRowFirstColumn="0" w:firstRowLastColumn="0" w:lastRowFirstColumn="0" w:lastRowLastColumn="0"/>
+            <w:tcW w:w="4253" w:type="dxa"/>
+          </w:tcPr>
+          <w:p>
+            <w:pPr>
+              <w:rPr>
+                <w:lang w:val="en-US"/>
+              </w:rPr>
+            </w:pPr>
+            <w:r>
+              <w:rPr>
+                <w:lang w:val="en-US"/>
+              </w:rPr>
+              <w:t>Show prices for kiwi in 2013</w:t>
+            </w:r>
+            <w:r>
+              <w:rPr>
+                <w:lang w:val="en-US"/>
+              </w:rPr>
+              <w:t>.</w:t>
+            </w:r>
+          </w:p>
+        </w:tc>
+        <w:tc>
+          <w:tcPr>
+            <w:tcW w:w="2835" w:type="dxa"/>
+          </w:tcPr>
+          <w:p>
+            <w:pPr>
+              <w:jc w:val="left"/>
+              <w:cnfStyle w:val="000000000000" w:firstRow="0" w:lastRow="0" w:firstColumn="0" w:lastColumn="0" w:oddVBand="0" w:evenVBand="0" w:oddHBand="0" w:evenHBand="0" w:firstRowFirstColumn="0" w:firstRowLastColumn="0" w:lastRowFirstColumn="0" w:lastRowLastColumn="0"/>
+              <w:rPr>
+                <w:lang w:val="en-US"/>
+              </w:rPr>
+            </w:pPr>
+            <w:hyperlink r:id="rId27" w:history="1">
+              <w:r>
+                <w:rPr>
+                  <w:rStyle w:val="Hyperlink"/>
+                  <w:lang w:val="en-US"/>
+                </w:rPr>
+                <w:t>http://127.0.0.1:3000/13</w:t>
+              </w:r>
+            </w:hyperlink>
+          </w:p>
+        </w:tc>
+        <w:tc>
+          <w:tcPr>
+            <w:tcW w:w="1650" w:type="dxa"/>
+          </w:tcPr>
+          <w:p>
+            <w:pPr>
+              <w:cnfStyle w:val="000000000000" w:firstRow="0" w:lastRow="0" w:firstColumn="0" w:lastColumn="0" w:oddVBand="0" w:evenVBand="0" w:oddHBand="0" w:evenHBand="0" w:firstRowFirstColumn="0" w:firstRowLastColumn="0" w:lastRowFirstColumn="0" w:lastRowLastColumn="0"/>
+              <w:rPr>
+                <w:lang w:val="en-US"/>
+              </w:rPr>
+            </w:pPr>
+            <w:r>
+              <w:rPr>
+                <w:lang w:val="en-US"/>
+              </w:rPr>
+              <w:t>run.py</w:t>
+            </w:r>
+          </w:p>
+        </w:tc>
+      </w:tr>
+      <w:tr>
+        <w:tc>
+          <w:tcPr>
+            <w:cnfStyle w:val="001000000000" w:firstRow="0" w:lastRow="0" w:firstColumn="1" w:lastColumn="0" w:oddVBand="0" w:evenVBand="0" w:oddHBand="0" w:evenHBand="0" w:firstRowFirstColumn="0" w:firstRowLastColumn="0" w:lastRowFirstColumn="0" w:lastRowLastColumn="0"/>
+            <w:tcW w:w="4253" w:type="dxa"/>
+          </w:tcPr>
+          <w:p>
+            <w:pPr>
+              <w:rPr>
+                <w:lang w:val="en-US"/>
+              </w:rPr>
+            </w:pPr>
+            <w:r>
+              <w:rPr>
+                <w:lang w:val="en-US"/>
+              </w:rPr>
+              <w:t>In which period was 1 kg kiwi most expensive and what was the price? (Show top 10)</w:t>
+            </w:r>
+          </w:p>
+        </w:tc>
+        <w:tc>
+          <w:tcPr>
+            <w:tcW w:w="2835" w:type="dxa"/>
+          </w:tcPr>
+          <w:p>
+            <w:pPr>
+              <w:jc w:val="left"/>
+              <w:cnfStyle w:val="000000000000" w:firstRow="0" w:lastRow="0" w:firstColumn="0" w:lastColumn="0" w:oddVBand="0" w:evenVBand="0" w:oddHBand="0" w:evenHBand="0" w:firstRowFirstColumn="0" w:firstRowLastColumn="0" w:lastRowFirstColumn="0" w:lastRowLastColumn="0"/>
+              <w:rPr>
+                <w:lang w:val="en-US"/>
+              </w:rPr>
+            </w:pPr>
+            <w:hyperlink r:id="rId28" w:history="1">
+              <w:r>
+                <w:rPr>
+                  <w:rStyle w:val="Hyperlink"/>
+                  <w:lang w:val="en-US"/>
+                </w:rPr>
+                <w:t>http://127.0.0.1:3000/14</w:t>
+              </w:r>
+            </w:hyperlink>
+          </w:p>
+        </w:tc>
+        <w:tc>
+          <w:tcPr>
+            <w:tcW w:w="1650" w:type="dxa"/>
+          </w:tcPr>
+          <w:p>
+            <w:pPr>
+              <w:cnfStyle w:val="000000000000" w:firstRow="0" w:lastRow="0" w:firstColumn="0" w:lastColumn="0" w:oddVBand="0" w:evenVBand="0" w:oddHBand="0" w:evenHBand="0" w:firstRowFirstColumn="0" w:firstRowLastColumn="0" w:lastRowFirstColumn="0" w:lastRowLastColumn="0"/>
+              <w:rPr>
+                <w:lang w:val="en-US"/>
+              </w:rPr>
+            </w:pPr>
+            <w:r>
+              <w:rPr>
+                <w:lang w:val="en-US"/>
+              </w:rPr>
+              <w:t>run.py</w:t>
+            </w:r>
+          </w:p>
+        </w:tc>
+      </w:tr>
+      <w:tr>
+        <w:tc>
+          <w:tcPr>
+            <w:cnfStyle w:val="001000000000" w:firstRow="0" w:lastRow="0" w:firstColumn="1" w:lastColumn="0" w:oddVBand="0" w:evenVBand="0" w:oddHBand="0" w:evenHBand="0" w:firstRowFirstColumn="0" w:firstRowLastColumn="0" w:lastRowFirstColumn="0" w:lastRowLastColumn="0"/>
+            <w:tcW w:w="4253" w:type="dxa"/>
+          </w:tcPr>
+          <w:p>
+            <w:pPr>
+              <w:rPr>
+                <w:lang w:val="en-US"/>
+              </w:rPr>
+            </w:pPr>
+            <w:r>
+              <w:rPr>
+                <w:lang w:val="en-US"/>
+              </w:rPr>
+              <w:t>Show prices for apples in 2013</w:t>
+            </w:r>
+            <w:r>
+              <w:rPr>
+                <w:lang w:val="en-US"/>
+              </w:rPr>
+              <w:t>.</w:t>
+            </w:r>
+          </w:p>
+        </w:tc>
+        <w:tc>
+          <w:tcPr>
+            <w:tcW w:w="2835" w:type="dxa"/>
+          </w:tcPr>
+          <w:p>
+            <w:pPr>
+              <w:jc w:val="left"/>
+              <w:cnfStyle w:val="000000000000" w:firstRow="0" w:lastRow="0" w:firstColumn="0" w:lastColumn="0" w:oddVBand="0" w:evenVBand="0" w:oddHBand="0" w:evenHBand="0" w:firstRowFirstColumn="0" w:firstRowLastColumn="0" w:lastRowFirstColumn="0" w:lastRowLastColumn="0"/>
+              <w:rPr>
+                <w:lang w:val="en-US"/>
+              </w:rPr>
+            </w:pPr>
+            <w:hyperlink r:id="rId29" w:history="1">
+              <w:r>
+                <w:rPr>
+                  <w:rStyle w:val="Hyperlink"/>
+                  <w:lang w:val="en-US"/>
+                </w:rPr>
+                <w:t>http://127.0.0.1:3000/15</w:t>
+              </w:r>
+            </w:hyperlink>
+          </w:p>
+        </w:tc>
+        <w:tc>
+          <w:tcPr>
+            <w:tcW w:w="1650" w:type="dxa"/>
+          </w:tcPr>
+          <w:p>
+            <w:pPr>
+              <w:cnfStyle w:val="000000000000" w:firstRow="0" w:lastRow="0" w:firstColumn="0" w:lastColumn="0" w:oddVBand="0" w:evenVBand="0" w:oddHBand="0" w:evenHBand="0" w:firstRowFirstColumn="0" w:firstRowLastColumn="0" w:lastRowFirstColumn="0" w:lastRowLastColumn="0"/>
+              <w:rPr>
+                <w:lang w:val="en-US"/>
+              </w:rPr>
+            </w:pPr>
+            <w:r>
+              <w:rPr>
+                <w:lang w:val="en-US"/>
+              </w:rPr>
+              <w:t>run.py</w:t>
+            </w:r>
+          </w:p>
+        </w:tc>
+      </w:tr>
+      <w:tr>
+        <w:tc>
+          <w:tcPr>
+            <w:cnfStyle w:val="001000000000" w:firstRow="0" w:lastRow="0" w:firstColumn="1" w:lastColumn="0" w:oddVBand="0" w:evenVBand="0" w:oddHBand="0" w:evenHBand="0" w:firstRowFirstColumn="0" w:firstRowLastColumn="0" w:lastRowFirstColumn="0" w:lastRowLastColumn="0"/>
+            <w:tcW w:w="4253" w:type="dxa"/>
+          </w:tcPr>
+          <w:p>
+            <w:pPr>
+              <w:rPr>
+                <w:lang w:val="en-US"/>
+              </w:rPr>
+            </w:pPr>
+            <w:r>
+              <w:rPr>
+                <w:lang w:val="en-US"/>
+              </w:rPr>
+              <w:t>Show prices for bananas in 2013</w:t>
+            </w:r>
+            <w:r>
+              <w:rPr>
+                <w:lang w:val="en-US"/>
+              </w:rPr>
+              <w:t>.</w:t>
+            </w:r>
+          </w:p>
+        </w:tc>
+        <w:tc>
+          <w:tcPr>
+            <w:tcW w:w="2835" w:type="dxa"/>
+          </w:tcPr>
+          <w:p>
+            <w:pPr>
+              <w:jc w:val="left"/>
+              <w:cnfStyle w:val="000000000000" w:firstRow="0" w:lastRow="0" w:firstColumn="0" w:lastColumn="0" w:oddVBand="0" w:evenVBand="0" w:oddHBand="0" w:evenHBand="0" w:firstRowFirstColumn="0" w:firstRowLastColumn="0" w:lastRowFirstColumn="0" w:lastRowLastColumn="0"/>
+              <w:rPr>
+                <w:lang w:val="en-US"/>
+              </w:rPr>
+            </w:pPr>
+            <w:hyperlink r:id="rId30" w:history="1">
+              <w:r>
+                <w:rPr>
+                  <w:rStyle w:val="Hyperlink"/>
+                  <w:lang w:val="en-US"/>
+                </w:rPr>
+                <w:t>http://127.0.0.1:3000/16</w:t>
+              </w:r>
+            </w:hyperlink>
+          </w:p>
+        </w:tc>
+        <w:tc>
+          <w:tcPr>
+            <w:tcW w:w="1650" w:type="dxa"/>
+          </w:tcPr>
+          <w:p>
+            <w:pPr>
+              <w:cnfStyle w:val="000000000000" w:firstRow="0" w:lastRow="0" w:firstColumn="0" w:lastColumn="0" w:oddVBand="0" w:evenVBand="0" w:oddHBand="0" w:evenHBand="0" w:firstRowFirstColumn="0" w:firstRowLastColumn="0" w:lastRowFirstColumn="0" w:lastRowLastColumn="0"/>
+              <w:rPr>
+                <w:lang w:val="en-US"/>
+              </w:rPr>
+            </w:pPr>
+            <w:r>
+              <w:rPr>
+                <w:lang w:val="en-US"/>
+              </w:rPr>
+              <w:t>run.py</w:t>
+            </w:r>
+          </w:p>
+        </w:tc>
+      </w:tr>
+      <w:tr>
+        <w:tc>
+          <w:tcPr>
+            <w:cnfStyle w:val="001000000000" w:firstRow="0" w:lastRow="0" w:firstColumn="1" w:lastColumn="0" w:oddVBand="0" w:evenVBand="0" w:oddHBand="0" w:evenHBand="0" w:firstRowFirstColumn="0" w:firstRowLastColumn="0" w:lastRowFirstColumn="0" w:lastRowLastColumn="0"/>
+            <w:tcW w:w="4253" w:type="dxa"/>
+          </w:tcPr>
+          <w:p>
+            <w:pPr>
+              <w:rPr>
+                <w:lang w:val="en-US"/>
+              </w:rPr>
+            </w:pPr>
+            <w:r>
+              <w:rPr>
+                <w:lang w:val="en-US"/>
+              </w:rPr>
+              <w:t>Show prices for lettuce in 2013</w:t>
+            </w:r>
+            <w:r>
+              <w:rPr>
+                <w:lang w:val="en-US"/>
+              </w:rPr>
+              <w:t>.</w:t>
+            </w:r>
+          </w:p>
+        </w:tc>
+        <w:tc>
+          <w:tcPr>
+            <w:tcW w:w="2835" w:type="dxa"/>
+          </w:tcPr>
+          <w:p>
+            <w:pPr>
+              <w:jc w:val="left"/>
+              <w:cnfStyle w:val="000000000000" w:firstRow="0" w:lastRow="0" w:firstColumn="0" w:lastColumn="0" w:oddVBand="0" w:evenVBand="0" w:oddHBand="0" w:evenHBand="0" w:firstRowFirstColumn="0" w:firstRowLastColumn="0" w:lastRowFirstColumn="0" w:lastRowLastColumn="0"/>
+              <w:rPr>
+                <w:lang w:val="en-US"/>
+              </w:rPr>
+            </w:pPr>
+            <w:hyperlink r:id="rId31" w:history="1">
+              <w:r>
+                <w:rPr>
+                  <w:rStyle w:val="Hyperlink"/>
+                  <w:lang w:val="en-US"/>
+                </w:rPr>
+                <w:t>http://127.0.0.1:3000/17</w:t>
+              </w:r>
+            </w:hyperlink>
+          </w:p>
+        </w:tc>
+        <w:tc>
+          <w:tcPr>
+            <w:tcW w:w="1650" w:type="dxa"/>
+          </w:tcPr>
+          <w:p>
+            <w:pPr>
+              <w:cnfStyle w:val="000000000000" w:firstRow="0" w:lastRow="0" w:firstColumn="0" w:lastColumn="0" w:oddVBand="0" w:evenVBand="0" w:oddHBand="0" w:evenHBand="0" w:firstRowFirstColumn="0" w:firstRowLastColumn="0" w:lastRowFirstColumn="0" w:lastRowLastColumn="0"/>
+              <w:rPr>
+                <w:lang w:val="en-US"/>
+              </w:rPr>
+            </w:pPr>
+            <w:r>
+              <w:rPr>
+                <w:lang w:val="en-US"/>
+              </w:rPr>
+              <w:t>run.py</w:t>
+            </w:r>
+          </w:p>
+        </w:tc>
+      </w:tr>
+      <w:tr>
+        <w:tc>
+          <w:tcPr>
+            <w:cnfStyle w:val="001000000000" w:firstRow="0" w:lastRow="0" w:firstColumn="1" w:lastColumn="0" w:oddVBand="0" w:evenVBand="0" w:oddHBand="0" w:evenHBand="0" w:firstRowFirstColumn="0" w:firstRowLastColumn="0" w:lastRowFirstColumn="0" w:lastRowLastColumn="0"/>
+            <w:tcW w:w="4253" w:type="dxa"/>
+          </w:tcPr>
+          <w:p>
+            <w:pPr>
+              <w:rPr>
+                <w:lang w:val="en-US"/>
+              </w:rPr>
+            </w:pPr>
+            <w:r>
+              <w:rPr>
+                <w:lang w:val="en-US"/>
+              </w:rPr>
+              <w:t>Pie over fruit prices in 2018</w:t>
+            </w:r>
+          </w:p>
+        </w:tc>
+        <w:tc>
+          <w:tcPr>
+            <w:tcW w:w="2835" w:type="dxa"/>
+          </w:tcPr>
+          <w:p>
+            <w:pPr>
+              <w:jc w:val="left"/>
+              <w:cnfStyle w:val="000000000000" w:firstRow="0" w:lastRow="0" w:firstColumn="0" w:lastColumn="0" w:oddVBand="0" w:evenVBand="0" w:oddHBand="0" w:evenHBand="0" w:firstRowFirstColumn="0" w:firstRowLastColumn="0" w:lastRowFirstColumn="0" w:lastRowLastColumn="0"/>
+              <w:rPr>
+                <w:lang w:val="en-US"/>
+              </w:rPr>
+            </w:pPr>
+            <w:hyperlink r:id="rId32" w:history="1">
+              <w:r>
+                <w:rPr>
+                  <w:rStyle w:val="Hyperlink"/>
+                  <w:lang w:val="en-US"/>
+                </w:rPr>
+                <w:t>http://127.0.0.1:3000/plot</w:t>
+              </w:r>
+            </w:hyperlink>
+          </w:p>
+        </w:tc>
+        <w:tc>
+          <w:tcPr>
+            <w:tcW w:w="1650" w:type="dxa"/>
+          </w:tcPr>
+          <w:p>
+            <w:pPr>
+              <w:cnfStyle w:val="000000000000" w:firstRow="0" w:lastRow="0" w:firstColumn="0" w:lastColumn="0" w:oddVBand="0" w:evenVBand="0" w:oddHBand="0" w:evenHBand="0" w:firstRowFirstColumn="0" w:firstRowLastColumn="0" w:lastRowFirstColumn="0" w:lastRowLastColumn="0"/>
+              <w:rPr>
+                <w:lang w:val="en-US"/>
+              </w:rPr>
+            </w:pPr>
+            <w:r>
+              <w:rPr>
+                <w:lang w:val="en-US"/>
+              </w:rPr>
+              <w:t>newPlot.py</w:t>
+            </w:r>
+          </w:p>
+        </w:tc>
+      </w:tr>
+      <w:tr>
+        <w:tc>
+          <w:tcPr>
+            <w:cnfStyle w:val="001000000000" w:firstRow="0" w:lastRow="0" w:firstColumn="1" w:lastColumn="0" w:oddVBand="0" w:evenVBand="0" w:oddHBand="0" w:evenHBand="0" w:firstRowFirstColumn="0" w:firstRowLastColumn="0" w:lastRowFirstColumn="0" w:lastRowLastColumn="0"/>
+            <w:tcW w:w="4253" w:type="dxa"/>
+          </w:tcPr>
+          <w:p>
+            <w:pPr>
+              <w:rPr>
+                <w:lang w:val="en-US"/>
+              </w:rPr>
+            </w:pPr>
+            <w:r>
+              <w:rPr>
+                <w:lang w:val="en-US"/>
+              </w:rPr>
+              <w:t>Box over fruit prices in 2013</w:t>
+            </w:r>
+          </w:p>
+        </w:tc>
+        <w:tc>
+          <w:tcPr>
+            <w:tcW w:w="2835" w:type="dxa"/>
+          </w:tcPr>
+          <w:p>
+            <w:pPr>
+              <w:jc w:val="left"/>
+              <w:cnfStyle w:val="000000000000" w:firstRow="0" w:lastRow="0" w:firstColumn="0" w:lastColumn="0" w:oddVBand="0" w:evenVBand="0" w:oddHBand="0" w:evenHBand="0" w:firstRowFirstColumn="0" w:firstRowLastColumn="0" w:lastRowFirstColumn="0" w:lastRowLastColumn="0"/>
+              <w:rPr>
+                <w:lang w:val="en-US"/>
+              </w:rPr>
+            </w:pPr>
+            <w:hyperlink r:id="rId33" w:history="1">
+              <w:r>
+                <w:rPr>
+                  <w:rStyle w:val="Hyperlink"/>
+                  <w:lang w:val="en-US"/>
+                </w:rPr>
+                <w:t>http://127.0.0.1:3000/box-fruit-2013</w:t>
+              </w:r>
+            </w:hyperlink>
+          </w:p>
+        </w:tc>
+        <w:tc>
+          <w:tcPr>
+            <w:tcW w:w="1650" w:type="dxa"/>
+          </w:tcPr>
+          <w:p>
+            <w:pPr>
+              <w:cnfStyle w:val="000000000000" w:firstRow="0" w:lastRow="0" w:firstColumn="0" w:lastColumn="0" w:oddVBand="0" w:evenVBand="0" w:oddHBand="0" w:evenHBand="0" w:firstRowFirstColumn="0" w:firstRowLastColumn="0" w:lastRowFirstColumn="0" w:lastRowLastColumn="0"/>
+              <w:rPr>
+                <w:lang w:val="en-US"/>
+              </w:rPr>
+            </w:pPr>
+            <w:r>
+              <w:rPr>
+                <w:lang w:val="en-US"/>
+              </w:rPr>
+              <w:t>p</w:t>
+            </w:r>
+            <w:r>
+              <w:rPr>
+                <w:lang w:val="en-US"/>
+              </w:rPr>
+              <w:t>rice_box.py</w:t>
+            </w:r>
+          </w:p>
+        </w:tc>
+      </w:tr>
+    </w:tbl>
+    <w:p>
+      <w:pPr>
+        <w:rPr>
+          <w:lang w:val="en-US"/>
+        </w:rPr>
+      </w:pPr>
+    </w:p>
+    <w:p>
+      <w:pPr>
+        <w:rPr>
+          <w:lang w:val="en-US"/>
+        </w:rPr>
+      </w:pPr>
+    </w:p>
+    <w:p>
+      <w:pPr>
+        <w:rPr>
+          <w:lang w:val="en-US"/>
+        </w:rPr>
+      </w:pPr>
+    </w:p>
+    <w:p>
+      <w:pPr>
+        <w:rPr>
+          <w:lang w:val="en-US"/>
+        </w:rPr>
+      </w:pPr>
+    </w:p>
+    <w:p>
+      <w:pPr>
+        <w:rPr>
+          <w:lang w:val="en-US"/>
+        </w:rPr>
+      </w:pPr>
+      <w:r>
+        <w:rPr>
+          <w:lang w:val="en-US"/>
+        </w:rPr>
+        <w:t xml:space="preserve"> </w:t>
+      </w:r>
+      <w:r>
+        <w:rPr>
+          <w:lang w:val="en-US"/>
+        </w:rPr>
         <w:t xml:space="preserve">  </w:t>
       </w:r>
     </w:p>
     <w:sectPr>
-      <w:footerReference w:type="default" r:id="rId14"/>
+      <w:footerReference w:type="default" r:id="rId34"/>
       <w:pgSz w:w="12240" w:h="15840" w:code="1"/>
       <w:pgMar w:top="1836" w:right="1751" w:bottom="1418" w:left="1751" w:header="709" w:footer="709" w:gutter="0"/>
       <w:pgNumType w:start="0"/>
@@ -1100,6 +2956,118 @@
       </w:rPr>
     </w:lvl>
   </w:abstractNum>
+  <w:abstractNum w:abstractNumId="2" w15:restartNumberingAfterBreak="0">
+    <w:nsid w:val="0BE04B86"/>
+    <w:multiLevelType w:val="hybridMultilevel"/>
+    <w:tmpl w:val="D1846D64"/>
+    <w:lvl w:ilvl="0" w:tplc="26328E48">
+      <w:numFmt w:val="bullet"/>
+      <w:lvlText w:val="-"/>
+      <w:lvlJc w:val="left"/>
+      <w:pPr>
+        <w:ind w:left="720" w:hanging="360"/>
+      </w:pPr>
+      <w:rPr>
+        <w:rFonts w:ascii="Constantia" w:eastAsiaTheme="minorHAnsi" w:hAnsi="Constantia" w:cstheme="minorBidi" w:hint="default"/>
+      </w:rPr>
+    </w:lvl>
+    <w:lvl w:ilvl="1" w:tplc="04060003" w:tentative="1">
+      <w:start w:val="1"/>
+      <w:numFmt w:val="bullet"/>
+      <w:lvlText w:val="o"/>
+      <w:lvlJc w:val="left"/>
+      <w:pPr>
+        <w:ind w:left="1440" w:hanging="360"/>
+      </w:pPr>
+      <w:rPr>
+        <w:rFonts w:ascii="Courier New" w:hAnsi="Courier New" w:cs="Courier New" w:hint="default"/>
+      </w:rPr>
+    </w:lvl>
+    <w:lvl w:ilvl="2" w:tplc="04060005" w:tentative="1">
+      <w:start w:val="1"/>
+      <w:numFmt w:val="bullet"/>
+      <w:lvlText w:val=""/>
+      <w:lvlJc w:val="left"/>
+      <w:pPr>
+        <w:ind w:left="2160" w:hanging="360"/>
+      </w:pPr>
+      <w:rPr>
+        <w:rFonts w:ascii="Wingdings" w:hAnsi="Wingdings" w:hint="default"/>
+      </w:rPr>
+    </w:lvl>
+    <w:lvl w:ilvl="3" w:tplc="04060001" w:tentative="1">
+      <w:start w:val="1"/>
+      <w:numFmt w:val="bullet"/>
+      <w:lvlText w:val=""/>
+      <w:lvlJc w:val="left"/>
+      <w:pPr>
+        <w:ind w:left="2880" w:hanging="360"/>
+      </w:pPr>
+      <w:rPr>
+        <w:rFonts w:ascii="Symbol" w:hAnsi="Symbol" w:hint="default"/>
+      </w:rPr>
+    </w:lvl>
+    <w:lvl w:ilvl="4" w:tplc="04060003" w:tentative="1">
+      <w:start w:val="1"/>
+      <w:numFmt w:val="bullet"/>
+      <w:lvlText w:val="o"/>
+      <w:lvlJc w:val="left"/>
+      <w:pPr>
+        <w:ind w:left="3600" w:hanging="360"/>
+      </w:pPr>
+      <w:rPr>
+        <w:rFonts w:ascii="Courier New" w:hAnsi="Courier New" w:cs="Courier New" w:hint="default"/>
+      </w:rPr>
+    </w:lvl>
+    <w:lvl w:ilvl="5" w:tplc="04060005" w:tentative="1">
+      <w:start w:val="1"/>
+      <w:numFmt w:val="bullet"/>
+      <w:lvlText w:val=""/>
+      <w:lvlJc w:val="left"/>
+      <w:pPr>
+        <w:ind w:left="4320" w:hanging="360"/>
+      </w:pPr>
+      <w:rPr>
+        <w:rFonts w:ascii="Wingdings" w:hAnsi="Wingdings" w:hint="default"/>
+      </w:rPr>
+    </w:lvl>
+    <w:lvl w:ilvl="6" w:tplc="04060001" w:tentative="1">
+      <w:start w:val="1"/>
+      <w:numFmt w:val="bullet"/>
+      <w:lvlText w:val=""/>
+      <w:lvlJc w:val="left"/>
+      <w:pPr>
+        <w:ind w:left="5040" w:hanging="360"/>
+      </w:pPr>
+      <w:rPr>
+        <w:rFonts w:ascii="Symbol" w:hAnsi="Symbol" w:hint="default"/>
+      </w:rPr>
+    </w:lvl>
+    <w:lvl w:ilvl="7" w:tplc="04060003" w:tentative="1">
+      <w:start w:val="1"/>
+      <w:numFmt w:val="bullet"/>
+      <w:lvlText w:val="o"/>
+      <w:lvlJc w:val="left"/>
+      <w:pPr>
+        <w:ind w:left="5760" w:hanging="360"/>
+      </w:pPr>
+      <w:rPr>
+        <w:rFonts w:ascii="Courier New" w:hAnsi="Courier New" w:cs="Courier New" w:hint="default"/>
+      </w:rPr>
+    </w:lvl>
+    <w:lvl w:ilvl="8" w:tplc="04060005" w:tentative="1">
+      <w:start w:val="1"/>
+      <w:numFmt w:val="bullet"/>
+      <w:lvlText w:val=""/>
+      <w:lvlJc w:val="left"/>
+      <w:pPr>
+        <w:ind w:left="6480" w:hanging="360"/>
+      </w:pPr>
+      <w:rPr>
+        <w:rFonts w:ascii="Wingdings" w:hAnsi="Wingdings" w:hint="default"/>
+      </w:rPr>
+    </w:lvl>
+  </w:abstractNum>
   <w:num w:numId="1">
     <w:abstractNumId w:val="1"/>
   </w:num>
@@ -1117,6 +3085,9 @@
   </w:num>
   <w:num w:numId="6">
     <w:abstractNumId w:val="0"/>
+  </w:num>
+  <w:num w:numId="7">
+    <w:abstractNumId w:val="2"/>
   </w:num>
 </w:numbering>
 </file>
@@ -1243,6 +3214,7 @@
     <w:lsdException w:name="HTML Sample" w:semiHidden="1" w:unhideWhenUsed="1"/>
     <w:lsdException w:name="HTML Typewriter" w:semiHidden="1" w:unhideWhenUsed="1"/>
     <w:lsdException w:name="HTML Variable" w:semiHidden="1" w:unhideWhenUsed="1"/>
+    <w:lsdException w:name="Normal Table" w:semiHidden="1" w:unhideWhenUsed="1"/>
     <w:lsdException w:name="annotation subject" w:semiHidden="1" w:unhideWhenUsed="1"/>
     <w:lsdException w:name="No List" w:semiHidden="1" w:unhideWhenUsed="1"/>
     <w:lsdException w:name="Outline List 1" w:semiHidden="1" w:unhideWhenUsed="1"/>
@@ -1286,8 +3258,10 @@
     <w:lsdException w:name="Table Elegant" w:semiHidden="1" w:unhideWhenUsed="1"/>
     <w:lsdException w:name="Table Professional" w:semiHidden="1" w:unhideWhenUsed="1"/>
     <w:lsdException w:name="Table Subtle 1" w:semiHidden="1" w:unhideWhenUsed="1"/>
+    <w:lsdException w:name="Table Subtle 2" w:semiHidden="1" w:unhideWhenUsed="1"/>
     <w:lsdException w:name="Table Web 1" w:semiHidden="1" w:unhideWhenUsed="1"/>
     <w:lsdException w:name="Table Web 2" w:semiHidden="1" w:unhideWhenUsed="1"/>
+    <w:lsdException w:name="Table Web 3" w:semiHidden="1" w:unhideWhenUsed="1"/>
     <w:lsdException w:name="Balloon Text" w:semiHidden="1" w:unhideWhenUsed="1"/>
     <w:lsdException w:name="Table Grid" w:uiPriority="59"/>
     <w:lsdException w:name="Table Theme" w:semiHidden="1" w:unhideWhenUsed="1"/>
@@ -2259,6 +4233,22 @@
       <w:shd w:val="clear" w:color="auto" w:fill="E6E6E6"/>
     </w:rPr>
   </w:style>
+  <w:style w:type="paragraph" w:styleId="Listeafsnit">
+    <w:name w:val="List Paragraph"/>
+    <w:basedOn w:val="Normal"/>
+    <w:uiPriority w:val="34"/>
+    <w:semiHidden/>
+    <w:qFormat/>
+    <w:rsid w:val="00F04F11"/>
+    <w:pPr>
+      <w:ind w:left="720"/>
+      <w:contextualSpacing/>
+    </w:pPr>
+    <w:rPr>
+      <w:rFonts w:cs="Angsana New"/>
+      <w:szCs w:val="25"/>
+    </w:rPr>
+  </w:style>
 </w:styles>
 </file>
 
@@ -2312,10 +4302,7 @@
             <w:pStyle w:val="71D2DFA461B544108953205FDA77D9A9"/>
           </w:pPr>
           <w:r>
-            <w:t xml:space="preserve">[Rapportens </w:t>
-          </w:r>
-          <w:r>
-            <w:t>undertitel]</w:t>
+            <w:t>[Rapportens undertitel]</w:t>
           </w:r>
         </w:p>
       </w:docPartBody>
@@ -2353,12 +4340,40 @@
     <w:pitch w:val="variable"/>
     <w:sig w:usb0="81000003" w:usb1="00000000" w:usb2="00000000" w:usb3="00000000" w:csb0="00010001" w:csb1="00000000"/>
   </w:font>
+  <w:font w:name="Courier New">
+    <w:panose1 w:val="02070309020205020404"/>
+    <w:charset w:val="00"/>
+    <w:family w:val="modern"/>
+    <w:pitch w:val="fixed"/>
+    <w:sig w:usb0="E0002EFF" w:usb1="C0007843" w:usb2="00000009" w:usb3="00000000" w:csb0="000001FF" w:csb1="00000000"/>
+  </w:font>
+  <w:font w:name="Wingdings">
+    <w:panose1 w:val="05000000000000000000"/>
+    <w:charset w:val="02"/>
+    <w:family w:val="auto"/>
+    <w:pitch w:val="variable"/>
+    <w:sig w:usb0="00000000" w:usb1="10000000" w:usb2="00000000" w:usb3="00000000" w:csb0="80000000" w:csb1="00000000"/>
+  </w:font>
+  <w:font w:name="Symbol">
+    <w:panose1 w:val="05050102010706020507"/>
+    <w:charset w:val="02"/>
+    <w:family w:val="roman"/>
+    <w:pitch w:val="variable"/>
+    <w:sig w:usb0="00000000" w:usb1="10000000" w:usb2="00000000" w:usb3="00000000" w:csb0="80000000" w:csb1="00000000"/>
+  </w:font>
   <w:font w:name="Tahoma">
     <w:panose1 w:val="020B0604030504040204"/>
     <w:charset w:val="00"/>
     <w:family w:val="swiss"/>
     <w:pitch w:val="variable"/>
     <w:sig w:usb0="E1002EFF" w:usb1="C000605B" w:usb2="00000029" w:usb3="00000000" w:csb0="000101FF" w:csb1="00000000"/>
+  </w:font>
+  <w:font w:name="Angsana New">
+    <w:panose1 w:val="02020603050405020304"/>
+    <w:charset w:val="DE"/>
+    <w:family w:val="roman"/>
+    <w:pitch w:val="variable"/>
+    <w:sig w:usb0="81000003" w:usb1="00000000" w:usb2="00000000" w:usb3="00000000" w:csb0="00010001" w:csb1="00000000"/>
   </w:font>
   <w:font w:name="Calibri">
     <w:panose1 w:val="020F0502020204030204"/>
@@ -2421,6 +4436,8 @@
   </w:compat>
   <w:rsids>
     <w:rsidRoot w:val="009F6E60"/>
+    <w:rsid w:val="002B0615"/>
+    <w:rsid w:val="00617FC3"/>
     <w:rsid w:val="009F6E60"/>
   </w:rsids>
   <m:mathPr>
@@ -3303,7 +5320,7 @@
 </file>
 
 <file path=customXml/itemProps3.xml><?xml version="1.0" encoding="utf-8"?>
-<ds:datastoreItem xmlns:ds="http://schemas.openxmlformats.org/officeDocument/2006/customXml" ds:itemID="{C51FDC98-5057-4714-882C-0A584F9F78E7}">
+<ds:datastoreItem xmlns:ds="http://schemas.openxmlformats.org/officeDocument/2006/customXml" ds:itemID="{8EA5B768-8DCE-4285-8587-7CCDDFD2D3B9}">
   <ds:schemaRefs>
     <ds:schemaRef ds:uri="http://schemas.openxmlformats.org/officeDocument/2006/bibliography"/>
   </ds:schemaRefs>

</xml_diff>

<commit_message>
added information about the project
</commit_message>
<xml_diff>
--- a/Project_description.docx
+++ b/Project_description.docx
@@ -121,7 +121,6 @@
           <w:r>
             <w:br w:type="page"/>
           </w:r>
-          <w:bookmarkStart w:id="0" w:name="_GoBack"/>
           <w:r>
             <w:rPr>
               <w:noProof/>
@@ -617,7 +616,6 @@
             </mc:AlternateContent>
           </w:r>
         </w:p>
-        <w:bookmarkEnd w:id="0" w:displacedByCustomXml="next"/>
       </w:sdtContent>
     </w:sdt>
     <w:p>
@@ -677,7 +675,7 @@
           <w:r>
             <w:fldChar w:fldCharType="separate"/>
           </w:r>
-          <w:hyperlink w:anchor="_Toc515329374" w:history="1">
+          <w:hyperlink w:anchor="_Toc515551786" w:history="1">
             <w:r>
               <w:rPr>
                 <w:rStyle w:val="Hyperlink"/>
@@ -704,7 +702,7 @@
                 <w:noProof/>
                 <w:webHidden/>
               </w:rPr>
-              <w:instrText xml:space="preserve"> PAGEREF _Toc515329374 \h </w:instrText>
+              <w:instrText xml:space="preserve"> PAGEREF _Toc515551786 \h </w:instrText>
             </w:r>
             <w:r>
               <w:rPr>
@@ -750,7 +748,7 @@
               <w:lang w:eastAsia="da-DK" w:bidi="ar-SA"/>
             </w:rPr>
           </w:pPr>
-          <w:hyperlink w:anchor="_Toc515329375" w:history="1">
+          <w:hyperlink w:anchor="_Toc515551787" w:history="1">
             <w:r>
               <w:rPr>
                 <w:rStyle w:val="Hyperlink"/>
@@ -777,7 +775,7 @@
                 <w:noProof/>
                 <w:webHidden/>
               </w:rPr>
-              <w:instrText xml:space="preserve"> PAGEREF _Toc515329375 \h </w:instrText>
+              <w:instrText xml:space="preserve"> PAGEREF _Toc515551787 \h </w:instrText>
             </w:r>
             <w:r>
               <w:rPr>
@@ -823,7 +821,7 @@
               <w:lang w:eastAsia="da-DK" w:bidi="ar-SA"/>
             </w:rPr>
           </w:pPr>
-          <w:hyperlink w:anchor="_Toc515329376" w:history="1">
+          <w:hyperlink w:anchor="_Toc515551788" w:history="1">
             <w:r>
               <w:rPr>
                 <w:rStyle w:val="Hyperlink"/>
@@ -850,7 +848,7 @@
                 <w:noProof/>
                 <w:webHidden/>
               </w:rPr>
-              <w:instrText xml:space="preserve"> PAGEREF _Toc515329376 \h </w:instrText>
+              <w:instrText xml:space="preserve"> PAGEREF _Toc515551788 \h </w:instrText>
             </w:r>
             <w:r>
               <w:rPr>
@@ -871,6 +869,304 @@
                 <w:webHidden/>
               </w:rPr>
               <w:t>2</w:t>
+            </w:r>
+            <w:r>
+              <w:rPr>
+                <w:noProof/>
+                <w:webHidden/>
+              </w:rPr>
+              <w:fldChar w:fldCharType="end"/>
+            </w:r>
+          </w:hyperlink>
+        </w:p>
+        <w:p>
+          <w:pPr>
+            <w:pStyle w:val="Indholdsfortegnelse2"/>
+            <w:tabs>
+              <w:tab w:val="right" w:leader="dot" w:pos="8728"/>
+            </w:tabs>
+            <w:rPr>
+              <w:rFonts w:eastAsiaTheme="minorEastAsia"/>
+              <w:noProof/>
+              <w:color w:val="auto"/>
+              <w:sz w:val="22"/>
+              <w:szCs w:val="22"/>
+              <w:lang w:eastAsia="da-DK" w:bidi="ar-SA"/>
+            </w:rPr>
+          </w:pPr>
+          <w:hyperlink w:anchor="_Toc515551789" w:history="1">
+            <w:r>
+              <w:rPr>
+                <w:rStyle w:val="Hyperlink"/>
+                <w:noProof/>
+              </w:rPr>
+              <w:t>Imports</w:t>
+            </w:r>
+            <w:r>
+              <w:rPr>
+                <w:noProof/>
+                <w:webHidden/>
+              </w:rPr>
+              <w:tab/>
+            </w:r>
+            <w:r>
+              <w:rPr>
+                <w:noProof/>
+                <w:webHidden/>
+              </w:rPr>
+              <w:fldChar w:fldCharType="begin"/>
+            </w:r>
+            <w:r>
+              <w:rPr>
+                <w:noProof/>
+                <w:webHidden/>
+              </w:rPr>
+              <w:instrText xml:space="preserve"> PAGEREF _Toc515551789 \h </w:instrText>
+            </w:r>
+            <w:r>
+              <w:rPr>
+                <w:noProof/>
+                <w:webHidden/>
+              </w:rPr>
+            </w:r>
+            <w:r>
+              <w:rPr>
+                <w:noProof/>
+                <w:webHidden/>
+              </w:rPr>
+              <w:fldChar w:fldCharType="separate"/>
+            </w:r>
+            <w:r>
+              <w:rPr>
+                <w:noProof/>
+                <w:webHidden/>
+              </w:rPr>
+              <w:t>2</w:t>
+            </w:r>
+            <w:r>
+              <w:rPr>
+                <w:noProof/>
+                <w:webHidden/>
+              </w:rPr>
+              <w:fldChar w:fldCharType="end"/>
+            </w:r>
+          </w:hyperlink>
+        </w:p>
+        <w:p>
+          <w:pPr>
+            <w:pStyle w:val="Indholdsfortegnelse3"/>
+            <w:tabs>
+              <w:tab w:val="right" w:leader="dot" w:pos="8728"/>
+            </w:tabs>
+            <w:rPr>
+              <w:rFonts w:eastAsiaTheme="minorEastAsia"/>
+              <w:i w:val="0"/>
+              <w:iCs w:val="0"/>
+              <w:noProof/>
+              <w:color w:val="auto"/>
+              <w:sz w:val="22"/>
+              <w:szCs w:val="22"/>
+              <w:lang w:eastAsia="da-DK" w:bidi="ar-SA"/>
+            </w:rPr>
+          </w:pPr>
+          <w:hyperlink w:anchor="_Toc515551790" w:history="1">
+            <w:r>
+              <w:rPr>
+                <w:rStyle w:val="Hyperlink"/>
+                <w:noProof/>
+              </w:rPr>
+              <w:t>Pandas:</w:t>
+            </w:r>
+            <w:r>
+              <w:rPr>
+                <w:noProof/>
+                <w:webHidden/>
+              </w:rPr>
+              <w:tab/>
+            </w:r>
+            <w:r>
+              <w:rPr>
+                <w:noProof/>
+                <w:webHidden/>
+              </w:rPr>
+              <w:fldChar w:fldCharType="begin"/>
+            </w:r>
+            <w:r>
+              <w:rPr>
+                <w:noProof/>
+                <w:webHidden/>
+              </w:rPr>
+              <w:instrText xml:space="preserve"> PAGEREF _Toc515551790 \h </w:instrText>
+            </w:r>
+            <w:r>
+              <w:rPr>
+                <w:noProof/>
+                <w:webHidden/>
+              </w:rPr>
+            </w:r>
+            <w:r>
+              <w:rPr>
+                <w:noProof/>
+                <w:webHidden/>
+              </w:rPr>
+              <w:fldChar w:fldCharType="separate"/>
+            </w:r>
+            <w:r>
+              <w:rPr>
+                <w:noProof/>
+                <w:webHidden/>
+              </w:rPr>
+              <w:t>2</w:t>
+            </w:r>
+            <w:r>
+              <w:rPr>
+                <w:noProof/>
+                <w:webHidden/>
+              </w:rPr>
+              <w:fldChar w:fldCharType="end"/>
+            </w:r>
+          </w:hyperlink>
+        </w:p>
+        <w:p>
+          <w:pPr>
+            <w:pStyle w:val="Indholdsfortegnelse3"/>
+            <w:tabs>
+              <w:tab w:val="right" w:leader="dot" w:pos="8728"/>
+            </w:tabs>
+            <w:rPr>
+              <w:rFonts w:eastAsiaTheme="minorEastAsia"/>
+              <w:i w:val="0"/>
+              <w:iCs w:val="0"/>
+              <w:noProof/>
+              <w:color w:val="auto"/>
+              <w:sz w:val="22"/>
+              <w:szCs w:val="22"/>
+              <w:lang w:eastAsia="da-DK" w:bidi="ar-SA"/>
+            </w:rPr>
+          </w:pPr>
+          <w:hyperlink w:anchor="_Toc515551791" w:history="1">
+            <w:r>
+              <w:rPr>
+                <w:rStyle w:val="Hyperlink"/>
+                <w:noProof/>
+              </w:rPr>
+              <w:t>Flask:</w:t>
+            </w:r>
+            <w:r>
+              <w:rPr>
+                <w:noProof/>
+                <w:webHidden/>
+              </w:rPr>
+              <w:tab/>
+            </w:r>
+            <w:r>
+              <w:rPr>
+                <w:noProof/>
+                <w:webHidden/>
+              </w:rPr>
+              <w:fldChar w:fldCharType="begin"/>
+            </w:r>
+            <w:r>
+              <w:rPr>
+                <w:noProof/>
+                <w:webHidden/>
+              </w:rPr>
+              <w:instrText xml:space="preserve"> PAGEREF _Toc515551791 \h </w:instrText>
+            </w:r>
+            <w:r>
+              <w:rPr>
+                <w:noProof/>
+                <w:webHidden/>
+              </w:rPr>
+            </w:r>
+            <w:r>
+              <w:rPr>
+                <w:noProof/>
+                <w:webHidden/>
+              </w:rPr>
+              <w:fldChar w:fldCharType="separate"/>
+            </w:r>
+            <w:r>
+              <w:rPr>
+                <w:noProof/>
+                <w:webHidden/>
+              </w:rPr>
+              <w:t>3</w:t>
+            </w:r>
+            <w:r>
+              <w:rPr>
+                <w:noProof/>
+                <w:webHidden/>
+              </w:rPr>
+              <w:fldChar w:fldCharType="end"/>
+            </w:r>
+          </w:hyperlink>
+        </w:p>
+        <w:p>
+          <w:pPr>
+            <w:pStyle w:val="Indholdsfortegnelse3"/>
+            <w:tabs>
+              <w:tab w:val="right" w:leader="dot" w:pos="8728"/>
+            </w:tabs>
+            <w:rPr>
+              <w:rFonts w:eastAsiaTheme="minorEastAsia"/>
+              <w:i w:val="0"/>
+              <w:iCs w:val="0"/>
+              <w:noProof/>
+              <w:color w:val="auto"/>
+              <w:sz w:val="22"/>
+              <w:szCs w:val="22"/>
+              <w:lang w:eastAsia="da-DK" w:bidi="ar-SA"/>
+            </w:rPr>
+          </w:pPr>
+          <w:hyperlink w:anchor="_Toc515551792" w:history="1">
+            <w:r>
+              <w:rPr>
+                <w:rStyle w:val="Hyperlink"/>
+                <w:noProof/>
+              </w:rPr>
+              <w:t>Pygal:</w:t>
+            </w:r>
+            <w:r>
+              <w:rPr>
+                <w:noProof/>
+                <w:webHidden/>
+              </w:rPr>
+              <w:tab/>
+            </w:r>
+            <w:r>
+              <w:rPr>
+                <w:noProof/>
+                <w:webHidden/>
+              </w:rPr>
+              <w:fldChar w:fldCharType="begin"/>
+            </w:r>
+            <w:r>
+              <w:rPr>
+                <w:noProof/>
+                <w:webHidden/>
+              </w:rPr>
+              <w:instrText xml:space="preserve"> PAGEREF _Toc515551792 \h </w:instrText>
+            </w:r>
+            <w:r>
+              <w:rPr>
+                <w:noProof/>
+                <w:webHidden/>
+              </w:rPr>
+            </w:r>
+            <w:r>
+              <w:rPr>
+                <w:noProof/>
+                <w:webHidden/>
+              </w:rPr>
+              <w:fldChar w:fldCharType="separate"/>
+            </w:r>
+            <w:r>
+              <w:rPr>
+                <w:noProof/>
+                <w:webHidden/>
+              </w:rPr>
+              <w:t>3</w:t>
             </w:r>
             <w:r>
               <w:rPr>
@@ -896,7 +1192,7 @@
               <w:lang w:eastAsia="da-DK" w:bidi="ar-SA"/>
             </w:rPr>
           </w:pPr>
-          <w:hyperlink w:anchor="_Toc515329377" w:history="1">
+          <w:hyperlink w:anchor="_Toc515551793" w:history="1">
             <w:r>
               <w:rPr>
                 <w:rStyle w:val="Hyperlink"/>
@@ -923,7 +1219,7 @@
                 <w:noProof/>
                 <w:webHidden/>
               </w:rPr>
-              <w:instrText xml:space="preserve"> PAGEREF _Toc515329377 \h </w:instrText>
+              <w:instrText xml:space="preserve"> PAGEREF _Toc515551793 \h </w:instrText>
             </w:r>
             <w:r>
               <w:rPr>
@@ -943,7 +1239,7 @@
                 <w:noProof/>
                 <w:webHidden/>
               </w:rPr>
-              <w:t>2</w:t>
+              <w:t>3</w:t>
             </w:r>
             <w:r>
               <w:rPr>
@@ -1057,27 +1353,12 @@
     </w:p>
     <w:p>
       <w:pPr>
-        <w:spacing w:after="160"/>
-      </w:pPr>
-    </w:p>
-    <w:p>
-      <w:pPr>
-        <w:spacing w:after="160"/>
-      </w:pPr>
-    </w:p>
-    <w:p>
-      <w:pPr>
-        <w:spacing w:after="160"/>
-      </w:pPr>
-    </w:p>
-    <w:p>
-      <w:pPr>
         <w:pStyle w:val="Overskrift1"/>
         <w:rPr>
           <w:u w:val="single"/>
         </w:rPr>
       </w:pPr>
-      <w:bookmarkStart w:id="1" w:name="_Toc515329374"/>
+      <w:bookmarkStart w:id="0" w:name="_Toc515551786"/>
       <w:r>
         <w:rPr>
           <w:u w:val="single"/>
@@ -1097,7 +1378,7 @@
         </w:rPr>
         <w:t>tion</w:t>
       </w:r>
-      <w:bookmarkEnd w:id="1"/>
+      <w:bookmarkEnd w:id="0"/>
     </w:p>
     <w:p>
       <w:r>
@@ -1187,14 +1468,14 @@
           <w:u w:val="single"/>
         </w:rPr>
       </w:pPr>
-      <w:bookmarkStart w:id="2" w:name="_Toc515329375"/>
+      <w:bookmarkStart w:id="1" w:name="_Toc515551787"/>
       <w:r>
         <w:rPr>
           <w:u w:val="single"/>
         </w:rPr>
         <w:t>Kom i gang</w:t>
       </w:r>
-      <w:bookmarkEnd w:id="2"/>
+      <w:bookmarkEnd w:id="1"/>
       <w:r>
         <w:rPr>
           <w:u w:val="single"/>
@@ -1298,10 +1579,23 @@
     </w:p>
     <w:p>
       <w:pPr>
+        <w:pStyle w:val="Overskrift2"/>
+      </w:pPr>
+      <w:bookmarkStart w:id="2" w:name="_Toc515551788"/>
+      <w:r>
+        <w:t>Kør program</w:t>
+      </w:r>
+      <w:bookmarkEnd w:id="2"/>
+      <w:r>
+        <w:t xml:space="preserve"> </w:t>
+      </w:r>
+    </w:p>
+    <w:p>
+      <w:pPr>
         <w:pStyle w:val="Ingenafstand"/>
       </w:pPr>
       <w:r>
-        <w:t>Imports:</w:t>
+        <w:t>Terminal:</w:t>
       </w:r>
     </w:p>
     <w:p>
@@ -1312,14 +1606,40 @@
           <w:numId w:val="7"/>
         </w:numPr>
       </w:pPr>
-      <w:r>
-        <w:t xml:space="preserve">pandas as </w:t>
-      </w:r>
       <w:proofErr w:type="spellStart"/>
       <w:r>
-        <w:t>pd</w:t>
+        <w:t>python</w:t>
       </w:r>
       <w:proofErr w:type="spellEnd"/>
+      <w:r>
+        <w:t xml:space="preserve"> run.py</w:t>
+      </w:r>
+    </w:p>
+    <w:p>
+      <w:pPr>
+        <w:pStyle w:val="Ingenafstand"/>
+      </w:pPr>
+    </w:p>
+    <w:p>
+      <w:pPr>
+        <w:pStyle w:val="Ingenafstand"/>
+      </w:pPr>
+    </w:p>
+    <w:p>
+      <w:pPr>
+        <w:pStyle w:val="Ingenafstand"/>
+      </w:pPr>
+      <w:bookmarkStart w:id="3" w:name="_Toc515551789"/>
+      <w:r>
+        <w:rPr>
+          <w:rStyle w:val="Overskrift2Tegn"/>
+        </w:rPr>
+        <w:t>Imports</w:t>
+      </w:r>
+      <w:bookmarkEnd w:id="3"/>
+      <w:r>
+        <w:t>:</w:t>
+      </w:r>
     </w:p>
     <w:p>
       <w:pPr>
@@ -1328,9 +1648,21 @@
           <w:ilvl w:val="0"/>
           <w:numId w:val="7"/>
         </w:numPr>
-      </w:pPr>
-      <w:r>
-        <w:t>from flask import Flask</w:t>
+        <w:rPr>
+          <w:lang w:val="en-US"/>
+        </w:rPr>
+      </w:pPr>
+      <w:r>
+        <w:rPr>
+          <w:lang w:val="en-US"/>
+        </w:rPr>
+        <w:t>pandas as pd</w:t>
+      </w:r>
+      <w:r>
+        <w:rPr>
+          <w:lang w:val="en-US"/>
+        </w:rPr>
+        <w:t xml:space="preserve"> (pip install pandas)</w:t>
       </w:r>
     </w:p>
     <w:p>
@@ -1341,39 +1673,19 @@
           <w:numId w:val="7"/>
         </w:numPr>
       </w:pPr>
+      <w:r>
+        <w:t>from flask import Flask</w:t>
+      </w:r>
+      <w:r>
+        <w:t xml:space="preserve"> (pip </w:t>
+      </w:r>
       <w:proofErr w:type="spellStart"/>
       <w:r>
-        <w:t>pygal</w:t>
+        <w:t>install</w:t>
       </w:r>
       <w:proofErr w:type="spellEnd"/>
-    </w:p>
-    <w:p>
-      <w:pPr>
-        <w:pStyle w:val="Listeafsnit"/>
-      </w:pPr>
-    </w:p>
-    <w:p>
-      <w:pPr>
-        <w:pStyle w:val="Overskrift2"/>
-      </w:pPr>
-      <w:bookmarkStart w:id="3" w:name="_Toc515329376"/>
-      <w:r>
-        <w:t>Kør program</w:t>
-      </w:r>
-      <w:bookmarkEnd w:id="3"/>
-      <w:r>
-        <w:t xml:space="preserve"> </w:t>
-      </w:r>
-    </w:p>
-    <w:p>
-      <w:pPr>
-        <w:pStyle w:val="Ingenafstand"/>
-      </w:pPr>
-      <w:r>
-        <w:t>T</w:t>
-      </w:r>
-      <w:r>
-        <w:t>erminal:</w:t>
+      <w:r>
+        <w:t xml:space="preserve"> flask)</w:t>
       </w:r>
     </w:p>
     <w:p>
@@ -1386,11 +1698,511 @@
       </w:pPr>
       <w:proofErr w:type="spellStart"/>
       <w:r>
-        <w:t>python</w:t>
+        <w:t>pygal</w:t>
       </w:r>
       <w:proofErr w:type="spellEnd"/>
       <w:r>
-        <w:t xml:space="preserve"> run.py</w:t>
+        <w:t xml:space="preserve"> (pip </w:t>
+      </w:r>
+      <w:proofErr w:type="spellStart"/>
+      <w:r>
+        <w:t>install</w:t>
+      </w:r>
+      <w:proofErr w:type="spellEnd"/>
+      <w:r>
+        <w:t xml:space="preserve"> </w:t>
+      </w:r>
+      <w:proofErr w:type="spellStart"/>
+      <w:r>
+        <w:t>pygal</w:t>
+      </w:r>
+      <w:proofErr w:type="spellEnd"/>
+      <w:r>
+        <w:t>)</w:t>
+      </w:r>
+    </w:p>
+    <w:p>
+      <w:pPr>
+        <w:pStyle w:val="Listeafsnit"/>
+      </w:pPr>
+    </w:p>
+    <w:p>
+      <w:pPr>
+        <w:pStyle w:val="Overskrift3"/>
+      </w:pPr>
+      <w:bookmarkStart w:id="4" w:name="_Toc515551790"/>
+      <w:r>
+        <w:t>Pandas:</w:t>
+      </w:r>
+      <w:bookmarkEnd w:id="4"/>
+    </w:p>
+    <w:p>
+      <w:r>
+        <w:t xml:space="preserve">Pandas er et BSD-licens bibliotek </w:t>
+      </w:r>
+      <w:r>
+        <w:t>(</w:t>
+      </w:r>
+      <w:proofErr w:type="spellStart"/>
+      <w:r>
+        <w:t>Berkely</w:t>
+      </w:r>
+      <w:proofErr w:type="spellEnd"/>
+      <w:r>
+        <w:t xml:space="preserve"> Software Distribution</w:t>
+      </w:r>
+      <w:r>
+        <w:t xml:space="preserve">, </w:t>
+      </w:r>
+      <w:r>
+        <w:t>open source-software</w:t>
+      </w:r>
+      <w:r>
+        <w:t xml:space="preserve"> licens</w:t>
+      </w:r>
+      <w:r>
+        <w:t xml:space="preserve"> godkendt af</w:t>
+      </w:r>
+      <w:r>
+        <w:t xml:space="preserve"> FSF -</w:t>
+      </w:r>
+      <w:r>
+        <w:t xml:space="preserve"> </w:t>
+      </w:r>
+      <w:proofErr w:type="spellStart"/>
+      <w:r>
+        <w:t>Free</w:t>
+      </w:r>
+      <w:proofErr w:type="spellEnd"/>
+      <w:r>
+        <w:t xml:space="preserve"> Software Foundation</w:t>
+      </w:r>
+      <w:r>
+        <w:t>)</w:t>
+      </w:r>
+      <w:r>
+        <w:t xml:space="preserve">, </w:t>
+      </w:r>
+      <w:r>
+        <w:t xml:space="preserve">som </w:t>
+      </w:r>
+      <w:r>
+        <w:t>er</w:t>
+      </w:r>
+      <w:r>
+        <w:t xml:space="preserve"> et</w:t>
+      </w:r>
+      <w:r>
+        <w:t xml:space="preserve"> utroligt </w:t>
+      </w:r>
+      <w:r>
+        <w:t>stærkt værktøj</w:t>
+      </w:r>
+      <w:r>
+        <w:t xml:space="preserve"> i forhold til manipulation og analyse af data. </w:t>
+      </w:r>
+      <w:r>
+        <w:t>Nedenstående er blot nogle af pandas features</w:t>
+      </w:r>
+      <w:r>
+        <w:t>:</w:t>
+      </w:r>
+    </w:p>
+    <w:p>
+      <w:pPr>
+        <w:pStyle w:val="Listeafsnit"/>
+        <w:numPr>
+          <w:ilvl w:val="0"/>
+          <w:numId w:val="7"/>
+        </w:numPr>
+      </w:pPr>
+      <w:proofErr w:type="spellStart"/>
+      <w:r>
+        <w:t>DataFrame</w:t>
+      </w:r>
+      <w:proofErr w:type="spellEnd"/>
+      <w:r>
+        <w:t xml:space="preserve"> objekt med integreret indeksering, som er hurtigt og effektivt til manipulation af data.</w:t>
+      </w:r>
+    </w:p>
+    <w:p>
+      <w:pPr>
+        <w:pStyle w:val="Listeafsnit"/>
+        <w:numPr>
+          <w:ilvl w:val="0"/>
+          <w:numId w:val="7"/>
+        </w:numPr>
+      </w:pPr>
+      <w:r>
+        <w:t xml:space="preserve">Muligt selv at tilføje eller slette kolonner i forhold til datastrukturer. </w:t>
+      </w:r>
+    </w:p>
+    <w:p>
+      <w:pPr>
+        <w:pStyle w:val="Listeafsnit"/>
+        <w:numPr>
+          <w:ilvl w:val="0"/>
+          <w:numId w:val="7"/>
+        </w:numPr>
+      </w:pPr>
+      <w:r>
+        <w:t>Mulighed for sammensmeltning (</w:t>
+      </w:r>
+      <w:proofErr w:type="spellStart"/>
+      <w:r>
+        <w:t>merging</w:t>
+      </w:r>
+      <w:proofErr w:type="spellEnd"/>
+      <w:r>
+        <w:t>) og sammenføjning (</w:t>
+      </w:r>
+      <w:proofErr w:type="spellStart"/>
+      <w:r>
+        <w:t>joining</w:t>
+      </w:r>
+      <w:proofErr w:type="spellEnd"/>
+      <w:r>
+        <w:t xml:space="preserve">) af flere dataset. </w:t>
+      </w:r>
+    </w:p>
+    <w:p>
+      <w:pPr>
+        <w:pStyle w:val="Listeafsnit"/>
+        <w:numPr>
+          <w:ilvl w:val="0"/>
+          <w:numId w:val="7"/>
+        </w:numPr>
+      </w:pPr>
+      <w:r>
+        <w:t xml:space="preserve">Værktøjer til læsning og skrivning af data i forskellige filtyper såsom CSV-filer, Excel, SQL-databaser etc. </w:t>
+      </w:r>
+    </w:p>
+    <w:p>
+      <w:pPr>
+        <w:pStyle w:val="Listeafsnit"/>
+        <w:numPr>
+          <w:ilvl w:val="0"/>
+          <w:numId w:val="7"/>
+        </w:numPr>
+      </w:pPr>
+      <w:r>
+        <w:t xml:space="preserve">Intelligent datajustering og integreret håndtering af manglende </w:t>
+      </w:r>
+      <w:r>
+        <w:t xml:space="preserve">eller meget rodet </w:t>
+      </w:r>
+      <w:r>
+        <w:t>data.</w:t>
+      </w:r>
+    </w:p>
+    <w:p>
+      <w:pPr>
+        <w:pStyle w:val="Listeafsnit"/>
+        <w:numPr>
+          <w:ilvl w:val="0"/>
+          <w:numId w:val="7"/>
+        </w:numPr>
+      </w:pPr>
+      <w:r>
+        <w:lastRenderedPageBreak/>
+        <w:t>Tidsserier med funktionalitet som datointervalgering og frekvens omregning,</w:t>
+      </w:r>
+      <w:r>
+        <w:t xml:space="preserve"> tidsforskydning,</w:t>
+      </w:r>
+      <w:r>
+        <w:t xml:space="preserve"> dataflytning og lagring</w:t>
+      </w:r>
+      <w:r>
+        <w:t xml:space="preserve"> etc.</w:t>
+      </w:r>
+    </w:p>
+    <w:p>
+      <w:pPr>
+        <w:pStyle w:val="Overskrift3"/>
+      </w:pPr>
+      <w:bookmarkStart w:id="5" w:name="_Toc515551791"/>
+      <w:r>
+        <w:t>Flask:</w:t>
+      </w:r>
+      <w:bookmarkEnd w:id="5"/>
+    </w:p>
+    <w:p>
+      <w:r>
+        <w:t xml:space="preserve">Flask er </w:t>
+      </w:r>
+      <w:r>
+        <w:t xml:space="preserve">et mikroframework som ikke kræver særlige værktøjer eller biblioteker for at virke. Det er baseret på </w:t>
+      </w:r>
+      <w:proofErr w:type="spellStart"/>
+      <w:r>
+        <w:t>Werkzeug</w:t>
+      </w:r>
+      <w:proofErr w:type="spellEnd"/>
+      <w:r>
+        <w:t xml:space="preserve"> som er et værktøjsbibliotek</w:t>
+      </w:r>
+      <w:r>
+        <w:t>,</w:t>
+      </w:r>
+      <w:r>
+        <w:t xml:space="preserve"> og Jinja2</w:t>
+      </w:r>
+      <w:r>
+        <w:t xml:space="preserve"> som er en skabelonmotor</w:t>
+      </w:r>
+      <w:r>
+        <w:t xml:space="preserve">. Dette framework har også en </w:t>
+      </w:r>
+      <w:r>
+        <w:t>BSD-licens</w:t>
+      </w:r>
+      <w:r>
+        <w:t xml:space="preserve"> (Berkeley Unix)</w:t>
+      </w:r>
+      <w:r>
+        <w:t>.</w:t>
+      </w:r>
+      <w:r>
+        <w:t xml:space="preserve"> Nedenstående er nogle af de features Flask består af:</w:t>
+      </w:r>
+    </w:p>
+    <w:p>
+      <w:pPr>
+        <w:pStyle w:val="Listeafsnit"/>
+        <w:numPr>
+          <w:ilvl w:val="0"/>
+          <w:numId w:val="7"/>
+        </w:numPr>
+      </w:pPr>
+      <w:r>
+        <w:t>Indeholder udviklingsserver og debugger.</w:t>
+      </w:r>
+    </w:p>
+    <w:p>
+      <w:pPr>
+        <w:pStyle w:val="Listeafsnit"/>
+        <w:numPr>
+          <w:ilvl w:val="0"/>
+          <w:numId w:val="7"/>
+        </w:numPr>
+      </w:pPr>
+      <w:r>
+        <w:t>Integreret support for unit testning</w:t>
+      </w:r>
+      <w:r>
+        <w:t>.</w:t>
+      </w:r>
+    </w:p>
+    <w:p>
+      <w:pPr>
+        <w:pStyle w:val="Listeafsnit"/>
+        <w:numPr>
+          <w:ilvl w:val="0"/>
+          <w:numId w:val="7"/>
+        </w:numPr>
+      </w:pPr>
+      <w:r>
+        <w:t>Unitkode baseret (UTF-8 etc.)</w:t>
+      </w:r>
+      <w:r>
+        <w:t>.</w:t>
+      </w:r>
+    </w:p>
+    <w:p>
+      <w:pPr>
+        <w:pStyle w:val="Listeafsnit"/>
+        <w:numPr>
+          <w:ilvl w:val="0"/>
+          <w:numId w:val="7"/>
+        </w:numPr>
+      </w:pPr>
+      <w:r>
+        <w:t>Support for sikkerheds cookies.</w:t>
+      </w:r>
+    </w:p>
+    <w:p>
+      <w:pPr>
+        <w:pStyle w:val="Listeafsnit"/>
+        <w:numPr>
+          <w:ilvl w:val="0"/>
+          <w:numId w:val="7"/>
+        </w:numPr>
+      </w:pPr>
+      <w:proofErr w:type="spellStart"/>
+      <w:r>
+        <w:t>RESTful</w:t>
+      </w:r>
+      <w:proofErr w:type="spellEnd"/>
+      <w:r>
+        <w:t xml:space="preserve"> </w:t>
+      </w:r>
+      <w:proofErr w:type="spellStart"/>
+      <w:r>
+        <w:t>request</w:t>
+      </w:r>
+      <w:proofErr w:type="spellEnd"/>
+      <w:r>
+        <w:t xml:space="preserve"> anmodninger.</w:t>
+      </w:r>
+    </w:p>
+    <w:p>
+      <w:pPr>
+        <w:pStyle w:val="Listeafsnit"/>
+        <w:numPr>
+          <w:ilvl w:val="0"/>
+          <w:numId w:val="7"/>
+        </w:numPr>
+      </w:pPr>
+      <w:r>
+        <w:t>Omfattende dokumentation.</w:t>
+      </w:r>
+    </w:p>
+    <w:p>
+      <w:pPr>
+        <w:pStyle w:val="Overskrift3"/>
+      </w:pPr>
+      <w:bookmarkStart w:id="6" w:name="_Toc515551792"/>
+      <w:proofErr w:type="spellStart"/>
+      <w:r>
+        <w:t>Pygal</w:t>
+      </w:r>
+      <w:proofErr w:type="spellEnd"/>
+      <w:r>
+        <w:t>:</w:t>
+      </w:r>
+      <w:bookmarkEnd w:id="6"/>
+    </w:p>
+    <w:p>
+      <w:proofErr w:type="spellStart"/>
+      <w:r>
+        <w:t>Pygal</w:t>
+      </w:r>
+      <w:proofErr w:type="spellEnd"/>
+      <w:r>
+        <w:t xml:space="preserve"> er et Python SVG graf-plotting biblio</w:t>
+      </w:r>
+      <w:r>
+        <w:t xml:space="preserve">tek. SVG står for Scalable </w:t>
+      </w:r>
+      <w:proofErr w:type="spellStart"/>
+      <w:r>
+        <w:t>Vector</w:t>
+      </w:r>
+      <w:proofErr w:type="spellEnd"/>
+      <w:r>
+        <w:t xml:space="preserve"> Graphics og er et billede format som definere</w:t>
+      </w:r>
+      <w:r>
+        <w:t>r</w:t>
+      </w:r>
+      <w:r>
+        <w:t xml:space="preserve"> </w:t>
+      </w:r>
+      <w:proofErr w:type="spellStart"/>
+      <w:r>
+        <w:t>vector</w:t>
+      </w:r>
+      <w:proofErr w:type="spellEnd"/>
+      <w:r>
+        <w:t xml:space="preserve"> baseret grafik i </w:t>
+      </w:r>
+      <w:r>
+        <w:t>XML-format</w:t>
+      </w:r>
+      <w:r>
+        <w:t>.</w:t>
+      </w:r>
+      <w:r>
+        <w:t xml:space="preserve"> Biblioteket har ingen </w:t>
+      </w:r>
+      <w:proofErr w:type="spellStart"/>
+      <w:r>
+        <w:t>dependencies</w:t>
+      </w:r>
+      <w:proofErr w:type="spellEnd"/>
+      <w:r>
+        <w:t>, så det er let at benytte hvis man hurtigt skal visualisere data</w:t>
+      </w:r>
+      <w:r>
+        <w:t xml:space="preserve"> i form af grafer og diagrammer</w:t>
+      </w:r>
+      <w:r>
+        <w:t>.</w:t>
+      </w:r>
+      <w:r>
+        <w:t xml:space="preserve"> Nedenstående er nogle af </w:t>
+      </w:r>
+      <w:proofErr w:type="spellStart"/>
+      <w:r>
+        <w:t>pygals</w:t>
+      </w:r>
+      <w:proofErr w:type="spellEnd"/>
+      <w:r>
+        <w:t xml:space="preserve"> features:</w:t>
+      </w:r>
+    </w:p>
+    <w:p>
+      <w:pPr>
+        <w:pStyle w:val="Listeafsnit"/>
+        <w:numPr>
+          <w:ilvl w:val="0"/>
+          <w:numId w:val="7"/>
+        </w:numPr>
+      </w:pPr>
+      <w:r>
+        <w:t>Simpelt og brugervenligt værktøj</w:t>
+      </w:r>
+      <w:r>
+        <w:t>.</w:t>
+      </w:r>
+    </w:p>
+    <w:p>
+      <w:pPr>
+        <w:pStyle w:val="Listeafsnit"/>
+        <w:numPr>
+          <w:ilvl w:val="0"/>
+          <w:numId w:val="7"/>
+        </w:numPr>
+      </w:pPr>
+      <w:r>
+        <w:t>Linje- og bjælkediagrammer.</w:t>
+      </w:r>
+    </w:p>
+    <w:p>
+      <w:pPr>
+        <w:pStyle w:val="Listeafsnit"/>
+        <w:numPr>
+          <w:ilvl w:val="0"/>
+          <w:numId w:val="7"/>
+        </w:numPr>
+      </w:pPr>
+      <w:r>
+        <w:t>Histogrammer.</w:t>
+      </w:r>
+    </w:p>
+    <w:p>
+      <w:pPr>
+        <w:pStyle w:val="Listeafsnit"/>
+        <w:numPr>
+          <w:ilvl w:val="0"/>
+          <w:numId w:val="7"/>
+        </w:numPr>
+      </w:pPr>
+      <w:r>
+        <w:t>Cirkeldiagrammer.</w:t>
+      </w:r>
+    </w:p>
+    <w:p>
+      <w:pPr>
+        <w:pStyle w:val="Listeafsnit"/>
+        <w:numPr>
+          <w:ilvl w:val="0"/>
+          <w:numId w:val="7"/>
+        </w:numPr>
+      </w:pPr>
+      <w:r>
+        <w:t>Kort etc.</w:t>
       </w:r>
     </w:p>
     <w:p>
@@ -1400,14 +2212,14 @@
           <w:u w:val="single"/>
         </w:rPr>
       </w:pPr>
-      <w:bookmarkStart w:id="4" w:name="_Toc515329377"/>
+      <w:bookmarkStart w:id="7" w:name="_Toc515551793"/>
       <w:r>
         <w:rPr>
           <w:u w:val="single"/>
         </w:rPr>
         <w:t>Spørgsmål</w:t>
       </w:r>
-      <w:bookmarkEnd w:id="4"/>
+      <w:bookmarkEnd w:id="7"/>
     </w:p>
     <w:tbl>
       <w:tblPr>
@@ -1860,7 +2672,6 @@
               <w:rPr>
                 <w:lang w:val="en-US"/>
               </w:rPr>
-              <w:lastRenderedPageBreak/>
               <w:t>Show the most expensive products</w:t>
             </w:r>
             <w:r>
@@ -2068,6 +2879,7 @@
               <w:rPr>
                 <w:lang w:val="en-US"/>
               </w:rPr>
+              <w:lastRenderedPageBreak/>
               <w:t>What was the average price for 1 kg bananas in 2012?</w:t>
             </w:r>
           </w:p>
@@ -2659,7 +3471,19 @@
               <w:rPr>
                 <w:lang w:val="en-US"/>
               </w:rPr>
-              <w:t>Pie over fruit prices in 2018</w:t>
+              <w:t xml:space="preserve">Pie </w:t>
+            </w:r>
+            <w:r>
+              <w:rPr>
+                <w:lang w:val="en-US"/>
+              </w:rPr>
+              <w:t xml:space="preserve">chart </w:t>
+            </w:r>
+            <w:r>
+              <w:rPr>
+                <w:lang w:val="en-US"/>
+              </w:rPr>
+              <w:t>over fruit prices in 2018</w:t>
             </w:r>
           </w:p>
         </w:tc>
@@ -2764,13 +3588,7 @@
               <w:rPr>
                 <w:lang w:val="en-US"/>
               </w:rPr>
-              <w:t>p</w:t>
-            </w:r>
-            <w:r>
-              <w:rPr>
-                <w:lang w:val="en-US"/>
-              </w:rPr>
-              <w:t>rice_box.py</w:t>
+              <w:t>price_box.py</w:t>
             </w:r>
           </w:p>
         </w:tc>
@@ -2792,39 +3610,239 @@
     </w:p>
     <w:p>
       <w:pPr>
+        <w:pStyle w:val="Overskrift1"/>
         <w:rPr>
           <w:lang w:val="en-US"/>
         </w:rPr>
       </w:pPr>
-    </w:p>
-    <w:p>
-      <w:pPr>
+      <w:proofErr w:type="spellStart"/>
+      <w:r>
         <w:rPr>
           <w:lang w:val="en-US"/>
         </w:rPr>
-      </w:pPr>
-    </w:p>
-    <w:p>
-      <w:pPr>
+        <w:lastRenderedPageBreak/>
+        <w:t>Grafer</w:t>
+      </w:r>
+      <w:proofErr w:type="spellEnd"/>
+    </w:p>
+    <w:p>
+      <w:pPr>
+        <w:pStyle w:val="Overskrift2"/>
         <w:rPr>
           <w:lang w:val="en-US"/>
         </w:rPr>
       </w:pPr>
+      <w:r>
+        <w:rPr>
+          <w:lang w:val="en-US"/>
+        </w:rPr>
+        <w:t>Pie chart</w:t>
+      </w:r>
       <w:r>
         <w:rPr>
           <w:lang w:val="en-US"/>
         </w:rPr>
         <w:t xml:space="preserve"> </w:t>
       </w:r>
+    </w:p>
+    <w:p>
+      <w:pPr>
+        <w:keepNext/>
+      </w:pPr>
+      <w:r>
+        <w:rPr>
+          <w:noProof/>
+        </w:rPr>
+        <w:drawing>
+          <wp:inline distT="0" distB="0" distL="0" distR="0" wp14:anchorId="20EA93F5" wp14:editId="7ABD57C2">
+            <wp:extent cx="5548630" cy="4255135"/>
+            <wp:effectExtent l="0" t="0" r="0" b="0"/>
+            <wp:docPr id="1" name="Billede 1"/>
+            <wp:cNvGraphicFramePr>
+              <a:graphicFrameLocks xmlns:a="http://schemas.openxmlformats.org/drawingml/2006/main" noChangeAspect="1"/>
+            </wp:cNvGraphicFramePr>
+            <a:graphic xmlns:a="http://schemas.openxmlformats.org/drawingml/2006/main">
+              <a:graphicData uri="http://schemas.openxmlformats.org/drawingml/2006/picture">
+                <pic:pic xmlns:pic="http://schemas.openxmlformats.org/drawingml/2006/picture">
+                  <pic:nvPicPr>
+                    <pic:cNvPr id="1" name=""/>
+                    <pic:cNvPicPr/>
+                  </pic:nvPicPr>
+                  <pic:blipFill>
+                    <a:blip r:embed="rId34"/>
+                    <a:stretch>
+                      <a:fillRect/>
+                    </a:stretch>
+                  </pic:blipFill>
+                  <pic:spPr>
+                    <a:xfrm>
+                      <a:off x="0" y="0"/>
+                      <a:ext cx="5548630" cy="4255135"/>
+                    </a:xfrm>
+                    <a:prstGeom prst="rect">
+                      <a:avLst/>
+                    </a:prstGeom>
+                  </pic:spPr>
+                </pic:pic>
+              </a:graphicData>
+            </a:graphic>
+          </wp:inline>
+        </w:drawing>
+      </w:r>
+    </w:p>
+    <w:p>
+      <w:pPr>
+        <w:pStyle w:val="Billedtekst"/>
+        <w:rPr>
+          <w:lang w:val="en-US"/>
+        </w:rPr>
+      </w:pPr>
+      <w:r>
+        <w:t xml:space="preserve">Figur </w:t>
+      </w:r>
+      <w:r>
+        <w:fldChar w:fldCharType="begin"/>
+      </w:r>
+      <w:r>
+        <w:instrText xml:space="preserve"> SEQ Figur \* ARABIC </w:instrText>
+      </w:r>
+      <w:r>
+        <w:fldChar w:fldCharType="separate"/>
+      </w:r>
+      <w:r>
+        <w:rPr>
+          <w:noProof/>
+        </w:rPr>
+        <w:t>1</w:t>
+      </w:r>
+      <w:r>
+        <w:fldChar w:fldCharType="end"/>
+      </w:r>
+      <w:r>
+        <w:t xml:space="preserve"> - </w:t>
+      </w:r>
+      <w:r>
+        <w:t>http://127.0.0.1:3000/plot</w:t>
+      </w:r>
+    </w:p>
+    <w:p>
+      <w:pPr>
+        <w:rPr>
+          <w:lang w:val="en-US"/>
+        </w:rPr>
+      </w:pPr>
+    </w:p>
+    <w:p>
+      <w:pPr>
+        <w:pStyle w:val="Overskrift2"/>
+        <w:rPr>
+          <w:lang w:val="en-US"/>
+        </w:rPr>
+      </w:pPr>
+      <w:r>
+        <w:rPr>
+          <w:lang w:val="en-US"/>
+        </w:rPr>
+        <w:lastRenderedPageBreak/>
+        <w:t xml:space="preserve"> </w:t>
+      </w:r>
       <w:r>
         <w:rPr>
           <w:lang w:val="en-US"/>
         </w:rPr>
         <w:t xml:space="preserve">  </w:t>
       </w:r>
+      <w:r>
+        <w:rPr>
+          <w:lang w:val="en-US"/>
+        </w:rPr>
+        <w:t>Box</w:t>
+      </w:r>
+    </w:p>
+    <w:p>
+      <w:pPr>
+        <w:keepNext/>
+      </w:pPr>
+      <w:r>
+        <w:rPr>
+          <w:noProof/>
+        </w:rPr>
+        <w:drawing>
+          <wp:inline distT="0" distB="0" distL="0" distR="0" wp14:anchorId="6FA9FED4" wp14:editId="00935989">
+            <wp:extent cx="5548630" cy="3996055"/>
+            <wp:effectExtent l="0" t="0" r="0" b="4445"/>
+            <wp:docPr id="2" name="Billede 2"/>
+            <wp:cNvGraphicFramePr>
+              <a:graphicFrameLocks xmlns:a="http://schemas.openxmlformats.org/drawingml/2006/main" noChangeAspect="1"/>
+            </wp:cNvGraphicFramePr>
+            <a:graphic xmlns:a="http://schemas.openxmlformats.org/drawingml/2006/main">
+              <a:graphicData uri="http://schemas.openxmlformats.org/drawingml/2006/picture">
+                <pic:pic xmlns:pic="http://schemas.openxmlformats.org/drawingml/2006/picture">
+                  <pic:nvPicPr>
+                    <pic:cNvPr id="1" name=""/>
+                    <pic:cNvPicPr/>
+                  </pic:nvPicPr>
+                  <pic:blipFill>
+                    <a:blip r:embed="rId35"/>
+                    <a:stretch>
+                      <a:fillRect/>
+                    </a:stretch>
+                  </pic:blipFill>
+                  <pic:spPr>
+                    <a:xfrm>
+                      <a:off x="0" y="0"/>
+                      <a:ext cx="5548630" cy="3996055"/>
+                    </a:xfrm>
+                    <a:prstGeom prst="rect">
+                      <a:avLst/>
+                    </a:prstGeom>
+                  </pic:spPr>
+                </pic:pic>
+              </a:graphicData>
+            </a:graphic>
+          </wp:inline>
+        </w:drawing>
+      </w:r>
+    </w:p>
+    <w:p>
+      <w:pPr>
+        <w:pStyle w:val="Billedtekst"/>
+        <w:rPr>
+          <w:lang w:val="en-US"/>
+        </w:rPr>
+      </w:pPr>
+      <w:r>
+        <w:t xml:space="preserve">Figur </w:t>
+      </w:r>
+      <w:r>
+        <w:fldChar w:fldCharType="begin"/>
+      </w:r>
+      <w:r>
+        <w:instrText xml:space="preserve"> SEQ Figur \* ARABIC </w:instrText>
+      </w:r>
+      <w:r>
+        <w:fldChar w:fldCharType="separate"/>
+      </w:r>
+      <w:r>
+        <w:rPr>
+          <w:noProof/>
+        </w:rPr>
+        <w:t>2</w:t>
+      </w:r>
+      <w:r>
+        <w:fldChar w:fldCharType="end"/>
+      </w:r>
+      <w:r>
+        <w:t xml:space="preserve"> - </w:t>
+      </w:r>
+      <w:r>
+        <w:t>http://127.0.0.1:3000/box-fruit-2013</w:t>
+      </w:r>
+      <w:bookmarkStart w:id="8" w:name="_GoBack"/>
+      <w:bookmarkEnd w:id="8"/>
     </w:p>
     <w:sectPr>
-      <w:footerReference w:type="default" r:id="rId34"/>
+      <w:footerReference w:type="default" r:id="rId36"/>
       <w:pgSz w:w="12240" w:h="15840" w:code="1"/>
       <w:pgMar w:top="1836" w:right="1751" w:bottom="1418" w:left="1751" w:header="709" w:footer="709" w:gutter="0"/>
       <w:pgNumType w:start="0"/>
@@ -4437,6 +5455,7 @@
   <w:rsids>
     <w:rsidRoot w:val="009F6E60"/>
     <w:rsid w:val="002B0615"/>
+    <w:rsid w:val="00612574"/>
     <w:rsid w:val="00617FC3"/>
     <w:rsid w:val="009F6E60"/>
   </w:rsids>
@@ -5320,7 +6339,7 @@
 </file>
 
 <file path=customXml/itemProps3.xml><?xml version="1.0" encoding="utf-8"?>
-<ds:datastoreItem xmlns:ds="http://schemas.openxmlformats.org/officeDocument/2006/customXml" ds:itemID="{8EA5B768-8DCE-4285-8587-7CCDDFD2D3B9}">
+<ds:datastoreItem xmlns:ds="http://schemas.openxmlformats.org/officeDocument/2006/customXml" ds:itemID="{45826626-D1F5-4558-B3B5-DDCEDAF50B7B}">
   <ds:schemaRefs>
     <ds:schemaRef ds:uri="http://schemas.openxmlformats.org/officeDocument/2006/bibliography"/>
   </ds:schemaRefs>

</xml_diff>

<commit_message>
modified information i document
</commit_message>
<xml_diff>
--- a/Project_description.docx
+++ b/Project_description.docx
@@ -675,7 +675,7 @@
           <w:r>
             <w:fldChar w:fldCharType="separate"/>
           </w:r>
-          <w:hyperlink w:anchor="_Toc515551786" w:history="1">
+          <w:hyperlink w:anchor="_Toc515562811" w:history="1">
             <w:r>
               <w:rPr>
                 <w:rStyle w:val="Hyperlink"/>
@@ -702,7 +702,7 @@
                 <w:noProof/>
                 <w:webHidden/>
               </w:rPr>
-              <w:instrText xml:space="preserve"> PAGEREF _Toc515551786 \h </w:instrText>
+              <w:instrText xml:space="preserve"> PAGEREF _Toc515562811 \h </w:instrText>
             </w:r>
             <w:r>
               <w:rPr>
@@ -748,7 +748,7 @@
               <w:lang w:eastAsia="da-DK" w:bidi="ar-SA"/>
             </w:rPr>
           </w:pPr>
-          <w:hyperlink w:anchor="_Toc515551787" w:history="1">
+          <w:hyperlink w:anchor="_Toc515562812" w:history="1">
             <w:r>
               <w:rPr>
                 <w:rStyle w:val="Hyperlink"/>
@@ -775,7 +775,7 @@
                 <w:noProof/>
                 <w:webHidden/>
               </w:rPr>
-              <w:instrText xml:space="preserve"> PAGEREF _Toc515551787 \h </w:instrText>
+              <w:instrText xml:space="preserve"> PAGEREF _Toc515562812 \h </w:instrText>
             </w:r>
             <w:r>
               <w:rPr>
@@ -821,7 +821,7 @@
               <w:lang w:eastAsia="da-DK" w:bidi="ar-SA"/>
             </w:rPr>
           </w:pPr>
-          <w:hyperlink w:anchor="_Toc515551788" w:history="1">
+          <w:hyperlink w:anchor="_Toc515562813" w:history="1">
             <w:r>
               <w:rPr>
                 <w:rStyle w:val="Hyperlink"/>
@@ -848,7 +848,7 @@
                 <w:noProof/>
                 <w:webHidden/>
               </w:rPr>
-              <w:instrText xml:space="preserve"> PAGEREF _Toc515551788 \h </w:instrText>
+              <w:instrText xml:space="preserve"> PAGEREF _Toc515562813 \h </w:instrText>
             </w:r>
             <w:r>
               <w:rPr>
@@ -894,7 +894,7 @@
               <w:lang w:eastAsia="da-DK" w:bidi="ar-SA"/>
             </w:rPr>
           </w:pPr>
-          <w:hyperlink w:anchor="_Toc515551789" w:history="1">
+          <w:hyperlink w:anchor="_Toc515562814" w:history="1">
             <w:r>
               <w:rPr>
                 <w:rStyle w:val="Hyperlink"/>
@@ -921,7 +921,7 @@
                 <w:noProof/>
                 <w:webHidden/>
               </w:rPr>
-              <w:instrText xml:space="preserve"> PAGEREF _Toc515551789 \h </w:instrText>
+              <w:instrText xml:space="preserve"> PAGEREF _Toc515562814 \h </w:instrText>
             </w:r>
             <w:r>
               <w:rPr>
@@ -969,7 +969,7 @@
               <w:lang w:eastAsia="da-DK" w:bidi="ar-SA"/>
             </w:rPr>
           </w:pPr>
-          <w:hyperlink w:anchor="_Toc515551790" w:history="1">
+          <w:hyperlink w:anchor="_Toc515562815" w:history="1">
             <w:r>
               <w:rPr>
                 <w:rStyle w:val="Hyperlink"/>
@@ -996,7 +996,7 @@
                 <w:noProof/>
                 <w:webHidden/>
               </w:rPr>
-              <w:instrText xml:space="preserve"> PAGEREF _Toc515551790 \h </w:instrText>
+              <w:instrText xml:space="preserve"> PAGEREF _Toc515562815 \h </w:instrText>
             </w:r>
             <w:r>
               <w:rPr>
@@ -1016,7 +1016,7 @@
                 <w:noProof/>
                 <w:webHidden/>
               </w:rPr>
-              <w:t>2</w:t>
+              <w:t>3</w:t>
             </w:r>
             <w:r>
               <w:rPr>
@@ -1044,7 +1044,7 @@
               <w:lang w:eastAsia="da-DK" w:bidi="ar-SA"/>
             </w:rPr>
           </w:pPr>
-          <w:hyperlink w:anchor="_Toc515551791" w:history="1">
+          <w:hyperlink w:anchor="_Toc515562816" w:history="1">
             <w:r>
               <w:rPr>
                 <w:rStyle w:val="Hyperlink"/>
@@ -1071,7 +1071,7 @@
                 <w:noProof/>
                 <w:webHidden/>
               </w:rPr>
-              <w:instrText xml:space="preserve"> PAGEREF _Toc515551791 \h </w:instrText>
+              <w:instrText xml:space="preserve"> PAGEREF _Toc515562816 \h </w:instrText>
             </w:r>
             <w:r>
               <w:rPr>
@@ -1119,7 +1119,7 @@
               <w:lang w:eastAsia="da-DK" w:bidi="ar-SA"/>
             </w:rPr>
           </w:pPr>
-          <w:hyperlink w:anchor="_Toc515551792" w:history="1">
+          <w:hyperlink w:anchor="_Toc515562817" w:history="1">
             <w:r>
               <w:rPr>
                 <w:rStyle w:val="Hyperlink"/>
@@ -1146,7 +1146,7 @@
                 <w:noProof/>
                 <w:webHidden/>
               </w:rPr>
-              <w:instrText xml:space="preserve"> PAGEREF _Toc515551792 \h </w:instrText>
+              <w:instrText xml:space="preserve"> PAGEREF _Toc515562817 \h </w:instrText>
             </w:r>
             <w:r>
               <w:rPr>
@@ -1192,7 +1192,7 @@
               <w:lang w:eastAsia="da-DK" w:bidi="ar-SA"/>
             </w:rPr>
           </w:pPr>
-          <w:hyperlink w:anchor="_Toc515551793" w:history="1">
+          <w:hyperlink w:anchor="_Toc515562818" w:history="1">
             <w:r>
               <w:rPr>
                 <w:rStyle w:val="Hyperlink"/>
@@ -1219,7 +1219,7 @@
                 <w:noProof/>
                 <w:webHidden/>
               </w:rPr>
-              <w:instrText xml:space="preserve"> PAGEREF _Toc515551793 \h </w:instrText>
+              <w:instrText xml:space="preserve"> PAGEREF _Toc515562818 \h </w:instrText>
             </w:r>
             <w:r>
               <w:rPr>
@@ -1240,6 +1240,450 @@
                 <w:webHidden/>
               </w:rPr>
               <w:t>3</w:t>
+            </w:r>
+            <w:r>
+              <w:rPr>
+                <w:noProof/>
+                <w:webHidden/>
+              </w:rPr>
+              <w:fldChar w:fldCharType="end"/>
+            </w:r>
+          </w:hyperlink>
+        </w:p>
+        <w:p>
+          <w:pPr>
+            <w:pStyle w:val="Indholdsfortegnelse1"/>
+            <w:tabs>
+              <w:tab w:val="right" w:leader="dot" w:pos="8728"/>
+            </w:tabs>
+            <w:rPr>
+              <w:rFonts w:eastAsiaTheme="minorEastAsia"/>
+              <w:noProof/>
+              <w:color w:val="auto"/>
+              <w:sz w:val="22"/>
+              <w:szCs w:val="22"/>
+              <w:lang w:eastAsia="da-DK" w:bidi="ar-SA"/>
+            </w:rPr>
+          </w:pPr>
+          <w:hyperlink w:anchor="_Toc515562819" w:history="1">
+            <w:r>
+              <w:rPr>
+                <w:rStyle w:val="Hyperlink"/>
+                <w:noProof/>
+                <w:lang w:val="en-US"/>
+              </w:rPr>
+              <w:t>Grafer</w:t>
+            </w:r>
+            <w:r>
+              <w:rPr>
+                <w:noProof/>
+                <w:webHidden/>
+              </w:rPr>
+              <w:tab/>
+            </w:r>
+            <w:r>
+              <w:rPr>
+                <w:noProof/>
+                <w:webHidden/>
+              </w:rPr>
+              <w:fldChar w:fldCharType="begin"/>
+            </w:r>
+            <w:r>
+              <w:rPr>
+                <w:noProof/>
+                <w:webHidden/>
+              </w:rPr>
+              <w:instrText xml:space="preserve"> PAGEREF _Toc515562819 \h </w:instrText>
+            </w:r>
+            <w:r>
+              <w:rPr>
+                <w:noProof/>
+                <w:webHidden/>
+              </w:rPr>
+            </w:r>
+            <w:r>
+              <w:rPr>
+                <w:noProof/>
+                <w:webHidden/>
+              </w:rPr>
+              <w:fldChar w:fldCharType="separate"/>
+            </w:r>
+            <w:r>
+              <w:rPr>
+                <w:noProof/>
+                <w:webHidden/>
+              </w:rPr>
+              <w:t>5</w:t>
+            </w:r>
+            <w:r>
+              <w:rPr>
+                <w:noProof/>
+                <w:webHidden/>
+              </w:rPr>
+              <w:fldChar w:fldCharType="end"/>
+            </w:r>
+          </w:hyperlink>
+        </w:p>
+        <w:p>
+          <w:pPr>
+            <w:pStyle w:val="Indholdsfortegnelse2"/>
+            <w:tabs>
+              <w:tab w:val="right" w:leader="dot" w:pos="8728"/>
+            </w:tabs>
+            <w:rPr>
+              <w:rFonts w:eastAsiaTheme="minorEastAsia"/>
+              <w:noProof/>
+              <w:color w:val="auto"/>
+              <w:sz w:val="22"/>
+              <w:szCs w:val="22"/>
+              <w:lang w:eastAsia="da-DK" w:bidi="ar-SA"/>
+            </w:rPr>
+          </w:pPr>
+          <w:hyperlink w:anchor="_Toc515562820" w:history="1">
+            <w:r>
+              <w:rPr>
+                <w:rStyle w:val="Hyperlink"/>
+                <w:noProof/>
+                <w:lang w:val="en-US"/>
+              </w:rPr>
+              <w:t>Pie chart</w:t>
+            </w:r>
+            <w:r>
+              <w:rPr>
+                <w:noProof/>
+                <w:webHidden/>
+              </w:rPr>
+              <w:tab/>
+            </w:r>
+            <w:r>
+              <w:rPr>
+                <w:noProof/>
+                <w:webHidden/>
+              </w:rPr>
+              <w:fldChar w:fldCharType="begin"/>
+            </w:r>
+            <w:r>
+              <w:rPr>
+                <w:noProof/>
+                <w:webHidden/>
+              </w:rPr>
+              <w:instrText xml:space="preserve"> PAGEREF _Toc515562820 \h </w:instrText>
+            </w:r>
+            <w:r>
+              <w:rPr>
+                <w:noProof/>
+                <w:webHidden/>
+              </w:rPr>
+            </w:r>
+            <w:r>
+              <w:rPr>
+                <w:noProof/>
+                <w:webHidden/>
+              </w:rPr>
+              <w:fldChar w:fldCharType="separate"/>
+            </w:r>
+            <w:r>
+              <w:rPr>
+                <w:noProof/>
+                <w:webHidden/>
+              </w:rPr>
+              <w:t>5</w:t>
+            </w:r>
+            <w:r>
+              <w:rPr>
+                <w:noProof/>
+                <w:webHidden/>
+              </w:rPr>
+              <w:fldChar w:fldCharType="end"/>
+            </w:r>
+          </w:hyperlink>
+        </w:p>
+        <w:p>
+          <w:pPr>
+            <w:pStyle w:val="Indholdsfortegnelse2"/>
+            <w:tabs>
+              <w:tab w:val="right" w:leader="dot" w:pos="8728"/>
+            </w:tabs>
+            <w:rPr>
+              <w:rFonts w:eastAsiaTheme="minorEastAsia"/>
+              <w:noProof/>
+              <w:color w:val="auto"/>
+              <w:sz w:val="22"/>
+              <w:szCs w:val="22"/>
+              <w:lang w:eastAsia="da-DK" w:bidi="ar-SA"/>
+            </w:rPr>
+          </w:pPr>
+          <w:hyperlink w:anchor="_Toc515562821" w:history="1">
+            <w:r>
+              <w:rPr>
+                <w:rStyle w:val="Hyperlink"/>
+                <w:noProof/>
+                <w:lang w:val="en-US"/>
+              </w:rPr>
+              <w:t>Box Chart</w:t>
+            </w:r>
+            <w:r>
+              <w:rPr>
+                <w:noProof/>
+                <w:webHidden/>
+              </w:rPr>
+              <w:tab/>
+            </w:r>
+            <w:r>
+              <w:rPr>
+                <w:noProof/>
+                <w:webHidden/>
+              </w:rPr>
+              <w:fldChar w:fldCharType="begin"/>
+            </w:r>
+            <w:r>
+              <w:rPr>
+                <w:noProof/>
+                <w:webHidden/>
+              </w:rPr>
+              <w:instrText xml:space="preserve"> PAGEREF _Toc515562821 \h </w:instrText>
+            </w:r>
+            <w:r>
+              <w:rPr>
+                <w:noProof/>
+                <w:webHidden/>
+              </w:rPr>
+            </w:r>
+            <w:r>
+              <w:rPr>
+                <w:noProof/>
+                <w:webHidden/>
+              </w:rPr>
+              <w:fldChar w:fldCharType="separate"/>
+            </w:r>
+            <w:r>
+              <w:rPr>
+                <w:noProof/>
+                <w:webHidden/>
+              </w:rPr>
+              <w:t>6</w:t>
+            </w:r>
+            <w:r>
+              <w:rPr>
+                <w:noProof/>
+                <w:webHidden/>
+              </w:rPr>
+              <w:fldChar w:fldCharType="end"/>
+            </w:r>
+          </w:hyperlink>
+        </w:p>
+        <w:p>
+          <w:pPr>
+            <w:pStyle w:val="Indholdsfortegnelse2"/>
+            <w:tabs>
+              <w:tab w:val="right" w:leader="dot" w:pos="8728"/>
+            </w:tabs>
+            <w:rPr>
+              <w:rFonts w:eastAsiaTheme="minorEastAsia"/>
+              <w:noProof/>
+              <w:color w:val="auto"/>
+              <w:sz w:val="22"/>
+              <w:szCs w:val="22"/>
+              <w:lang w:eastAsia="da-DK" w:bidi="ar-SA"/>
+            </w:rPr>
+          </w:pPr>
+          <w:hyperlink w:anchor="_Toc515562822" w:history="1">
+            <w:r>
+              <w:rPr>
+                <w:rStyle w:val="Hyperlink"/>
+                <w:noProof/>
+                <w:lang w:val="en-US"/>
+              </w:rPr>
+              <w:t>Line Chart</w:t>
+            </w:r>
+            <w:r>
+              <w:rPr>
+                <w:noProof/>
+                <w:webHidden/>
+              </w:rPr>
+              <w:tab/>
+            </w:r>
+            <w:r>
+              <w:rPr>
+                <w:noProof/>
+                <w:webHidden/>
+              </w:rPr>
+              <w:fldChar w:fldCharType="begin"/>
+            </w:r>
+            <w:r>
+              <w:rPr>
+                <w:noProof/>
+                <w:webHidden/>
+              </w:rPr>
+              <w:instrText xml:space="preserve"> PAGEREF _Toc515562822 \h </w:instrText>
+            </w:r>
+            <w:r>
+              <w:rPr>
+                <w:noProof/>
+                <w:webHidden/>
+              </w:rPr>
+            </w:r>
+            <w:r>
+              <w:rPr>
+                <w:noProof/>
+                <w:webHidden/>
+              </w:rPr>
+              <w:fldChar w:fldCharType="separate"/>
+            </w:r>
+            <w:r>
+              <w:rPr>
+                <w:noProof/>
+                <w:webHidden/>
+              </w:rPr>
+              <w:t>7</w:t>
+            </w:r>
+            <w:r>
+              <w:rPr>
+                <w:noProof/>
+                <w:webHidden/>
+              </w:rPr>
+              <w:fldChar w:fldCharType="end"/>
+            </w:r>
+          </w:hyperlink>
+        </w:p>
+        <w:p>
+          <w:pPr>
+            <w:pStyle w:val="Indholdsfortegnelse2"/>
+            <w:tabs>
+              <w:tab w:val="right" w:leader="dot" w:pos="8728"/>
+            </w:tabs>
+            <w:rPr>
+              <w:rFonts w:eastAsiaTheme="minorEastAsia"/>
+              <w:noProof/>
+              <w:color w:val="auto"/>
+              <w:sz w:val="22"/>
+              <w:szCs w:val="22"/>
+              <w:lang w:eastAsia="da-DK" w:bidi="ar-SA"/>
+            </w:rPr>
+          </w:pPr>
+          <w:hyperlink w:anchor="_Toc515562823" w:history="1">
+            <w:r>
+              <w:rPr>
+                <w:rStyle w:val="Hyperlink"/>
+                <w:noProof/>
+                <w:lang w:val="en-US"/>
+              </w:rPr>
+              <w:t>histogram</w:t>
+            </w:r>
+            <w:r>
+              <w:rPr>
+                <w:noProof/>
+                <w:webHidden/>
+              </w:rPr>
+              <w:tab/>
+            </w:r>
+            <w:r>
+              <w:rPr>
+                <w:noProof/>
+                <w:webHidden/>
+              </w:rPr>
+              <w:fldChar w:fldCharType="begin"/>
+            </w:r>
+            <w:r>
+              <w:rPr>
+                <w:noProof/>
+                <w:webHidden/>
+              </w:rPr>
+              <w:instrText xml:space="preserve"> PAGEREF _Toc515562823 \h </w:instrText>
+            </w:r>
+            <w:r>
+              <w:rPr>
+                <w:noProof/>
+                <w:webHidden/>
+              </w:rPr>
+            </w:r>
+            <w:r>
+              <w:rPr>
+                <w:noProof/>
+                <w:webHidden/>
+              </w:rPr>
+              <w:fldChar w:fldCharType="separate"/>
+            </w:r>
+            <w:r>
+              <w:rPr>
+                <w:noProof/>
+                <w:webHidden/>
+              </w:rPr>
+              <w:t>8</w:t>
+            </w:r>
+            <w:r>
+              <w:rPr>
+                <w:noProof/>
+                <w:webHidden/>
+              </w:rPr>
+              <w:fldChar w:fldCharType="end"/>
+            </w:r>
+          </w:hyperlink>
+        </w:p>
+        <w:p>
+          <w:pPr>
+            <w:pStyle w:val="Indholdsfortegnelse2"/>
+            <w:tabs>
+              <w:tab w:val="right" w:leader="dot" w:pos="8728"/>
+            </w:tabs>
+            <w:rPr>
+              <w:rFonts w:eastAsiaTheme="minorEastAsia"/>
+              <w:noProof/>
+              <w:color w:val="auto"/>
+              <w:sz w:val="22"/>
+              <w:szCs w:val="22"/>
+              <w:lang w:eastAsia="da-DK" w:bidi="ar-SA"/>
+            </w:rPr>
+          </w:pPr>
+          <w:hyperlink w:anchor="_Toc515562824" w:history="1">
+            <w:r>
+              <w:rPr>
+                <w:rStyle w:val="Hyperlink"/>
+                <w:noProof/>
+                <w:lang w:val="en-US"/>
+              </w:rPr>
+              <w:t>World Map</w:t>
+            </w:r>
+            <w:r>
+              <w:rPr>
+                <w:noProof/>
+                <w:webHidden/>
+              </w:rPr>
+              <w:tab/>
+            </w:r>
+            <w:r>
+              <w:rPr>
+                <w:noProof/>
+                <w:webHidden/>
+              </w:rPr>
+              <w:fldChar w:fldCharType="begin"/>
+            </w:r>
+            <w:r>
+              <w:rPr>
+                <w:noProof/>
+                <w:webHidden/>
+              </w:rPr>
+              <w:instrText xml:space="preserve"> PAGEREF _Toc515562824 \h </w:instrText>
+            </w:r>
+            <w:r>
+              <w:rPr>
+                <w:noProof/>
+                <w:webHidden/>
+              </w:rPr>
+            </w:r>
+            <w:r>
+              <w:rPr>
+                <w:noProof/>
+                <w:webHidden/>
+              </w:rPr>
+              <w:fldChar w:fldCharType="separate"/>
+            </w:r>
+            <w:r>
+              <w:rPr>
+                <w:noProof/>
+                <w:webHidden/>
+              </w:rPr>
+              <w:t>9</w:t>
             </w:r>
             <w:r>
               <w:rPr>
@@ -1323,42 +1767,12 @@
     </w:p>
     <w:p>
       <w:pPr>
-        <w:spacing w:after="160"/>
-      </w:pPr>
-    </w:p>
-    <w:p>
-      <w:pPr>
-        <w:spacing w:after="160"/>
-      </w:pPr>
-    </w:p>
-    <w:p>
-      <w:pPr>
-        <w:spacing w:after="160"/>
-      </w:pPr>
-    </w:p>
-    <w:p>
-      <w:pPr>
-        <w:spacing w:after="160"/>
-      </w:pPr>
-    </w:p>
-    <w:p>
-      <w:pPr>
-        <w:spacing w:after="160"/>
-      </w:pPr>
-    </w:p>
-    <w:p>
-      <w:pPr>
-        <w:spacing w:after="160"/>
-      </w:pPr>
-    </w:p>
-    <w:p>
-      <w:pPr>
         <w:pStyle w:val="Overskrift1"/>
         <w:rPr>
           <w:u w:val="single"/>
         </w:rPr>
       </w:pPr>
-      <w:bookmarkStart w:id="0" w:name="_Toc515551786"/>
+      <w:bookmarkStart w:id="0" w:name="_Toc515562811"/>
       <w:r>
         <w:rPr>
           <w:u w:val="single"/>
@@ -1468,7 +1882,7 @@
           <w:u w:val="single"/>
         </w:rPr>
       </w:pPr>
-      <w:bookmarkStart w:id="1" w:name="_Toc515551787"/>
+      <w:bookmarkStart w:id="1" w:name="_Toc515562812"/>
       <w:r>
         <w:rPr>
           <w:u w:val="single"/>
@@ -1581,7 +1995,7 @@
       <w:pPr>
         <w:pStyle w:val="Overskrift2"/>
       </w:pPr>
-      <w:bookmarkStart w:id="2" w:name="_Toc515551788"/>
+      <w:bookmarkStart w:id="2" w:name="_Toc515562813"/>
       <w:r>
         <w:t>Kør program</w:t>
       </w:r>
@@ -1629,7 +2043,7 @@
       <w:pPr>
         <w:pStyle w:val="Ingenafstand"/>
       </w:pPr>
-      <w:bookmarkStart w:id="3" w:name="_Toc515551789"/>
+      <w:bookmarkStart w:id="3" w:name="_Toc515562814"/>
       <w:r>
         <w:rPr>
           <w:rStyle w:val="Overskrift2Tegn"/>
@@ -1656,7 +2070,13 @@
         <w:rPr>
           <w:lang w:val="en-US"/>
         </w:rPr>
-        <w:t>pandas as pd</w:t>
+        <w:t>P</w:t>
+      </w:r>
+      <w:r>
+        <w:rPr>
+          <w:lang w:val="en-US"/>
+        </w:rPr>
+        <w:t>andas</w:t>
       </w:r>
       <w:r>
         <w:rPr>
@@ -1674,7 +2094,7 @@
         </w:numPr>
       </w:pPr>
       <w:r>
-        <w:t>from flask import Flask</w:t>
+        <w:t>Flask</w:t>
       </w:r>
       <w:r>
         <w:t xml:space="preserve"> (pip </w:t>
@@ -1695,117 +2115,37 @@
           <w:ilvl w:val="0"/>
           <w:numId w:val="7"/>
         </w:numPr>
+        <w:rPr>
+          <w:lang w:val="en-US"/>
+        </w:rPr>
       </w:pPr>
       <w:proofErr w:type="spellStart"/>
       <w:r>
+        <w:rPr>
+          <w:lang w:val="en-US"/>
+        </w:rPr>
+        <w:t>Grafer</w:t>
+      </w:r>
+      <w:proofErr w:type="spellEnd"/>
+      <w:r>
+        <w:rPr>
+          <w:lang w:val="en-US"/>
+        </w:rPr>
+        <w:t xml:space="preserve"> (pip install </w:t>
+      </w:r>
+      <w:proofErr w:type="spellStart"/>
+      <w:r>
+        <w:rPr>
+          <w:lang w:val="en-US"/>
+        </w:rPr>
         <w:t>pygal</w:t>
       </w:r>
       <w:proofErr w:type="spellEnd"/>
       <w:r>
-        <w:t xml:space="preserve"> (pip </w:t>
-      </w:r>
-      <w:proofErr w:type="spellStart"/>
-      <w:r>
-        <w:t>install</w:t>
-      </w:r>
-      <w:proofErr w:type="spellEnd"/>
-      <w:r>
-        <w:t xml:space="preserve"> </w:t>
-      </w:r>
-      <w:proofErr w:type="spellStart"/>
-      <w:r>
-        <w:t>pygal</w:t>
-      </w:r>
-      <w:proofErr w:type="spellEnd"/>
-      <w:r>
-        <w:t>)</w:t>
-      </w:r>
-    </w:p>
-    <w:p>
-      <w:pPr>
-        <w:pStyle w:val="Listeafsnit"/>
-      </w:pPr>
-    </w:p>
-    <w:p>
-      <w:pPr>
-        <w:pStyle w:val="Overskrift3"/>
-      </w:pPr>
-      <w:bookmarkStart w:id="4" w:name="_Toc515551790"/>
-      <w:r>
-        <w:t>Pandas:</w:t>
-      </w:r>
-      <w:bookmarkEnd w:id="4"/>
-    </w:p>
-    <w:p>
-      <w:r>
-        <w:t xml:space="preserve">Pandas er et BSD-licens bibliotek </w:t>
-      </w:r>
-      <w:r>
-        <w:t>(</w:t>
-      </w:r>
-      <w:proofErr w:type="spellStart"/>
-      <w:r>
-        <w:t>Berkely</w:t>
-      </w:r>
-      <w:proofErr w:type="spellEnd"/>
-      <w:r>
-        <w:t xml:space="preserve"> Software Distribution</w:t>
-      </w:r>
-      <w:r>
+        <w:rPr>
+          <w:lang w:val="en-US"/>
+        </w:rPr>
         <w:t xml:space="preserve">, </w:t>
-      </w:r>
-      <w:r>
-        <w:t>open source-software</w:t>
-      </w:r>
-      <w:r>
-        <w:t xml:space="preserve"> licens</w:t>
-      </w:r>
-      <w:r>
-        <w:t xml:space="preserve"> godkendt af</w:t>
-      </w:r>
-      <w:r>
-        <w:t xml:space="preserve"> FSF -</w:t>
-      </w:r>
-      <w:r>
-        <w:t xml:space="preserve"> </w:t>
-      </w:r>
-      <w:proofErr w:type="spellStart"/>
-      <w:r>
-        <w:t>Free</w:t>
-      </w:r>
-      <w:proofErr w:type="spellEnd"/>
-      <w:r>
-        <w:t xml:space="preserve"> Software Foundation</w:t>
-      </w:r>
-      <w:r>
-        <w:t>)</w:t>
-      </w:r>
-      <w:r>
-        <w:t xml:space="preserve">, </w:t>
-      </w:r>
-      <w:r>
-        <w:t xml:space="preserve">som </w:t>
-      </w:r>
-      <w:r>
-        <w:t>er</w:t>
-      </w:r>
-      <w:r>
-        <w:t xml:space="preserve"> et</w:t>
-      </w:r>
-      <w:r>
-        <w:t xml:space="preserve"> utroligt </w:t>
-      </w:r>
-      <w:r>
-        <w:t>stærkt værktøj</w:t>
-      </w:r>
-      <w:r>
-        <w:t xml:space="preserve"> i forhold til manipulation og analyse af data. </w:t>
-      </w:r>
-      <w:r>
-        <w:t>Nedenstående er blot nogle af pandas features</w:t>
-      </w:r>
-      <w:r>
-        <w:t>:</w:t>
       </w:r>
     </w:p>
     <w:p>
@@ -1815,14 +2155,125 @@
           <w:ilvl w:val="0"/>
           <w:numId w:val="7"/>
         </w:numPr>
-      </w:pPr>
+        <w:rPr>
+          <w:lang w:val="en-US"/>
+        </w:rPr>
+      </w:pPr>
+      <w:r>
+        <w:rPr>
+          <w:lang w:val="en-US"/>
+        </w:rPr>
+        <w:t>World-map (</w:t>
+      </w:r>
+      <w:r>
+        <w:rPr>
+          <w:lang w:val="en-US"/>
+        </w:rPr>
+        <w:t xml:space="preserve">pip install </w:t>
+      </w:r>
       <w:proofErr w:type="spellStart"/>
       <w:r>
-        <w:t>DataFrame</w:t>
+        <w:rPr>
+          <w:lang w:val="en-US"/>
+        </w:rPr>
+        <w:t>pygal_maps_world</w:t>
       </w:r>
       <w:proofErr w:type="spellEnd"/>
       <w:r>
-        <w:t xml:space="preserve"> objekt med integreret indeksering, som er hurtigt og effektivt til manipulation af data.</w:t>
+        <w:rPr>
+          <w:lang w:val="en-US"/>
+        </w:rPr>
+        <w:t>)</w:t>
+      </w:r>
+    </w:p>
+    <w:p>
+      <w:pPr>
+        <w:pStyle w:val="Listeafsnit"/>
+        <w:rPr>
+          <w:lang w:val="en-US"/>
+        </w:rPr>
+      </w:pPr>
+    </w:p>
+    <w:p>
+      <w:pPr>
+        <w:pStyle w:val="Overskrift3"/>
+      </w:pPr>
+      <w:bookmarkStart w:id="4" w:name="_Toc515562815"/>
+      <w:r>
+        <w:t>Pandas:</w:t>
+      </w:r>
+      <w:bookmarkEnd w:id="4"/>
+    </w:p>
+    <w:p>
+      <w:r>
+        <w:t xml:space="preserve">Pandas er et BSD-licens bibliotek </w:t>
+      </w:r>
+      <w:r>
+        <w:t>(</w:t>
+      </w:r>
+      <w:proofErr w:type="spellStart"/>
+      <w:r>
+        <w:t>Berkely</w:t>
+      </w:r>
+      <w:proofErr w:type="spellEnd"/>
+      <w:r>
+        <w:t xml:space="preserve"> Software Distribution</w:t>
+      </w:r>
+      <w:r>
+        <w:t xml:space="preserve">, </w:t>
+      </w:r>
+      <w:r>
+        <w:t>open source-software</w:t>
+      </w:r>
+      <w:r>
+        <w:t xml:space="preserve"> licens</w:t>
+      </w:r>
+      <w:r>
+        <w:t xml:space="preserve"> godkendt af</w:t>
+      </w:r>
+      <w:r>
+        <w:t xml:space="preserve"> FSF -</w:t>
+      </w:r>
+      <w:r>
+        <w:t xml:space="preserve"> </w:t>
+      </w:r>
+      <w:proofErr w:type="spellStart"/>
+      <w:r>
+        <w:t>Free</w:t>
+      </w:r>
+      <w:proofErr w:type="spellEnd"/>
+      <w:r>
+        <w:t xml:space="preserve"> Software Foundation</w:t>
+      </w:r>
+      <w:r>
+        <w:t>)</w:t>
+      </w:r>
+      <w:r>
+        <w:t xml:space="preserve">, </w:t>
+      </w:r>
+      <w:r>
+        <w:t xml:space="preserve">som </w:t>
+      </w:r>
+      <w:r>
+        <w:t>er</w:t>
+      </w:r>
+      <w:r>
+        <w:t xml:space="preserve"> et</w:t>
+      </w:r>
+      <w:r>
+        <w:t xml:space="preserve"> utroligt </w:t>
+      </w:r>
+      <w:r>
+        <w:t>stærkt værktøj</w:t>
+      </w:r>
+      <w:r>
+        <w:t xml:space="preserve"> i forhold til manipulation og analyse af data. </w:t>
+      </w:r>
+      <w:r>
+        <w:t>Nedenstående er blot nogle af pandas features</w:t>
+      </w:r>
+      <w:r>
+        <w:t>:</w:t>
       </w:r>
     </w:p>
     <w:p>
@@ -1833,8 +2284,13 @@
           <w:numId w:val="7"/>
         </w:numPr>
       </w:pPr>
-      <w:r>
-        <w:t xml:space="preserve">Muligt selv at tilføje eller slette kolonner i forhold til datastrukturer. </w:t>
+      <w:proofErr w:type="spellStart"/>
+      <w:r>
+        <w:t>DataFrame</w:t>
+      </w:r>
+      <w:proofErr w:type="spellEnd"/>
+      <w:r>
+        <w:t xml:space="preserve"> objekt med integreret indeksering, som er hurtigt og effektivt til manipulation af data.</w:t>
       </w:r>
     </w:p>
     <w:p>
@@ -1846,23 +2302,7 @@
         </w:numPr>
       </w:pPr>
       <w:r>
-        <w:t>Mulighed for sammensmeltning (</w:t>
-      </w:r>
-      <w:proofErr w:type="spellStart"/>
-      <w:r>
-        <w:t>merging</w:t>
-      </w:r>
-      <w:proofErr w:type="spellEnd"/>
-      <w:r>
-        <w:t>) og sammenføjning (</w:t>
-      </w:r>
-      <w:proofErr w:type="spellStart"/>
-      <w:r>
-        <w:t>joining</w:t>
-      </w:r>
-      <w:proofErr w:type="spellEnd"/>
-      <w:r>
-        <w:t xml:space="preserve">) af flere dataset. </w:t>
+        <w:t xml:space="preserve">Muligt selv at tilføje eller slette kolonner i forhold til datastrukturer. </w:t>
       </w:r>
     </w:p>
     <w:p>
@@ -1874,7 +2314,23 @@
         </w:numPr>
       </w:pPr>
       <w:r>
-        <w:t xml:space="preserve">Værktøjer til læsning og skrivning af data i forskellige filtyper såsom CSV-filer, Excel, SQL-databaser etc. </w:t>
+        <w:t>Mulighed for sammensmeltning (</w:t>
+      </w:r>
+      <w:proofErr w:type="spellStart"/>
+      <w:r>
+        <w:t>merging</w:t>
+      </w:r>
+      <w:proofErr w:type="spellEnd"/>
+      <w:r>
+        <w:t>) og sammenføjning (</w:t>
+      </w:r>
+      <w:proofErr w:type="spellStart"/>
+      <w:r>
+        <w:t>joining</w:t>
+      </w:r>
+      <w:proofErr w:type="spellEnd"/>
+      <w:r>
+        <w:t xml:space="preserve">) af flere dataset. </w:t>
       </w:r>
     </w:p>
     <w:p>
@@ -1886,13 +2342,7 @@
         </w:numPr>
       </w:pPr>
       <w:r>
-        <w:t xml:space="preserve">Intelligent datajustering og integreret håndtering af manglende </w:t>
-      </w:r>
-      <w:r>
-        <w:t xml:space="preserve">eller meget rodet </w:t>
-      </w:r>
-      <w:r>
-        <w:t>data.</w:t>
+        <w:t xml:space="preserve">Værktøjer til læsning og skrivning af data i forskellige filtyper såsom CSV-filer, Excel, SQL-databaser etc. </w:t>
       </w:r>
     </w:p>
     <w:p>
@@ -1905,66 +2355,13 @@
       </w:pPr>
       <w:r>
         <w:lastRenderedPageBreak/>
-        <w:t>Tidsserier med funktionalitet som datointervalgering og frekvens omregning,</w:t>
-      </w:r>
-      <w:r>
-        <w:t xml:space="preserve"> tidsforskydning,</w:t>
-      </w:r>
-      <w:r>
-        <w:t xml:space="preserve"> dataflytning og lagring</w:t>
-      </w:r>
-      <w:r>
-        <w:t xml:space="preserve"> etc.</w:t>
-      </w:r>
-    </w:p>
-    <w:p>
-      <w:pPr>
-        <w:pStyle w:val="Overskrift3"/>
-      </w:pPr>
-      <w:bookmarkStart w:id="5" w:name="_Toc515551791"/>
-      <w:r>
-        <w:t>Flask:</w:t>
-      </w:r>
-      <w:bookmarkEnd w:id="5"/>
-    </w:p>
-    <w:p>
-      <w:r>
-        <w:t xml:space="preserve">Flask er </w:t>
-      </w:r>
-      <w:r>
-        <w:t xml:space="preserve">et mikroframework som ikke kræver særlige værktøjer eller biblioteker for at virke. Det er baseret på </w:t>
-      </w:r>
-      <w:proofErr w:type="spellStart"/>
-      <w:r>
-        <w:t>Werkzeug</w:t>
-      </w:r>
-      <w:proofErr w:type="spellEnd"/>
-      <w:r>
-        <w:t xml:space="preserve"> som er et værktøjsbibliotek</w:t>
-      </w:r>
-      <w:r>
-        <w:t>,</w:t>
-      </w:r>
-      <w:r>
-        <w:t xml:space="preserve"> og Jinja2</w:t>
-      </w:r>
-      <w:r>
-        <w:t xml:space="preserve"> som er en skabelonmotor</w:t>
-      </w:r>
-      <w:r>
-        <w:t xml:space="preserve">. Dette framework har også en </w:t>
-      </w:r>
-      <w:r>
-        <w:t>BSD-licens</w:t>
-      </w:r>
-      <w:r>
-        <w:t xml:space="preserve"> (Berkeley Unix)</w:t>
-      </w:r>
-      <w:r>
-        <w:t>.</w:t>
-      </w:r>
-      <w:r>
-        <w:t xml:space="preserve"> Nedenstående er nogle af de features Flask består af:</w:t>
+        <w:t xml:space="preserve">Intelligent datajustering og integreret håndtering af manglende </w:t>
+      </w:r>
+      <w:r>
+        <w:t xml:space="preserve">eller meget rodet </w:t>
+      </w:r>
+      <w:r>
+        <w:t>data.</w:t>
       </w:r>
     </w:p>
     <w:p>
@@ -1976,7 +2373,66 @@
         </w:numPr>
       </w:pPr>
       <w:r>
-        <w:t>Indeholder udviklingsserver og debugger.</w:t>
+        <w:t>Tidsserier med funktionalitet som datointervalgering og frekvens omregning,</w:t>
+      </w:r>
+      <w:r>
+        <w:t xml:space="preserve"> tidsforskydning,</w:t>
+      </w:r>
+      <w:r>
+        <w:t xml:space="preserve"> dataflytning og lagring</w:t>
+      </w:r>
+      <w:r>
+        <w:t xml:space="preserve"> etc.</w:t>
+      </w:r>
+    </w:p>
+    <w:p>
+      <w:pPr>
+        <w:pStyle w:val="Overskrift3"/>
+      </w:pPr>
+      <w:bookmarkStart w:id="5" w:name="_Toc515562816"/>
+      <w:r>
+        <w:t>Flask:</w:t>
+      </w:r>
+      <w:bookmarkEnd w:id="5"/>
+    </w:p>
+    <w:p>
+      <w:r>
+        <w:t xml:space="preserve">Flask er </w:t>
+      </w:r>
+      <w:r>
+        <w:t xml:space="preserve">et mikroframework som ikke kræver særlige værktøjer eller biblioteker for at virke. Det er baseret på </w:t>
+      </w:r>
+      <w:proofErr w:type="spellStart"/>
+      <w:r>
+        <w:t>Werkzeug</w:t>
+      </w:r>
+      <w:proofErr w:type="spellEnd"/>
+      <w:r>
+        <w:t xml:space="preserve"> som er et værktøjsbibliotek</w:t>
+      </w:r>
+      <w:r>
+        <w:t>,</w:t>
+      </w:r>
+      <w:r>
+        <w:t xml:space="preserve"> og Jinja2</w:t>
+      </w:r>
+      <w:r>
+        <w:t xml:space="preserve"> som er en skabelonmotor</w:t>
+      </w:r>
+      <w:r>
+        <w:t xml:space="preserve">. Dette framework har også en </w:t>
+      </w:r>
+      <w:r>
+        <w:t>BSD-licens</w:t>
+      </w:r>
+      <w:r>
+        <w:t xml:space="preserve"> (Berkeley Unix)</w:t>
+      </w:r>
+      <w:r>
+        <w:t>.</w:t>
+      </w:r>
+      <w:r>
+        <w:t xml:space="preserve"> Nedenstående er nogle af de features Flask består af:</w:t>
       </w:r>
     </w:p>
     <w:p>
@@ -1988,10 +2444,7 @@
         </w:numPr>
       </w:pPr>
       <w:r>
-        <w:t>Integreret support for unit testning</w:t>
-      </w:r>
-      <w:r>
-        <w:t>.</w:t>
+        <w:t>Indeholder udviklingsserver og debugger.</w:t>
       </w:r>
     </w:p>
     <w:p>
@@ -2003,7 +2456,7 @@
         </w:numPr>
       </w:pPr>
       <w:r>
-        <w:t>Unitkode baseret (UTF-8 etc.)</w:t>
+        <w:t>Integreret support for unit testning</w:t>
       </w:r>
       <w:r>
         <w:t>.</w:t>
@@ -2018,7 +2471,10 @@
         </w:numPr>
       </w:pPr>
       <w:r>
-        <w:t>Support for sikkerheds cookies.</w:t>
+        <w:t>Unitkode baseret (UTF-8 etc.)</w:t>
+      </w:r>
+      <w:r>
+        <w:t>.</w:t>
       </w:r>
     </w:p>
     <w:p>
@@ -2029,21 +2485,8 @@
           <w:numId w:val="7"/>
         </w:numPr>
       </w:pPr>
-      <w:proofErr w:type="spellStart"/>
-      <w:r>
-        <w:t>RESTful</w:t>
-      </w:r>
-      <w:proofErr w:type="spellEnd"/>
-      <w:r>
-        <w:t xml:space="preserve"> </w:t>
-      </w:r>
-      <w:proofErr w:type="spellStart"/>
-      <w:r>
-        <w:t>request</w:t>
-      </w:r>
-      <w:proofErr w:type="spellEnd"/>
-      <w:r>
-        <w:t xml:space="preserve"> anmodninger.</w:t>
+      <w:r>
+        <w:t>Support for sikkerheds cookies.</w:t>
       </w:r>
     </w:p>
     <w:p>
@@ -2054,92 +2497,21 @@
           <w:numId w:val="7"/>
         </w:numPr>
       </w:pPr>
-      <w:r>
-        <w:t>Omfattende dokumentation.</w:t>
-      </w:r>
-    </w:p>
-    <w:p>
-      <w:pPr>
-        <w:pStyle w:val="Overskrift3"/>
-      </w:pPr>
-      <w:bookmarkStart w:id="6" w:name="_Toc515551792"/>
       <w:proofErr w:type="spellStart"/>
       <w:r>
-        <w:t>Pygal</w:t>
+        <w:t>RESTful</w:t>
       </w:r>
       <w:proofErr w:type="spellEnd"/>
       <w:r>
-        <w:t>:</w:t>
-      </w:r>
-      <w:bookmarkEnd w:id="6"/>
-    </w:p>
-    <w:p>
+        <w:t xml:space="preserve"> </w:t>
+      </w:r>
       <w:proofErr w:type="spellStart"/>
       <w:r>
-        <w:t>Pygal</w:t>
+        <w:t>request</w:t>
       </w:r>
       <w:proofErr w:type="spellEnd"/>
       <w:r>
-        <w:t xml:space="preserve"> er et Python SVG graf-plotting biblio</w:t>
-      </w:r>
-      <w:r>
-        <w:t xml:space="preserve">tek. SVG står for Scalable </w:t>
-      </w:r>
-      <w:proofErr w:type="spellStart"/>
-      <w:r>
-        <w:t>Vector</w:t>
-      </w:r>
-      <w:proofErr w:type="spellEnd"/>
-      <w:r>
-        <w:t xml:space="preserve"> Graphics og er et billede format som definere</w:t>
-      </w:r>
-      <w:r>
-        <w:t>r</w:t>
-      </w:r>
-      <w:r>
-        <w:t xml:space="preserve"> </w:t>
-      </w:r>
-      <w:proofErr w:type="spellStart"/>
-      <w:r>
-        <w:t>vector</w:t>
-      </w:r>
-      <w:proofErr w:type="spellEnd"/>
-      <w:r>
-        <w:t xml:space="preserve"> baseret grafik i </w:t>
-      </w:r>
-      <w:r>
-        <w:t>XML-format</w:t>
-      </w:r>
-      <w:r>
-        <w:t>.</w:t>
-      </w:r>
-      <w:r>
-        <w:t xml:space="preserve"> Biblioteket har ingen </w:t>
-      </w:r>
-      <w:proofErr w:type="spellStart"/>
-      <w:r>
-        <w:t>dependencies</w:t>
-      </w:r>
-      <w:proofErr w:type="spellEnd"/>
-      <w:r>
-        <w:t>, så det er let at benytte hvis man hurtigt skal visualisere data</w:t>
-      </w:r>
-      <w:r>
-        <w:t xml:space="preserve"> i form af grafer og diagrammer</w:t>
-      </w:r>
-      <w:r>
-        <w:t>.</w:t>
-      </w:r>
-      <w:r>
-        <w:t xml:space="preserve"> Nedenstående er nogle af </w:t>
-      </w:r>
-      <w:proofErr w:type="spellStart"/>
-      <w:r>
-        <w:t>pygals</w:t>
-      </w:r>
-      <w:proofErr w:type="spellEnd"/>
-      <w:r>
-        <w:t xml:space="preserve"> features:</w:t>
+        <w:t xml:space="preserve"> anmodninger.</w:t>
       </w:r>
     </w:p>
     <w:p>
@@ -2151,10 +2523,91 @@
         </w:numPr>
       </w:pPr>
       <w:r>
-        <w:t>Simpelt og brugervenligt værktøj</w:t>
+        <w:t>Omfattende dokumentation.</w:t>
+      </w:r>
+    </w:p>
+    <w:p>
+      <w:pPr>
+        <w:pStyle w:val="Overskrift3"/>
+      </w:pPr>
+      <w:bookmarkStart w:id="6" w:name="_Toc515562817"/>
+      <w:proofErr w:type="spellStart"/>
+      <w:r>
+        <w:t>Pygal</w:t>
+      </w:r>
+      <w:proofErr w:type="spellEnd"/>
+      <w:r>
+        <w:t>:</w:t>
+      </w:r>
+      <w:bookmarkEnd w:id="6"/>
+    </w:p>
+    <w:p>
+      <w:proofErr w:type="spellStart"/>
+      <w:r>
+        <w:t>Pygal</w:t>
+      </w:r>
+      <w:proofErr w:type="spellEnd"/>
+      <w:r>
+        <w:t xml:space="preserve"> er et Python SVG graf-plotting biblio</w:t>
+      </w:r>
+      <w:r>
+        <w:t xml:space="preserve">tek. SVG står for Scalable </w:t>
+      </w:r>
+      <w:proofErr w:type="spellStart"/>
+      <w:r>
+        <w:t>Vector</w:t>
+      </w:r>
+      <w:proofErr w:type="spellEnd"/>
+      <w:r>
+        <w:t xml:space="preserve"> Graphics og er et billede format som definere</w:t>
+      </w:r>
+      <w:r>
+        <w:t>r</w:t>
+      </w:r>
+      <w:r>
+        <w:t xml:space="preserve"> </w:t>
+      </w:r>
+      <w:proofErr w:type="spellStart"/>
+      <w:r>
+        <w:t>vector</w:t>
+      </w:r>
+      <w:proofErr w:type="spellEnd"/>
+      <w:r>
+        <w:t xml:space="preserve"> baseret grafik i </w:t>
+      </w:r>
+      <w:r>
+        <w:t>XML-format</w:t>
       </w:r>
       <w:r>
         <w:t>.</w:t>
+      </w:r>
+      <w:r>
+        <w:t xml:space="preserve"> Biblioteket har ingen </w:t>
+      </w:r>
+      <w:proofErr w:type="spellStart"/>
+      <w:r>
+        <w:t>dependencies</w:t>
+      </w:r>
+      <w:proofErr w:type="spellEnd"/>
+      <w:r>
+        <w:t>, så det er let at benytte hvis man hurtigt skal visualisere data</w:t>
+      </w:r>
+      <w:r>
+        <w:t xml:space="preserve"> i form af grafer og diagrammer</w:t>
+      </w:r>
+      <w:r>
+        <w:t>.</w:t>
+      </w:r>
+      <w:r>
+        <w:t xml:space="preserve"> Nedenstående er nogle af </w:t>
+      </w:r>
+      <w:proofErr w:type="spellStart"/>
+      <w:r>
+        <w:t>pygals</w:t>
+      </w:r>
+      <w:proofErr w:type="spellEnd"/>
+      <w:r>
+        <w:t xml:space="preserve"> features:</w:t>
       </w:r>
     </w:p>
     <w:p>
@@ -2166,7 +2619,10 @@
         </w:numPr>
       </w:pPr>
       <w:r>
-        <w:t>Linje- og bjælkediagrammer.</w:t>
+        <w:t>Simpelt og brugervenligt værktøj</w:t>
+      </w:r>
+      <w:r>
+        <w:t>.</w:t>
       </w:r>
     </w:p>
     <w:p>
@@ -2178,7 +2634,7 @@
         </w:numPr>
       </w:pPr>
       <w:r>
-        <w:t>Histogrammer.</w:t>
+        <w:t>Linje- og bjælkediagrammer.</w:t>
       </w:r>
     </w:p>
     <w:p>
@@ -2190,7 +2646,7 @@
         </w:numPr>
       </w:pPr>
       <w:r>
-        <w:t>Cirkeldiagrammer.</w:t>
+        <w:t>Histogrammer.</w:t>
       </w:r>
     </w:p>
     <w:p>
@@ -2202,6 +2658,18 @@
         </w:numPr>
       </w:pPr>
       <w:r>
+        <w:t>Cirkeldiagrammer.</w:t>
+      </w:r>
+    </w:p>
+    <w:p>
+      <w:pPr>
+        <w:pStyle w:val="Listeafsnit"/>
+        <w:numPr>
+          <w:ilvl w:val="0"/>
+          <w:numId w:val="7"/>
+        </w:numPr>
+      </w:pPr>
+      <w:r>
         <w:t>Kort etc.</w:t>
       </w:r>
     </w:p>
@@ -2212,7 +2680,7 @@
           <w:u w:val="single"/>
         </w:rPr>
       </w:pPr>
-      <w:bookmarkStart w:id="7" w:name="_Toc515551793"/>
+      <w:bookmarkStart w:id="7" w:name="_Toc515562818"/>
       <w:r>
         <w:rPr>
           <w:u w:val="single"/>
@@ -2810,6 +3278,7 @@
               <w:rPr>
                 <w:lang w:val="en-US"/>
               </w:rPr>
+              <w:lastRenderedPageBreak/>
               <w:t>Show the top 10 most expensive food products</w:t>
             </w:r>
             <w:r>
@@ -2879,7 +3348,6 @@
               <w:rPr>
                 <w:lang w:val="en-US"/>
               </w:rPr>
-              <w:lastRenderedPageBreak/>
               <w:t>What was the average price for 1 kg bananas in 2012?</w:t>
             </w:r>
           </w:p>
@@ -3546,7 +4014,7 @@
               <w:rPr>
                 <w:lang w:val="en-US"/>
               </w:rPr>
-              <w:t>Box over fruit prices in 2013</w:t>
+              <w:t>Show the product prices in 2013.</w:t>
             </w:r>
           </w:p>
         </w:tc>
@@ -3588,7 +4056,153 @@
               <w:rPr>
                 <w:lang w:val="en-US"/>
               </w:rPr>
-              <w:t>price_box.py</w:t>
+              <w:t>run</w:t>
+            </w:r>
+            <w:r>
+              <w:rPr>
+                <w:lang w:val="en-US"/>
+              </w:rPr>
+              <w:t>.py</w:t>
+            </w:r>
+          </w:p>
+        </w:tc>
+      </w:tr>
+      <w:tr>
+        <w:tc>
+          <w:tcPr>
+            <w:cnfStyle w:val="001000000000" w:firstRow="0" w:lastRow="0" w:firstColumn="1" w:lastColumn="0" w:oddVBand="0" w:evenVBand="0" w:oddHBand="0" w:evenHBand="0" w:firstRowFirstColumn="0" w:firstRowLastColumn="0" w:lastRowFirstColumn="0" w:lastRowLastColumn="0"/>
+            <w:tcW w:w="4253" w:type="dxa"/>
+          </w:tcPr>
+          <w:p>
+            <w:pPr>
+              <w:rPr>
+                <w:lang w:val="en-US"/>
+              </w:rPr>
+            </w:pPr>
+            <w:r>
+              <w:rPr>
+                <w:lang w:val="en-US"/>
+              </w:rPr>
+              <w:t>Show prices at canned food in 2017.</w:t>
+            </w:r>
+          </w:p>
+        </w:tc>
+        <w:tc>
+          <w:tcPr>
+            <w:tcW w:w="2835" w:type="dxa"/>
+          </w:tcPr>
+          <w:p>
+            <w:pPr>
+              <w:jc w:val="left"/>
+              <w:cnfStyle w:val="000000000000" w:firstRow="0" w:lastRow="0" w:firstColumn="0" w:lastColumn="0" w:oddVBand="0" w:evenVBand="0" w:oddHBand="0" w:evenHBand="0" w:firstRowFirstColumn="0" w:firstRowLastColumn="0" w:lastRowFirstColumn="0" w:lastRowLastColumn="0"/>
+              <w:rPr>
+                <w:lang w:val="en-US"/>
+              </w:rPr>
+            </w:pPr>
+            <w:hyperlink r:id="rId34" w:history="1">
+              <w:r>
+                <w:rPr>
+                  <w:rStyle w:val="Hyperlink"/>
+                  <w:lang w:val="en-US"/>
+                </w:rPr>
+                <w:t>http://127.0.0.1:3000/graph-canned-2017</w:t>
+              </w:r>
+            </w:hyperlink>
+          </w:p>
+        </w:tc>
+        <w:tc>
+          <w:tcPr>
+            <w:tcW w:w="1650" w:type="dxa"/>
+          </w:tcPr>
+          <w:p>
+            <w:pPr>
+              <w:cnfStyle w:val="000000000000" w:firstRow="0" w:lastRow="0" w:firstColumn="0" w:lastColumn="0" w:oddVBand="0" w:evenVBand="0" w:oddHBand="0" w:evenHBand="0" w:firstRowFirstColumn="0" w:firstRowLastColumn="0" w:lastRowFirstColumn="0" w:lastRowLastColumn="0"/>
+              <w:rPr>
+                <w:lang w:val="en-US"/>
+              </w:rPr>
+            </w:pPr>
+            <w:r>
+              <w:rPr>
+                <w:lang w:val="en-US"/>
+              </w:rPr>
+              <w:t>run.py</w:t>
+            </w:r>
+          </w:p>
+        </w:tc>
+      </w:tr>
+      <w:tr>
+        <w:tc>
+          <w:tcPr>
+            <w:cnfStyle w:val="001000000000" w:firstRow="0" w:lastRow="0" w:firstColumn="1" w:lastColumn="0" w:oddVBand="0" w:evenVBand="0" w:oddHBand="0" w:evenHBand="0" w:firstRowFirstColumn="0" w:firstRowLastColumn="0" w:lastRowFirstColumn="0" w:lastRowLastColumn="0"/>
+            <w:tcW w:w="4253" w:type="dxa"/>
+          </w:tcPr>
+          <w:p>
+            <w:pPr>
+              <w:rPr>
+                <w:lang w:val="en-US"/>
+              </w:rPr>
+            </w:pPr>
+            <w:r>
+              <w:rPr>
+                <w:lang w:val="en-US"/>
+              </w:rPr>
+              <w:t>Show the countries where the products have been tested</w:t>
+            </w:r>
+            <w:r>
+              <w:rPr>
+                <w:lang w:val="en-US"/>
+              </w:rPr>
+              <w:t>.</w:t>
+            </w:r>
+          </w:p>
+        </w:tc>
+        <w:tc>
+          <w:tcPr>
+            <w:tcW w:w="2835" w:type="dxa"/>
+          </w:tcPr>
+          <w:p>
+            <w:pPr>
+              <w:jc w:val="left"/>
+              <w:cnfStyle w:val="000000000000" w:firstRow="0" w:lastRow="0" w:firstColumn="0" w:lastColumn="0" w:oddVBand="0" w:evenVBand="0" w:oddHBand="0" w:evenHBand="0" w:firstRowFirstColumn="0" w:firstRowLastColumn="0" w:lastRowFirstColumn="0" w:lastRowLastColumn="0"/>
+              <w:rPr>
+                <w:lang w:val="en-US"/>
+              </w:rPr>
+            </w:pPr>
+            <w:hyperlink r:id="rId35" w:history="1">
+              <w:r>
+                <w:rPr>
+                  <w:rStyle w:val="Hyperlink"/>
+                  <w:lang w:val="en-US"/>
+                </w:rPr>
+                <w:t>http://127.0.0.1:3000/world-map</w:t>
+              </w:r>
+            </w:hyperlink>
+          </w:p>
+        </w:tc>
+        <w:tc>
+          <w:tcPr>
+            <w:tcW w:w="1650" w:type="dxa"/>
+          </w:tcPr>
+          <w:p>
+            <w:pPr>
+              <w:cnfStyle w:val="000000000000" w:firstRow="0" w:lastRow="0" w:firstColumn="0" w:lastColumn="0" w:oddVBand="0" w:evenVBand="0" w:oddHBand="0" w:evenHBand="0" w:firstRowFirstColumn="0" w:firstRowLastColumn="0" w:lastRowFirstColumn="0" w:lastRowLastColumn="0"/>
+              <w:rPr>
+                <w:lang w:val="en-US"/>
+              </w:rPr>
+            </w:pPr>
+            <w:r>
+              <w:rPr>
+                <w:lang w:val="en-US"/>
+              </w:rPr>
+              <w:t>r</w:t>
+            </w:r>
+            <w:bookmarkStart w:id="8" w:name="_GoBack"/>
+            <w:bookmarkEnd w:id="8"/>
+            <w:r>
+              <w:rPr>
+                <w:lang w:val="en-US"/>
+              </w:rPr>
+              <w:t>un.py</w:t>
             </w:r>
           </w:p>
         </w:tc>
@@ -3615,6 +4229,7 @@
           <w:lang w:val="en-US"/>
         </w:rPr>
       </w:pPr>
+      <w:bookmarkStart w:id="9" w:name="_Toc515562819"/>
       <w:proofErr w:type="spellStart"/>
       <w:r>
         <w:rPr>
@@ -3623,6 +4238,7 @@
         <w:lastRenderedPageBreak/>
         <w:t>Grafer</w:t>
       </w:r>
+      <w:bookmarkEnd w:id="9"/>
       <w:proofErr w:type="spellEnd"/>
     </w:p>
     <w:p>
@@ -3632,12 +4248,14 @@
           <w:lang w:val="en-US"/>
         </w:rPr>
       </w:pPr>
+      <w:bookmarkStart w:id="10" w:name="_Toc515562820"/>
       <w:r>
         <w:rPr>
           <w:lang w:val="en-US"/>
         </w:rPr>
         <w:t>Pie chart</w:t>
       </w:r>
+      <w:bookmarkEnd w:id="10"/>
       <w:r>
         <w:rPr>
           <w:lang w:val="en-US"/>
@@ -3669,7 +4287,7 @@
                     <pic:cNvPicPr/>
                   </pic:nvPicPr>
                   <pic:blipFill>
-                    <a:blip r:embed="rId34"/>
+                    <a:blip r:embed="rId36"/>
                     <a:stretch>
                       <a:fillRect/>
                     </a:stretch>
@@ -3697,13 +4315,27 @@
           <w:lang w:val="en-US"/>
         </w:rPr>
       </w:pPr>
-      <w:r>
-        <w:t xml:space="preserve">Figur </w:t>
+      <w:proofErr w:type="spellStart"/>
+      <w:r>
+        <w:rPr>
+          <w:lang w:val="en-US"/>
+        </w:rPr>
+        <w:t>Figur</w:t>
+      </w:r>
+      <w:proofErr w:type="spellEnd"/>
+      <w:r>
+        <w:rPr>
+          <w:lang w:val="en-US"/>
+        </w:rPr>
+        <w:t xml:space="preserve"> </w:t>
       </w:r>
       <w:r>
         <w:fldChar w:fldCharType="begin"/>
       </w:r>
       <w:r>
+        <w:rPr>
+          <w:lang w:val="en-US"/>
+        </w:rPr>
         <w:instrText xml:space="preserve"> SEQ Figur \* ARABIC </w:instrText>
       </w:r>
       <w:r>
@@ -3712,6 +4344,7 @@
       <w:r>
         <w:rPr>
           <w:noProof/>
+          <w:lang w:val="en-US"/>
         </w:rPr>
         <w:t>1</w:t>
       </w:r>
@@ -3719,11 +4352,20 @@
         <w:fldChar w:fldCharType="end"/>
       </w:r>
       <w:r>
+        <w:rPr>
+          <w:lang w:val="en-US"/>
+        </w:rPr>
         <w:t xml:space="preserve"> - </w:t>
       </w:r>
-      <w:r>
-        <w:t>http://127.0.0.1:3000/plot</w:t>
-      </w:r>
+      <w:hyperlink r:id="rId37" w:history="1">
+        <w:r>
+          <w:rPr>
+            <w:rStyle w:val="Hyperlink"/>
+            <w:lang w:val="en-US"/>
+          </w:rPr>
+          <w:t>http://127.0.0.1:3000/plot</w:t>
+        </w:r>
+      </w:hyperlink>
     </w:p>
     <w:p>
       <w:pPr>
@@ -3734,30 +4376,33 @@
     </w:p>
     <w:p>
       <w:pPr>
+        <w:rPr>
+          <w:lang w:val="en-US"/>
+        </w:rPr>
+      </w:pPr>
+    </w:p>
+    <w:p>
+      <w:pPr>
         <w:pStyle w:val="Overskrift2"/>
         <w:rPr>
           <w:lang w:val="en-US"/>
         </w:rPr>
       </w:pPr>
+      <w:bookmarkStart w:id="11" w:name="_Toc515562821"/>
       <w:r>
         <w:rPr>
           <w:lang w:val="en-US"/>
         </w:rPr>
         <w:lastRenderedPageBreak/>
-        <w:t xml:space="preserve"> </w:t>
+        <w:t>Box</w:t>
       </w:r>
       <w:r>
         <w:rPr>
           <w:lang w:val="en-US"/>
         </w:rPr>
-        <w:t xml:space="preserve">  </w:t>
-      </w:r>
-      <w:r>
-        <w:rPr>
-          <w:lang w:val="en-US"/>
-        </w:rPr>
-        <w:t>Box</w:t>
-      </w:r>
+        <w:t xml:space="preserve"> Chart</w:t>
+      </w:r>
+      <w:bookmarkEnd w:id="11"/>
     </w:p>
     <w:p>
       <w:pPr>
@@ -3783,7 +4428,7 @@
                     <pic:cNvPicPr/>
                   </pic:nvPicPr>
                   <pic:blipFill>
-                    <a:blip r:embed="rId35"/>
+                    <a:blip r:embed="rId38"/>
                     <a:stretch>
                       <a:fillRect/>
                     </a:stretch>
@@ -3811,6 +4456,408 @@
           <w:lang w:val="en-US"/>
         </w:rPr>
       </w:pPr>
+      <w:proofErr w:type="spellStart"/>
+      <w:r>
+        <w:rPr>
+          <w:lang w:val="en-US"/>
+        </w:rPr>
+        <w:t>Figur</w:t>
+      </w:r>
+      <w:proofErr w:type="spellEnd"/>
+      <w:r>
+        <w:rPr>
+          <w:lang w:val="en-US"/>
+        </w:rPr>
+        <w:t xml:space="preserve"> </w:t>
+      </w:r>
+      <w:r>
+        <w:fldChar w:fldCharType="begin"/>
+      </w:r>
+      <w:r>
+        <w:rPr>
+          <w:lang w:val="en-US"/>
+        </w:rPr>
+        <w:instrText xml:space="preserve"> SEQ Figur \* ARABIC </w:instrText>
+      </w:r>
+      <w:r>
+        <w:fldChar w:fldCharType="separate"/>
+      </w:r>
+      <w:r>
+        <w:rPr>
+          <w:noProof/>
+          <w:lang w:val="en-US"/>
+        </w:rPr>
+        <w:t>2</w:t>
+      </w:r>
+      <w:r>
+        <w:fldChar w:fldCharType="end"/>
+      </w:r>
+      <w:r>
+        <w:rPr>
+          <w:lang w:val="en-US"/>
+        </w:rPr>
+        <w:t xml:space="preserve"> - </w:t>
+      </w:r>
+      <w:hyperlink r:id="rId39" w:history="1">
+        <w:r>
+          <w:rPr>
+            <w:rStyle w:val="Hyperlink"/>
+            <w:lang w:val="en-US"/>
+          </w:rPr>
+          <w:t>http://127.0.0.1:3000/box-fruit-2013</w:t>
+        </w:r>
+      </w:hyperlink>
+    </w:p>
+    <w:p>
+      <w:pPr>
+        <w:rPr>
+          <w:lang w:val="en-US"/>
+        </w:rPr>
+      </w:pPr>
+    </w:p>
+    <w:p>
+      <w:pPr>
+        <w:rPr>
+          <w:lang w:val="en-US"/>
+        </w:rPr>
+      </w:pPr>
+    </w:p>
+    <w:p>
+      <w:pPr>
+        <w:rPr>
+          <w:lang w:val="en-US"/>
+        </w:rPr>
+      </w:pPr>
+    </w:p>
+    <w:p>
+      <w:pPr>
+        <w:pStyle w:val="Overskrift2"/>
+        <w:rPr>
+          <w:lang w:val="en-US"/>
+        </w:rPr>
+      </w:pPr>
+      <w:bookmarkStart w:id="12" w:name="_Toc515562822"/>
+      <w:r>
+        <w:rPr>
+          <w:lang w:val="en-US"/>
+        </w:rPr>
+        <w:lastRenderedPageBreak/>
+        <w:t>Line Chart</w:t>
+      </w:r>
+      <w:bookmarkEnd w:id="12"/>
+    </w:p>
+    <w:p>
+      <w:pPr>
+        <w:keepNext/>
+      </w:pPr>
+      <w:r>
+        <w:rPr>
+          <w:noProof/>
+        </w:rPr>
+        <w:drawing>
+          <wp:inline distT="0" distB="0" distL="0" distR="0" wp14:anchorId="6F0CAE45" wp14:editId="0C39DC41">
+            <wp:extent cx="5548630" cy="4173220"/>
+            <wp:effectExtent l="0" t="0" r="0" b="0"/>
+            <wp:docPr id="3" name="Billede 3"/>
+            <wp:cNvGraphicFramePr>
+              <a:graphicFrameLocks xmlns:a="http://schemas.openxmlformats.org/drawingml/2006/main" noChangeAspect="1"/>
+            </wp:cNvGraphicFramePr>
+            <a:graphic xmlns:a="http://schemas.openxmlformats.org/drawingml/2006/main">
+              <a:graphicData uri="http://schemas.openxmlformats.org/drawingml/2006/picture">
+                <pic:pic xmlns:pic="http://schemas.openxmlformats.org/drawingml/2006/picture">
+                  <pic:nvPicPr>
+                    <pic:cNvPr id="1" name=""/>
+                    <pic:cNvPicPr/>
+                  </pic:nvPicPr>
+                  <pic:blipFill>
+                    <a:blip r:embed="rId40"/>
+                    <a:stretch>
+                      <a:fillRect/>
+                    </a:stretch>
+                  </pic:blipFill>
+                  <pic:spPr>
+                    <a:xfrm>
+                      <a:off x="0" y="0"/>
+                      <a:ext cx="5548630" cy="4173220"/>
+                    </a:xfrm>
+                    <a:prstGeom prst="rect">
+                      <a:avLst/>
+                    </a:prstGeom>
+                  </pic:spPr>
+                </pic:pic>
+              </a:graphicData>
+            </a:graphic>
+          </wp:inline>
+        </w:drawing>
+      </w:r>
+    </w:p>
+    <w:p>
+      <w:pPr>
+        <w:pStyle w:val="Billedtekst"/>
+        <w:rPr>
+          <w:lang w:val="en-US"/>
+        </w:rPr>
+      </w:pPr>
+      <w:proofErr w:type="spellStart"/>
+      <w:r>
+        <w:rPr>
+          <w:lang w:val="en-US"/>
+        </w:rPr>
+        <w:t>Figur</w:t>
+      </w:r>
+      <w:proofErr w:type="spellEnd"/>
+      <w:r>
+        <w:rPr>
+          <w:lang w:val="en-US"/>
+        </w:rPr>
+        <w:t xml:space="preserve"> </w:t>
+      </w:r>
+      <w:r>
+        <w:fldChar w:fldCharType="begin"/>
+      </w:r>
+      <w:r>
+        <w:rPr>
+          <w:lang w:val="en-US"/>
+        </w:rPr>
+        <w:instrText xml:space="preserve"> SEQ Figur \* ARABIC </w:instrText>
+      </w:r>
+      <w:r>
+        <w:fldChar w:fldCharType="separate"/>
+      </w:r>
+      <w:r>
+        <w:rPr>
+          <w:noProof/>
+          <w:lang w:val="en-US"/>
+        </w:rPr>
+        <w:t>3</w:t>
+      </w:r>
+      <w:r>
+        <w:fldChar w:fldCharType="end"/>
+      </w:r>
+      <w:r>
+        <w:rPr>
+          <w:lang w:val="en-US"/>
+        </w:rPr>
+        <w:t xml:space="preserve"> - </w:t>
+      </w:r>
+      <w:hyperlink r:id="rId41" w:history="1">
+        <w:r>
+          <w:rPr>
+            <w:rStyle w:val="Hyperlink"/>
+            <w:lang w:val="en-US"/>
+          </w:rPr>
+          <w:t>http://127.0.0.1:3000/graph-canned-2017</w:t>
+        </w:r>
+      </w:hyperlink>
+    </w:p>
+    <w:p>
+      <w:pPr>
+        <w:rPr>
+          <w:lang w:val="en-US"/>
+        </w:rPr>
+      </w:pPr>
+    </w:p>
+    <w:p>
+      <w:pPr>
+        <w:pStyle w:val="Overskrift2"/>
+        <w:rPr>
+          <w:lang w:val="en-US"/>
+        </w:rPr>
+      </w:pPr>
+      <w:bookmarkStart w:id="13" w:name="_Toc515562823"/>
+      <w:r>
+        <w:rPr>
+          <w:lang w:val="en-US"/>
+        </w:rPr>
+        <w:lastRenderedPageBreak/>
+        <w:t>histogram</w:t>
+      </w:r>
+      <w:bookmarkEnd w:id="13"/>
+    </w:p>
+    <w:p>
+      <w:pPr>
+        <w:keepNext/>
+      </w:pPr>
+      <w:r>
+        <w:rPr>
+          <w:noProof/>
+        </w:rPr>
+        <w:drawing>
+          <wp:inline distT="0" distB="0" distL="0" distR="0" wp14:anchorId="415A9BC6" wp14:editId="49FC2484">
+            <wp:extent cx="5548630" cy="3993515"/>
+            <wp:effectExtent l="0" t="0" r="0" b="6985"/>
+            <wp:docPr id="4" name="Billede 4"/>
+            <wp:cNvGraphicFramePr>
+              <a:graphicFrameLocks xmlns:a="http://schemas.openxmlformats.org/drawingml/2006/main" noChangeAspect="1"/>
+            </wp:cNvGraphicFramePr>
+            <a:graphic xmlns:a="http://schemas.openxmlformats.org/drawingml/2006/main">
+              <a:graphicData uri="http://schemas.openxmlformats.org/drawingml/2006/picture">
+                <pic:pic xmlns:pic="http://schemas.openxmlformats.org/drawingml/2006/picture">
+                  <pic:nvPicPr>
+                    <pic:cNvPr id="1" name=""/>
+                    <pic:cNvPicPr/>
+                  </pic:nvPicPr>
+                  <pic:blipFill>
+                    <a:blip r:embed="rId42"/>
+                    <a:stretch>
+                      <a:fillRect/>
+                    </a:stretch>
+                  </pic:blipFill>
+                  <pic:spPr>
+                    <a:xfrm>
+                      <a:off x="0" y="0"/>
+                      <a:ext cx="5548630" cy="3993515"/>
+                    </a:xfrm>
+                    <a:prstGeom prst="rect">
+                      <a:avLst/>
+                    </a:prstGeom>
+                  </pic:spPr>
+                </pic:pic>
+              </a:graphicData>
+            </a:graphic>
+          </wp:inline>
+        </w:drawing>
+      </w:r>
+    </w:p>
+    <w:p>
+      <w:pPr>
+        <w:pStyle w:val="Billedtekst"/>
+        <w:rPr>
+          <w:lang w:val="en-US"/>
+        </w:rPr>
+      </w:pPr>
+      <w:proofErr w:type="spellStart"/>
+      <w:r>
+        <w:rPr>
+          <w:lang w:val="en-US"/>
+        </w:rPr>
+        <w:t>Figur</w:t>
+      </w:r>
+      <w:proofErr w:type="spellEnd"/>
+      <w:r>
+        <w:rPr>
+          <w:lang w:val="en-US"/>
+        </w:rPr>
+        <w:t xml:space="preserve"> </w:t>
+      </w:r>
+      <w:r>
+        <w:fldChar w:fldCharType="begin"/>
+      </w:r>
+      <w:r>
+        <w:rPr>
+          <w:lang w:val="en-US"/>
+        </w:rPr>
+        <w:instrText xml:space="preserve"> SEQ Figur \* ARABIC </w:instrText>
+      </w:r>
+      <w:r>
+        <w:fldChar w:fldCharType="separate"/>
+      </w:r>
+      <w:r>
+        <w:rPr>
+          <w:noProof/>
+          <w:lang w:val="en-US"/>
+        </w:rPr>
+        <w:t>4</w:t>
+      </w:r>
+      <w:r>
+        <w:fldChar w:fldCharType="end"/>
+      </w:r>
+      <w:r>
+        <w:rPr>
+          <w:lang w:val="en-US"/>
+        </w:rPr>
+        <w:t xml:space="preserve"> - </w:t>
+      </w:r>
+      <w:hyperlink r:id="rId43" w:history="1">
+        <w:r>
+          <w:rPr>
+            <w:rStyle w:val="Hyperlink"/>
+            <w:lang w:val="en-US"/>
+          </w:rPr>
+          <w:t>http://127.0.0.1:3000/hist-product-count</w:t>
+        </w:r>
+      </w:hyperlink>
+    </w:p>
+    <w:p>
+      <w:pPr>
+        <w:rPr>
+          <w:lang w:val="en-US"/>
+        </w:rPr>
+      </w:pPr>
+    </w:p>
+    <w:p>
+      <w:pPr>
+        <w:rPr>
+          <w:lang w:val="en-US"/>
+        </w:rPr>
+      </w:pPr>
+    </w:p>
+    <w:p>
+      <w:pPr>
+        <w:pStyle w:val="Overskrift2"/>
+        <w:rPr>
+          <w:lang w:val="en-US"/>
+        </w:rPr>
+      </w:pPr>
+      <w:bookmarkStart w:id="14" w:name="_Toc515562824"/>
+      <w:r>
+        <w:rPr>
+          <w:lang w:val="en-US"/>
+        </w:rPr>
+        <w:lastRenderedPageBreak/>
+        <w:t>World Map</w:t>
+      </w:r>
+      <w:bookmarkEnd w:id="14"/>
+    </w:p>
+    <w:p>
+      <w:pPr>
+        <w:keepNext/>
+      </w:pPr>
+      <w:r>
+        <w:rPr>
+          <w:noProof/>
+        </w:rPr>
+        <w:drawing>
+          <wp:inline distT="0" distB="0" distL="0" distR="0" wp14:anchorId="0C2D20B7" wp14:editId="55D145BF">
+            <wp:extent cx="5548630" cy="3089910"/>
+            <wp:effectExtent l="0" t="0" r="0" b="0"/>
+            <wp:docPr id="5" name="Billede 5"/>
+            <wp:cNvGraphicFramePr>
+              <a:graphicFrameLocks xmlns:a="http://schemas.openxmlformats.org/drawingml/2006/main" noChangeAspect="1"/>
+            </wp:cNvGraphicFramePr>
+            <a:graphic xmlns:a="http://schemas.openxmlformats.org/drawingml/2006/main">
+              <a:graphicData uri="http://schemas.openxmlformats.org/drawingml/2006/picture">
+                <pic:pic xmlns:pic="http://schemas.openxmlformats.org/drawingml/2006/picture">
+                  <pic:nvPicPr>
+                    <pic:cNvPr id="1" name=""/>
+                    <pic:cNvPicPr/>
+                  </pic:nvPicPr>
+                  <pic:blipFill>
+                    <a:blip r:embed="rId44"/>
+                    <a:stretch>
+                      <a:fillRect/>
+                    </a:stretch>
+                  </pic:blipFill>
+                  <pic:spPr>
+                    <a:xfrm>
+                      <a:off x="0" y="0"/>
+                      <a:ext cx="5548630" cy="3089910"/>
+                    </a:xfrm>
+                    <a:prstGeom prst="rect">
+                      <a:avLst/>
+                    </a:prstGeom>
+                  </pic:spPr>
+                </pic:pic>
+              </a:graphicData>
+            </a:graphic>
+          </wp:inline>
+        </w:drawing>
+      </w:r>
+    </w:p>
+    <w:p>
+      <w:pPr>
+        <w:pStyle w:val="Billedtekst"/>
+      </w:pPr>
       <w:r>
         <w:t xml:space="preserve">Figur </w:t>
       </w:r>
@@ -3827,7 +4874,7 @@
         <w:rPr>
           <w:noProof/>
         </w:rPr>
-        <w:t>2</w:t>
+        <w:t>5</w:t>
       </w:r>
       <w:r>
         <w:fldChar w:fldCharType="end"/>
@@ -3835,14 +4882,24 @@
       <w:r>
         <w:t xml:space="preserve"> - </w:t>
       </w:r>
-      <w:r>
-        <w:t>http://127.0.0.1:3000/box-fruit-2013</w:t>
-      </w:r>
-      <w:bookmarkStart w:id="8" w:name="_GoBack"/>
-      <w:bookmarkEnd w:id="8"/>
+      <w:hyperlink r:id="rId45" w:history="1">
+        <w:r>
+          <w:rPr>
+            <w:rStyle w:val="Hyperlink"/>
+          </w:rPr>
+          <w:t>http://127.0.0.1:3000/world-map</w:t>
+        </w:r>
+      </w:hyperlink>
+    </w:p>
+    <w:p>
+      <w:pPr>
+        <w:rPr>
+          <w:lang w:val="en-US"/>
+        </w:rPr>
+      </w:pPr>
     </w:p>
     <w:sectPr>
-      <w:footerReference w:type="default" r:id="rId36"/>
+      <w:footerReference w:type="default" r:id="rId46"/>
       <w:pgSz w:w="12240" w:h="15840" w:code="1"/>
       <w:pgMar w:top="1836" w:right="1751" w:bottom="1418" w:left="1751" w:header="709" w:footer="709" w:gutter="0"/>
       <w:pgNumType w:start="0"/>
@@ -3989,7 +5046,7 @@
         <w:rFonts w:ascii="Constantia" w:eastAsiaTheme="minorHAnsi" w:hAnsi="Constantia" w:cstheme="minorBidi" w:hint="default"/>
       </w:rPr>
     </w:lvl>
-    <w:lvl w:ilvl="1" w:tplc="04060003" w:tentative="1">
+    <w:lvl w:ilvl="1" w:tplc="04060003">
       <w:start w:val="1"/>
       <w:numFmt w:val="bullet"/>
       <w:lvlText w:val="o"/>
@@ -5454,8 +6511,8 @@
   </w:compat>
   <w:rsids>
     <w:rsidRoot w:val="009F6E60"/>
+    <w:rsid w:val="00285F87"/>
     <w:rsid w:val="002B0615"/>
-    <w:rsid w:val="00612574"/>
     <w:rsid w:val="00617FC3"/>
     <w:rsid w:val="009F6E60"/>
   </w:rsids>
@@ -6339,7 +7396,7 @@
 </file>
 
 <file path=customXml/itemProps3.xml><?xml version="1.0" encoding="utf-8"?>
-<ds:datastoreItem xmlns:ds="http://schemas.openxmlformats.org/officeDocument/2006/customXml" ds:itemID="{45826626-D1F5-4558-B3B5-DDCEDAF50B7B}">
+<ds:datastoreItem xmlns:ds="http://schemas.openxmlformats.org/officeDocument/2006/customXml" ds:itemID="{6D09CB86-476A-475D-818C-8A33BD8DC220}">
   <ds:schemaRefs>
     <ds:schemaRef ds:uri="http://schemas.openxmlformats.org/officeDocument/2006/bibliography"/>
   </ds:schemaRefs>

</xml_diff>